<commit_message>
TS 2.3-2.6 Pada Paatam edits - Sethu - 21/08/2022
</commit_message>
<xml_diff>
--- a/TS-Padam/TS-2.3/TS 2.3 Sanskrit Pada Paatam Corrections.docx
+++ b/TS-Padam/TS-2.3/TS 2.3 Sanskrit Pada Paatam Corrections.docx
@@ -1,6 +1,6 @@
 
 <file path=word/document.xml><?xml version="1.0" encoding="utf-8"?>
-<w:document xmlns:wpc="http://schemas.microsoft.com/office/word/2010/wordprocessingCanvas" xmlns:cx="http://schemas.microsoft.com/office/drawing/2014/chartex" xmlns:cx1="http://schemas.microsoft.com/office/drawing/2015/9/8/chartex" xmlns:mc="http://schemas.openxmlformats.org/markup-compatibility/2006" xmlns:o="urn:schemas-microsoft-com:office:office" xmlns:r="http://schemas.openxmlformats.org/officeDocument/2006/relationships" xmlns:m="http://schemas.openxmlformats.org/officeDocument/2006/math" xmlns:v="urn:schemas-microsoft-com:vml" xmlns:wp14="http://schemas.microsoft.com/office/word/2010/wordprocessingDrawing" xmlns:wp="http://schemas.openxmlformats.org/drawingml/2006/wordprocessingDrawing" xmlns:w10="urn:schemas-microsoft-com:office:word" xmlns:w="http://schemas.openxmlformats.org/wordprocessingml/2006/main" xmlns:w14="http://schemas.microsoft.com/office/word/2010/wordml" xmlns:w15="http://schemas.microsoft.com/office/word/2012/wordml" xmlns:w16se="http://schemas.microsoft.com/office/word/2015/wordml/symex" xmlns:wpg="http://schemas.microsoft.com/office/word/2010/wordprocessingGroup" xmlns:wpi="http://schemas.microsoft.com/office/word/2010/wordprocessingInk" xmlns:wne="http://schemas.microsoft.com/office/word/2006/wordml" xmlns:wps="http://schemas.microsoft.com/office/word/2010/wordprocessingShape" mc:Ignorable="w14 w15 w16se wp14">
+<w:document xmlns:wpc="http://schemas.microsoft.com/office/word/2010/wordprocessingCanvas" xmlns:cx="http://schemas.microsoft.com/office/drawing/2014/chartex" xmlns:cx1="http://schemas.microsoft.com/office/drawing/2015/9/8/chartex" xmlns:cx2="http://schemas.microsoft.com/office/drawing/2015/10/21/chartex" xmlns:cx3="http://schemas.microsoft.com/office/drawing/2016/5/9/chartex" xmlns:cx4="http://schemas.microsoft.com/office/drawing/2016/5/10/chartex" xmlns:cx5="http://schemas.microsoft.com/office/drawing/2016/5/11/chartex" xmlns:cx6="http://schemas.microsoft.com/office/drawing/2016/5/12/chartex" xmlns:cx7="http://schemas.microsoft.com/office/drawing/2016/5/13/chartex" xmlns:cx8="http://schemas.microsoft.com/office/drawing/2016/5/14/chartex" xmlns:mc="http://schemas.openxmlformats.org/markup-compatibility/2006" xmlns:aink="http://schemas.microsoft.com/office/drawing/2016/ink" xmlns:am3d="http://schemas.microsoft.com/office/drawing/2017/model3d" xmlns:o="urn:schemas-microsoft-com:office:office" xmlns:oel="http://schemas.microsoft.com/office/2019/extlst" xmlns:r="http://schemas.openxmlformats.org/officeDocument/2006/relationships" xmlns:m="http://schemas.openxmlformats.org/officeDocument/2006/math" xmlns:v="urn:schemas-microsoft-com:vml" xmlns:wp14="http://schemas.microsoft.com/office/word/2010/wordprocessingDrawing" xmlns:wp="http://schemas.openxmlformats.org/drawingml/2006/wordprocessingDrawing" xmlns:w10="urn:schemas-microsoft-com:office:word" xmlns:w="http://schemas.openxmlformats.org/wordprocessingml/2006/main" xmlns:w14="http://schemas.microsoft.com/office/word/2010/wordml" xmlns:w15="http://schemas.microsoft.com/office/word/2012/wordml" xmlns:w16cex="http://schemas.microsoft.com/office/word/2018/wordml/cex" xmlns:w16cid="http://schemas.microsoft.com/office/word/2016/wordml/cid" xmlns:w16="http://schemas.microsoft.com/office/word/2018/wordml" xmlns:w16sdtdh="http://schemas.microsoft.com/office/word/2020/wordml/sdtdatahash" xmlns:w16se="http://schemas.microsoft.com/office/word/2015/wordml/symex" xmlns:wpg="http://schemas.microsoft.com/office/word/2010/wordprocessingGroup" xmlns:wpi="http://schemas.microsoft.com/office/word/2010/wordprocessingInk" xmlns:wne="http://schemas.microsoft.com/office/word/2006/wordml" xmlns:wps="http://schemas.microsoft.com/office/word/2010/wordprocessingShape" mc:Ignorable="w14 w15 w16se w16cid w16 w16cex w16sdtdh wp14">
   <w:body>
     <w:p>
       <w:pPr>
@@ -21,51 +21,7 @@
           <w:szCs w:val="32"/>
           <w:u w:val="single"/>
         </w:rPr>
-        <w:t xml:space="preserve">TS </w:t>
-      </w:r>
-      <w:proofErr w:type="spellStart"/>
-      <w:r>
-        <w:rPr>
-          <w:b/>
-          <w:bCs/>
-          <w:sz w:val="32"/>
-          <w:szCs w:val="32"/>
-          <w:u w:val="single"/>
-        </w:rPr>
-        <w:t>Pada</w:t>
-      </w:r>
-      <w:proofErr w:type="spellEnd"/>
-      <w:r>
-        <w:rPr>
-          <w:b/>
-          <w:bCs/>
-          <w:sz w:val="32"/>
-          <w:szCs w:val="32"/>
-          <w:u w:val="single"/>
-        </w:rPr>
-        <w:t xml:space="preserve"> </w:t>
-      </w:r>
-      <w:proofErr w:type="spellStart"/>
-      <w:r>
-        <w:rPr>
-          <w:b/>
-          <w:bCs/>
-          <w:sz w:val="32"/>
-          <w:szCs w:val="32"/>
-          <w:u w:val="single"/>
-        </w:rPr>
-        <w:t>Paatam</w:t>
-      </w:r>
-      <w:proofErr w:type="spellEnd"/>
-      <w:r>
-        <w:rPr>
-          <w:b/>
-          <w:bCs/>
-          <w:sz w:val="32"/>
-          <w:szCs w:val="32"/>
-          <w:u w:val="single"/>
-        </w:rPr>
-        <w:t xml:space="preserve"> – TS 2.3 Sanskrit </w:t>
+        <w:t xml:space="preserve">TS Pada Paatam – TS 2.3 Sanskrit </w:t>
       </w:r>
       <w:r>
         <w:rPr>
@@ -186,12 +142,16 @@
               <w:spacing w:before="0" w:line="240" w:lineRule="auto"/>
               <w:jc w:val="center"/>
               <w:rPr>
+                <w:b/>
+                <w:bCs/>
                 <w:sz w:val="32"/>
                 <w:szCs w:val="32"/>
               </w:rPr>
             </w:pPr>
             <w:r>
               <w:rPr>
+                <w:b/>
+                <w:bCs/>
                 <w:sz w:val="32"/>
                 <w:szCs w:val="32"/>
               </w:rPr>
@@ -203,12 +163,16 @@
               <w:spacing w:before="0" w:line="240" w:lineRule="auto"/>
               <w:jc w:val="center"/>
               <w:rPr>
+                <w:b/>
+                <w:bCs/>
                 <w:sz w:val="32"/>
                 <w:szCs w:val="32"/>
               </w:rPr>
             </w:pPr>
             <w:r>
               <w:rPr>
+                <w:b/>
+                <w:bCs/>
                 <w:sz w:val="32"/>
                 <w:szCs w:val="32"/>
               </w:rPr>
@@ -225,12 +189,16 @@
               <w:spacing w:before="0" w:line="240" w:lineRule="auto"/>
               <w:jc w:val="center"/>
               <w:rPr>
+                <w:b/>
+                <w:bCs/>
                 <w:sz w:val="32"/>
                 <w:szCs w:val="32"/>
               </w:rPr>
             </w:pPr>
             <w:r>
               <w:rPr>
+                <w:b/>
+                <w:bCs/>
                 <w:sz w:val="32"/>
                 <w:szCs w:val="32"/>
               </w:rPr>
@@ -248,12 +216,16 @@
               <w:ind w:right="-18"/>
               <w:jc w:val="center"/>
               <w:rPr>
+                <w:b/>
+                <w:bCs/>
                 <w:sz w:val="32"/>
                 <w:szCs w:val="32"/>
               </w:rPr>
             </w:pPr>
             <w:r>
               <w:rPr>
+                <w:b/>
+                <w:bCs/>
                 <w:sz w:val="32"/>
                 <w:szCs w:val="32"/>
               </w:rPr>
@@ -287,7 +259,6 @@
                 <w:lang w:bidi="ta-IN"/>
               </w:rPr>
             </w:pPr>
-            <w:bookmarkStart w:id="0" w:name="_GoBack"/>
             <w:r>
               <w:rPr>
                 <w:rFonts w:cs="Latha"/>
@@ -326,17 +297,59 @@
                 <w:szCs w:val="28"/>
                 <w:lang w:bidi="ta-IN"/>
               </w:rPr>
-              <w:t>4</w:t>
-            </w:r>
-            <w:r>
-              <w:rPr>
-                <w:rFonts w:cs="Latha"/>
-                <w:b/>
-                <w:sz w:val="28"/>
-                <w:szCs w:val="28"/>
-                <w:lang w:bidi="ta-IN"/>
-              </w:rPr>
-              <w:t>.</w:t>
+              <w:t>4.1</w:t>
+            </w:r>
+            <w:r>
+              <w:rPr>
+                <w:rFonts w:cs="Latha"/>
+                <w:b/>
+                <w:sz w:val="28"/>
+                <w:szCs w:val="28"/>
+                <w:lang w:bidi="ta-IN"/>
+              </w:rPr>
+              <w:t xml:space="preserve"> - </w:t>
+            </w:r>
+            <w:r>
+              <w:rPr>
+                <w:rFonts w:cs="Latha"/>
+                <w:b/>
+                <w:sz w:val="28"/>
+                <w:szCs w:val="28"/>
+                <w:lang w:bidi="ta-IN"/>
+              </w:rPr>
+              <w:t>Vaakyam</w:t>
+            </w:r>
+          </w:p>
+          <w:p>
+            <w:pPr>
+              <w:spacing w:before="0" w:line="240" w:lineRule="auto"/>
+              <w:rPr>
+                <w:rFonts w:cs="Latha"/>
+                <w:b/>
+                <w:sz w:val="28"/>
+                <w:szCs w:val="28"/>
+                <w:lang w:bidi="ta-IN"/>
+              </w:rPr>
+            </w:pPr>
+            <w:r>
+              <w:rPr>
+                <w:rFonts w:cs="Latha"/>
+                <w:b/>
+                <w:sz w:val="28"/>
+                <w:szCs w:val="28"/>
+                <w:lang w:bidi="ta-IN"/>
+              </w:rPr>
+              <w:t>Line</w:t>
+            </w:r>
+            <w:r>
+              <w:rPr>
+                <w:rFonts w:cs="Latha"/>
+                <w:b/>
+                <w:sz w:val="28"/>
+                <w:szCs w:val="28"/>
+                <w:lang w:bidi="ta-IN"/>
+              </w:rPr>
+              <w:t xml:space="preserve"> No. - </w:t>
             </w:r>
             <w:r>
               <w:rPr>
@@ -348,70 +361,6 @@
               </w:rPr>
               <w:t>1</w:t>
             </w:r>
-            <w:r>
-              <w:rPr>
-                <w:rFonts w:cs="Latha"/>
-                <w:b/>
-                <w:sz w:val="28"/>
-                <w:szCs w:val="28"/>
-                <w:lang w:bidi="ta-IN"/>
-              </w:rPr>
-              <w:t xml:space="preserve"> - </w:t>
-            </w:r>
-            <w:proofErr w:type="spellStart"/>
-            <w:r>
-              <w:rPr>
-                <w:rFonts w:cs="Latha"/>
-                <w:b/>
-                <w:sz w:val="28"/>
-                <w:szCs w:val="28"/>
-                <w:lang w:bidi="ta-IN"/>
-              </w:rPr>
-              <w:t>Vaakyam</w:t>
-            </w:r>
-            <w:proofErr w:type="spellEnd"/>
-          </w:p>
-          <w:p>
-            <w:pPr>
-              <w:spacing w:before="0" w:line="240" w:lineRule="auto"/>
-              <w:rPr>
-                <w:rFonts w:cs="Latha"/>
-                <w:b/>
-                <w:sz w:val="28"/>
-                <w:szCs w:val="28"/>
-                <w:lang w:bidi="ta-IN"/>
-              </w:rPr>
-            </w:pPr>
-            <w:r>
-              <w:rPr>
-                <w:rFonts w:cs="Latha"/>
-                <w:b/>
-                <w:sz w:val="28"/>
-                <w:szCs w:val="28"/>
-                <w:lang w:bidi="ta-IN"/>
-              </w:rPr>
-              <w:t>Line</w:t>
-            </w:r>
-            <w:r>
-              <w:rPr>
-                <w:rFonts w:cs="Latha"/>
-                <w:b/>
-                <w:sz w:val="28"/>
-                <w:szCs w:val="28"/>
-                <w:lang w:bidi="ta-IN"/>
-              </w:rPr>
-              <w:t xml:space="preserve"> No. - </w:t>
-            </w:r>
-            <w:r>
-              <w:rPr>
-                <w:rFonts w:cs="Latha"/>
-                <w:b/>
-                <w:sz w:val="28"/>
-                <w:szCs w:val="28"/>
-                <w:lang w:bidi="ta-IN"/>
-              </w:rPr>
-              <w:t>1</w:t>
-            </w:r>
           </w:p>
           <w:p>
             <w:pPr>
@@ -424,27 +373,15 @@
                 <w:lang w:bidi="ta-IN"/>
               </w:rPr>
             </w:pPr>
-            <w:proofErr w:type="spellStart"/>
-            <w:r>
-              <w:rPr>
-                <w:rFonts w:cs="Latha"/>
-                <w:b/>
-                <w:sz w:val="28"/>
-                <w:szCs w:val="28"/>
-                <w:lang w:bidi="ta-IN"/>
-              </w:rPr>
-              <w:t>Panchaati</w:t>
-            </w:r>
-            <w:proofErr w:type="spellEnd"/>
-            <w:r>
-              <w:rPr>
-                <w:rFonts w:cs="Latha"/>
-                <w:b/>
-                <w:sz w:val="28"/>
-                <w:szCs w:val="28"/>
-                <w:lang w:bidi="ta-IN"/>
-              </w:rPr>
-              <w:t xml:space="preserve">  No. - </w:t>
+            <w:r>
+              <w:rPr>
+                <w:rFonts w:cs="Latha"/>
+                <w:b/>
+                <w:sz w:val="28"/>
+                <w:szCs w:val="28"/>
+                <w:lang w:bidi="ta-IN"/>
+              </w:rPr>
+              <w:t xml:space="preserve">Panchaati  No. - </w:t>
             </w:r>
             <w:r>
               <w:rPr>
@@ -611,20 +548,7 @@
           </w:p>
         </w:tc>
       </w:tr>
-      <w:bookmarkEnd w:id="0"/>
     </w:tbl>
-    <w:p>
-      <w:pPr>
-        <w:jc w:val="center"/>
-        <w:rPr>
-          <w:b/>
-          <w:bCs/>
-          <w:sz w:val="32"/>
-          <w:szCs w:val="32"/>
-          <w:u w:val="single"/>
-        </w:rPr>
-      </w:pPr>
-    </w:p>
     <w:p>
       <w:pPr>
         <w:jc w:val="center"/>
@@ -656,51 +580,7 @@
           <w:szCs w:val="32"/>
           <w:u w:val="single"/>
         </w:rPr>
-        <w:t xml:space="preserve">TS </w:t>
-      </w:r>
-      <w:proofErr w:type="spellStart"/>
-      <w:r>
-        <w:rPr>
-          <w:b/>
-          <w:bCs/>
-          <w:sz w:val="32"/>
-          <w:szCs w:val="32"/>
-          <w:u w:val="single"/>
-        </w:rPr>
-        <w:t>Pada</w:t>
-      </w:r>
-      <w:proofErr w:type="spellEnd"/>
-      <w:r>
-        <w:rPr>
-          <w:b/>
-          <w:bCs/>
-          <w:sz w:val="32"/>
-          <w:szCs w:val="32"/>
-          <w:u w:val="single"/>
-        </w:rPr>
-        <w:t xml:space="preserve"> </w:t>
-      </w:r>
-      <w:proofErr w:type="spellStart"/>
-      <w:r>
-        <w:rPr>
-          <w:b/>
-          <w:bCs/>
-          <w:sz w:val="32"/>
-          <w:szCs w:val="32"/>
-          <w:u w:val="single"/>
-        </w:rPr>
-        <w:t>Paatam</w:t>
-      </w:r>
-      <w:proofErr w:type="spellEnd"/>
-      <w:r>
-        <w:rPr>
-          <w:b/>
-          <w:bCs/>
-          <w:sz w:val="32"/>
-          <w:szCs w:val="32"/>
-          <w:u w:val="single"/>
-        </w:rPr>
-        <w:t xml:space="preserve"> – TS 2.3 Sanskrit </w:t>
+        <w:t xml:space="preserve">TS Pada Paatam – TS 2.3 Sanskrit </w:t>
       </w:r>
       <w:r>
         <w:rPr>
@@ -829,12 +709,16 @@
               <w:spacing w:before="0" w:line="240" w:lineRule="auto"/>
               <w:jc w:val="center"/>
               <w:rPr>
+                <w:b/>
+                <w:bCs/>
                 <w:sz w:val="32"/>
                 <w:szCs w:val="32"/>
               </w:rPr>
             </w:pPr>
             <w:r>
               <w:rPr>
+                <w:b/>
+                <w:bCs/>
                 <w:sz w:val="32"/>
                 <w:szCs w:val="32"/>
               </w:rPr>
@@ -846,12 +730,16 @@
               <w:spacing w:before="0" w:line="240" w:lineRule="auto"/>
               <w:jc w:val="center"/>
               <w:rPr>
+                <w:b/>
+                <w:bCs/>
                 <w:sz w:val="32"/>
                 <w:szCs w:val="32"/>
               </w:rPr>
             </w:pPr>
             <w:r>
               <w:rPr>
+                <w:b/>
+                <w:bCs/>
                 <w:sz w:val="32"/>
                 <w:szCs w:val="32"/>
               </w:rPr>
@@ -868,12 +756,16 @@
               <w:spacing w:before="0" w:line="240" w:lineRule="auto"/>
               <w:jc w:val="center"/>
               <w:rPr>
+                <w:b/>
+                <w:bCs/>
                 <w:sz w:val="32"/>
                 <w:szCs w:val="32"/>
               </w:rPr>
             </w:pPr>
             <w:r>
               <w:rPr>
+                <w:b/>
+                <w:bCs/>
                 <w:sz w:val="32"/>
                 <w:szCs w:val="32"/>
               </w:rPr>
@@ -891,12 +783,16 @@
               <w:ind w:right="-18"/>
               <w:jc w:val="center"/>
               <w:rPr>
+                <w:b/>
+                <w:bCs/>
                 <w:sz w:val="32"/>
                 <w:szCs w:val="32"/>
               </w:rPr>
             </w:pPr>
             <w:r>
               <w:rPr>
+                <w:b/>
+                <w:bCs/>
                 <w:sz w:val="32"/>
                 <w:szCs w:val="32"/>
               </w:rPr>
@@ -924,35 +820,30 @@
               <w:spacing w:before="0" w:line="240" w:lineRule="auto"/>
               <w:rPr>
                 <w:rFonts w:cs="Latha"/>
-                <w:sz w:val="28"/>
-                <w:szCs w:val="28"/>
-                <w:lang w:bidi="ta-IN"/>
-              </w:rPr>
-            </w:pPr>
-            <w:proofErr w:type="spellStart"/>
-            <w:r>
-              <w:rPr>
-                <w:rFonts w:cs="Latha"/>
-                <w:sz w:val="28"/>
-                <w:szCs w:val="28"/>
-                <w:lang w:bidi="ta-IN"/>
-              </w:rPr>
-              <w:t>Padam</w:t>
-            </w:r>
-            <w:proofErr w:type="spellEnd"/>
-            <w:r>
-              <w:rPr>
-                <w:rFonts w:cs="Latha"/>
-                <w:sz w:val="28"/>
-                <w:szCs w:val="28"/>
-                <w:lang w:bidi="ta-IN"/>
-              </w:rPr>
-              <w:t xml:space="preserve"> </w:t>
+                <w:b/>
+                <w:bCs/>
+                <w:sz w:val="28"/>
+                <w:szCs w:val="28"/>
+                <w:lang w:bidi="ta-IN"/>
+              </w:rPr>
+            </w:pPr>
+            <w:r>
+              <w:rPr>
+                <w:rFonts w:cs="Latha"/>
+                <w:b/>
+                <w:bCs/>
+                <w:sz w:val="28"/>
+                <w:szCs w:val="28"/>
+                <w:lang w:bidi="ta-IN"/>
+              </w:rPr>
+              <w:t xml:space="preserve">Padam </w:t>
             </w:r>
             <w:proofErr w:type="gramStart"/>
             <w:r>
               <w:rPr>
                 <w:rFonts w:cs="Latha"/>
+                <w:b/>
+                <w:bCs/>
                 <w:sz w:val="28"/>
                 <w:szCs w:val="28"/>
                 <w:lang w:bidi="ta-IN"/>
@@ -963,6 +854,8 @@
             <w:r>
               <w:rPr>
                 <w:rFonts w:cs="Latha"/>
+                <w:b/>
+                <w:bCs/>
                 <w:sz w:val="28"/>
                 <w:szCs w:val="28"/>
                 <w:lang w:bidi="ta-IN"/>
@@ -975,41 +868,36 @@
               <w:spacing w:before="0" w:line="240" w:lineRule="auto"/>
               <w:rPr>
                 <w:rFonts w:cs="Latha"/>
-                <w:sz w:val="28"/>
-                <w:szCs w:val="28"/>
-                <w:lang w:bidi="ta-IN"/>
-              </w:rPr>
-            </w:pPr>
-          </w:p>
-          <w:p>
-            <w:pPr>
-              <w:spacing w:before="0" w:line="240" w:lineRule="auto"/>
-              <w:rPr>
-                <w:rFonts w:cs="Latha"/>
-                <w:sz w:val="28"/>
-                <w:szCs w:val="28"/>
-                <w:lang w:bidi="ta-IN"/>
-              </w:rPr>
-            </w:pPr>
-            <w:proofErr w:type="spellStart"/>
-            <w:r>
-              <w:rPr>
-                <w:rFonts w:cs="Latha"/>
-                <w:sz w:val="28"/>
-                <w:szCs w:val="28"/>
-                <w:lang w:bidi="ta-IN"/>
-              </w:rPr>
-              <w:t>Vaakyam</w:t>
-            </w:r>
-            <w:proofErr w:type="spellEnd"/>
-            <w:r>
-              <w:rPr>
-                <w:rFonts w:cs="Latha"/>
-                <w:sz w:val="28"/>
-                <w:szCs w:val="28"/>
-                <w:lang w:bidi="ta-IN"/>
-              </w:rPr>
-              <w:t xml:space="preserve"> Corrections - None</w:t>
+                <w:b/>
+                <w:bCs/>
+                <w:sz w:val="28"/>
+                <w:szCs w:val="28"/>
+                <w:lang w:bidi="ta-IN"/>
+              </w:rPr>
+            </w:pPr>
+          </w:p>
+          <w:p>
+            <w:pPr>
+              <w:spacing w:before="0" w:line="240" w:lineRule="auto"/>
+              <w:rPr>
+                <w:rFonts w:cs="Latha"/>
+                <w:b/>
+                <w:bCs/>
+                <w:sz w:val="28"/>
+                <w:szCs w:val="28"/>
+                <w:lang w:bidi="ta-IN"/>
+              </w:rPr>
+            </w:pPr>
+            <w:r>
+              <w:rPr>
+                <w:rFonts w:cs="Latha"/>
+                <w:b/>
+                <w:bCs/>
+                <w:sz w:val="28"/>
+                <w:szCs w:val="28"/>
+                <w:lang w:bidi="ta-IN"/>
+              </w:rPr>
+              <w:t>Vaakyam Corrections - None</w:t>
             </w:r>
           </w:p>
           <w:p>
@@ -1045,25 +933,14 @@
                 <w:lang w:bidi="ta-IN"/>
               </w:rPr>
             </w:pPr>
-            <w:proofErr w:type="spellStart"/>
-            <w:r>
-              <w:rPr>
-                <w:rFonts w:cs="Latha"/>
-                <w:sz w:val="28"/>
-                <w:szCs w:val="28"/>
-                <w:lang w:bidi="ta-IN"/>
-              </w:rPr>
-              <w:t>Padam</w:t>
-            </w:r>
-            <w:proofErr w:type="spellEnd"/>
-            <w:r>
-              <w:rPr>
-                <w:rFonts w:cs="Latha"/>
-                <w:sz w:val="28"/>
-                <w:szCs w:val="28"/>
-                <w:lang w:bidi="ta-IN"/>
-              </w:rPr>
-              <w:t xml:space="preserve"> </w:t>
+            <w:r>
+              <w:rPr>
+                <w:rFonts w:cs="Latha"/>
+                <w:sz w:val="28"/>
+                <w:szCs w:val="28"/>
+                <w:lang w:bidi="ta-IN"/>
+              </w:rPr>
+              <w:t xml:space="preserve">Padam </w:t>
             </w:r>
             <w:proofErr w:type="gramStart"/>
             <w:r>
@@ -1107,25 +984,14 @@
                 <w:lang w:bidi="ta-IN"/>
               </w:rPr>
             </w:pPr>
-            <w:proofErr w:type="spellStart"/>
-            <w:r>
-              <w:rPr>
-                <w:rFonts w:cs="Latha"/>
-                <w:sz w:val="28"/>
-                <w:szCs w:val="28"/>
-                <w:lang w:bidi="ta-IN"/>
-              </w:rPr>
-              <w:t>Vaakyam</w:t>
-            </w:r>
-            <w:proofErr w:type="spellEnd"/>
-            <w:r>
-              <w:rPr>
-                <w:rFonts w:cs="Latha"/>
-                <w:sz w:val="28"/>
-                <w:szCs w:val="28"/>
-                <w:lang w:bidi="ta-IN"/>
-              </w:rPr>
-              <w:t xml:space="preserve"> Corrections - None</w:t>
+            <w:r>
+              <w:rPr>
+                <w:rFonts w:cs="Latha"/>
+                <w:sz w:val="28"/>
+                <w:szCs w:val="28"/>
+                <w:lang w:bidi="ta-IN"/>
+              </w:rPr>
+              <w:t>Vaakyam Corrections - None</w:t>
             </w:r>
           </w:p>
           <w:p>
@@ -1161,25 +1027,14 @@
                 <w:lang w:bidi="ta-IN"/>
               </w:rPr>
             </w:pPr>
-            <w:proofErr w:type="spellStart"/>
-            <w:r>
-              <w:rPr>
-                <w:rFonts w:cs="Latha"/>
-                <w:sz w:val="28"/>
-                <w:szCs w:val="28"/>
-                <w:lang w:bidi="ta-IN"/>
-              </w:rPr>
-              <w:t>Padam</w:t>
-            </w:r>
-            <w:proofErr w:type="spellEnd"/>
-            <w:r>
-              <w:rPr>
-                <w:rFonts w:cs="Latha"/>
-                <w:sz w:val="28"/>
-                <w:szCs w:val="28"/>
-                <w:lang w:bidi="ta-IN"/>
-              </w:rPr>
-              <w:t xml:space="preserve"> </w:t>
+            <w:r>
+              <w:rPr>
+                <w:rFonts w:cs="Latha"/>
+                <w:sz w:val="28"/>
+                <w:szCs w:val="28"/>
+                <w:lang w:bidi="ta-IN"/>
+              </w:rPr>
+              <w:t xml:space="preserve">Padam </w:t>
             </w:r>
             <w:proofErr w:type="gramStart"/>
             <w:r>
@@ -1223,25 +1078,14 @@
                 <w:lang w:bidi="ta-IN"/>
               </w:rPr>
             </w:pPr>
-            <w:proofErr w:type="spellStart"/>
-            <w:r>
-              <w:rPr>
-                <w:rFonts w:cs="Latha"/>
-                <w:sz w:val="28"/>
-                <w:szCs w:val="28"/>
-                <w:lang w:bidi="ta-IN"/>
-              </w:rPr>
-              <w:t>Vaakyam</w:t>
-            </w:r>
-            <w:proofErr w:type="spellEnd"/>
-            <w:r>
-              <w:rPr>
-                <w:rFonts w:cs="Latha"/>
-                <w:sz w:val="28"/>
-                <w:szCs w:val="28"/>
-                <w:lang w:bidi="ta-IN"/>
-              </w:rPr>
-              <w:t xml:space="preserve"> Corrections - None</w:t>
+            <w:r>
+              <w:rPr>
+                <w:rFonts w:cs="Latha"/>
+                <w:sz w:val="28"/>
+                <w:szCs w:val="28"/>
+                <w:lang w:bidi="ta-IN"/>
+              </w:rPr>
+              <w:t>Vaakyam Corrections - None</w:t>
             </w:r>
           </w:p>
           <w:p>
@@ -1259,6 +1103,30 @@
         </w:tc>
       </w:tr>
     </w:tbl>
+    <w:p>
+      <w:pPr>
+        <w:jc w:val="center"/>
+        <w:rPr>
+          <w:b/>
+          <w:bCs/>
+          <w:sz w:val="32"/>
+          <w:szCs w:val="32"/>
+          <w:u w:val="single"/>
+        </w:rPr>
+      </w:pPr>
+    </w:p>
+    <w:p>
+      <w:pPr>
+        <w:jc w:val="center"/>
+        <w:rPr>
+          <w:b/>
+          <w:bCs/>
+          <w:sz w:val="32"/>
+          <w:szCs w:val="32"/>
+          <w:u w:val="single"/>
+        </w:rPr>
+      </w:pPr>
+    </w:p>
     <w:p>
       <w:pPr>
         <w:jc w:val="center"/>
@@ -1290,51 +1158,8 @@
           <w:szCs w:val="32"/>
           <w:u w:val="single"/>
         </w:rPr>
-        <w:t xml:space="preserve">TS </w:t>
-      </w:r>
-      <w:proofErr w:type="spellStart"/>
-      <w:r>
-        <w:rPr>
-          <w:b/>
-          <w:bCs/>
-          <w:sz w:val="32"/>
-          <w:szCs w:val="32"/>
-          <w:u w:val="single"/>
-        </w:rPr>
-        <w:t>Pada</w:t>
-      </w:r>
-      <w:proofErr w:type="spellEnd"/>
-      <w:r>
-        <w:rPr>
-          <w:b/>
-          <w:bCs/>
-          <w:sz w:val="32"/>
-          <w:szCs w:val="32"/>
-          <w:u w:val="single"/>
-        </w:rPr>
-        <w:t xml:space="preserve"> </w:t>
-      </w:r>
-      <w:proofErr w:type="spellStart"/>
-      <w:r>
-        <w:rPr>
-          <w:b/>
-          <w:bCs/>
-          <w:sz w:val="32"/>
-          <w:szCs w:val="32"/>
-          <w:u w:val="single"/>
-        </w:rPr>
-        <w:t>Paatam</w:t>
-      </w:r>
-      <w:proofErr w:type="spellEnd"/>
-      <w:r>
-        <w:rPr>
-          <w:b/>
-          <w:bCs/>
-          <w:sz w:val="32"/>
-          <w:szCs w:val="32"/>
-          <w:u w:val="single"/>
-        </w:rPr>
-        <w:t xml:space="preserve"> – TS 2.3 Sanskrit </w:t>
+        <w:lastRenderedPageBreak/>
+        <w:t xml:space="preserve">TS Pada Paatam – TS 2.3 Sanskrit </w:t>
       </w:r>
       <w:r>
         <w:rPr>
@@ -1410,7 +1235,6 @@
           <w:b/>
           <w:bCs/>
         </w:rPr>
-        <w:lastRenderedPageBreak/>
         <w:t>(ignore those which are already incorporated in your book’s version and date)</w:t>
       </w:r>
     </w:p>
@@ -1443,12 +1267,16 @@
               <w:spacing w:before="0" w:line="240" w:lineRule="auto"/>
               <w:jc w:val="center"/>
               <w:rPr>
+                <w:b/>
+                <w:bCs/>
                 <w:sz w:val="32"/>
                 <w:szCs w:val="32"/>
               </w:rPr>
             </w:pPr>
             <w:r>
               <w:rPr>
+                <w:b/>
+                <w:bCs/>
                 <w:sz w:val="32"/>
                 <w:szCs w:val="32"/>
               </w:rPr>
@@ -1460,12 +1288,16 @@
               <w:spacing w:before="0" w:line="240" w:lineRule="auto"/>
               <w:jc w:val="center"/>
               <w:rPr>
+                <w:b/>
+                <w:bCs/>
                 <w:sz w:val="32"/>
                 <w:szCs w:val="32"/>
               </w:rPr>
             </w:pPr>
             <w:r>
               <w:rPr>
+                <w:b/>
+                <w:bCs/>
                 <w:sz w:val="32"/>
                 <w:szCs w:val="32"/>
               </w:rPr>
@@ -1482,12 +1314,16 @@
               <w:spacing w:before="0" w:line="240" w:lineRule="auto"/>
               <w:jc w:val="center"/>
               <w:rPr>
+                <w:b/>
+                <w:bCs/>
                 <w:sz w:val="32"/>
                 <w:szCs w:val="32"/>
               </w:rPr>
             </w:pPr>
             <w:r>
               <w:rPr>
+                <w:b/>
+                <w:bCs/>
                 <w:sz w:val="32"/>
                 <w:szCs w:val="32"/>
               </w:rPr>
@@ -1505,12 +1341,16 @@
               <w:ind w:right="-18"/>
               <w:jc w:val="center"/>
               <w:rPr>
+                <w:b/>
+                <w:bCs/>
                 <w:sz w:val="32"/>
                 <w:szCs w:val="32"/>
               </w:rPr>
             </w:pPr>
             <w:r>
               <w:rPr>
+                <w:b/>
+                <w:bCs/>
                 <w:sz w:val="32"/>
                 <w:szCs w:val="32"/>
               </w:rPr>
@@ -1538,102 +1378,85 @@
               <w:spacing w:before="0" w:line="240" w:lineRule="auto"/>
               <w:rPr>
                 <w:rFonts w:cs="Latha"/>
-                <w:sz w:val="28"/>
-                <w:szCs w:val="28"/>
-                <w:lang w:bidi="ta-IN"/>
-              </w:rPr>
-            </w:pPr>
-            <w:r>
-              <w:rPr>
-                <w:rFonts w:cs="Latha"/>
-                <w:sz w:val="28"/>
-                <w:szCs w:val="28"/>
-                <w:lang w:bidi="ta-IN"/>
-              </w:rPr>
-              <w:t>TS 2.3.2.1 (</w:t>
-            </w:r>
-            <w:proofErr w:type="spellStart"/>
-            <w:r>
-              <w:rPr>
-                <w:rFonts w:cs="Latha"/>
-                <w:sz w:val="28"/>
-                <w:szCs w:val="28"/>
-                <w:lang w:bidi="ta-IN"/>
-              </w:rPr>
-              <w:t>Padam</w:t>
-            </w:r>
-            <w:proofErr w:type="spellEnd"/>
-            <w:r>
-              <w:rPr>
-                <w:rFonts w:cs="Latha"/>
-                <w:sz w:val="28"/>
-                <w:szCs w:val="28"/>
-                <w:lang w:bidi="ta-IN"/>
-              </w:rPr>
-              <w:t>)</w:t>
-            </w:r>
-          </w:p>
-          <w:p>
-            <w:pPr>
-              <w:spacing w:before="0" w:line="240" w:lineRule="auto"/>
-              <w:rPr>
-                <w:rFonts w:cs="Latha"/>
-                <w:sz w:val="28"/>
-                <w:szCs w:val="28"/>
-                <w:lang w:bidi="ta-IN"/>
-              </w:rPr>
-            </w:pPr>
-            <w:proofErr w:type="spellStart"/>
-            <w:r>
-              <w:rPr>
-                <w:rFonts w:cs="Latha"/>
-                <w:sz w:val="28"/>
-                <w:szCs w:val="28"/>
-                <w:lang w:bidi="ta-IN"/>
-              </w:rPr>
-              <w:t>Padam</w:t>
-            </w:r>
-            <w:proofErr w:type="spellEnd"/>
-            <w:r>
-              <w:rPr>
-                <w:rFonts w:cs="Latha"/>
-                <w:sz w:val="28"/>
-                <w:szCs w:val="28"/>
-                <w:lang w:bidi="ta-IN"/>
-              </w:rPr>
-              <w:t xml:space="preserve"> No.  26 </w:t>
-            </w:r>
-          </w:p>
-          <w:p>
-            <w:pPr>
-              <w:spacing w:before="0" w:line="240" w:lineRule="auto"/>
-              <w:rPr>
-                <w:rFonts w:cs="Latha"/>
+                <w:b/>
+                <w:bCs/>
+                <w:sz w:val="28"/>
+                <w:szCs w:val="28"/>
+                <w:lang w:bidi="ta-IN"/>
+              </w:rPr>
+            </w:pPr>
+            <w:r>
+              <w:rPr>
+                <w:rFonts w:cs="Latha"/>
+                <w:b/>
+                <w:bCs/>
+                <w:sz w:val="28"/>
+                <w:szCs w:val="28"/>
+                <w:lang w:bidi="ta-IN"/>
+              </w:rPr>
+              <w:t>TS 2.3.2.1 (Padam)</w:t>
+            </w:r>
+          </w:p>
+          <w:p>
+            <w:pPr>
+              <w:spacing w:before="0" w:line="240" w:lineRule="auto"/>
+              <w:rPr>
+                <w:rFonts w:cs="Latha"/>
+                <w:b/>
+                <w:bCs/>
+                <w:sz w:val="28"/>
+                <w:szCs w:val="28"/>
+                <w:lang w:bidi="ta-IN"/>
+              </w:rPr>
+            </w:pPr>
+            <w:r>
+              <w:rPr>
+                <w:rFonts w:cs="Latha"/>
+                <w:b/>
+                <w:bCs/>
+                <w:sz w:val="28"/>
+                <w:szCs w:val="28"/>
+                <w:lang w:bidi="ta-IN"/>
+              </w:rPr>
+              <w:t xml:space="preserve">Padam No.  26 </w:t>
+            </w:r>
+          </w:p>
+          <w:p>
+            <w:pPr>
+              <w:spacing w:before="0" w:line="240" w:lineRule="auto"/>
+              <w:rPr>
+                <w:rFonts w:cs="Latha"/>
+                <w:b/>
+                <w:bCs/>
                 <w:sz w:val="28"/>
                 <w:szCs w:val="28"/>
                 <w:cs/>
                 <w:lang w:bidi="ta-IN"/>
               </w:rPr>
             </w:pPr>
-            <w:proofErr w:type="spellStart"/>
-            <w:r>
-              <w:rPr>
-                <w:rFonts w:cs="Latha"/>
-                <w:sz w:val="28"/>
-                <w:szCs w:val="28"/>
-                <w:lang w:bidi="ta-IN"/>
-              </w:rPr>
-              <w:t>Panchaati</w:t>
-            </w:r>
-            <w:proofErr w:type="spellEnd"/>
-            <w:r>
-              <w:rPr>
-                <w:rFonts w:cs="Latha"/>
-                <w:sz w:val="28"/>
-                <w:szCs w:val="28"/>
-                <w:lang w:bidi="ta-IN"/>
-              </w:rPr>
-              <w:t xml:space="preserve">  No. 6</w:t>
+            <w:proofErr w:type="gramStart"/>
+            <w:r>
+              <w:rPr>
+                <w:rFonts w:cs="Latha"/>
+                <w:b/>
+                <w:bCs/>
+                <w:sz w:val="28"/>
+                <w:szCs w:val="28"/>
+                <w:lang w:bidi="ta-IN"/>
+              </w:rPr>
+              <w:t>Panchaati  No.</w:t>
+            </w:r>
+            <w:proofErr w:type="gramEnd"/>
+            <w:r>
+              <w:rPr>
+                <w:rFonts w:cs="Latha"/>
+                <w:b/>
+                <w:bCs/>
+                <w:sz w:val="28"/>
+                <w:szCs w:val="28"/>
+                <w:lang w:bidi="ta-IN"/>
+              </w:rPr>
+              <w:t xml:space="preserve"> 6</w:t>
             </w:r>
           </w:p>
         </w:tc>
@@ -2056,14 +1879,18 @@
               <w:spacing w:before="0" w:line="240" w:lineRule="auto"/>
               <w:rPr>
                 <w:rFonts w:cs="Latha"/>
-                <w:sz w:val="28"/>
-                <w:szCs w:val="28"/>
-                <w:lang w:bidi="ta-IN"/>
-              </w:rPr>
-            </w:pPr>
-            <w:r>
-              <w:rPr>
-                <w:rFonts w:cs="Latha"/>
+                <w:b/>
+                <w:bCs/>
+                <w:sz w:val="28"/>
+                <w:szCs w:val="28"/>
+                <w:lang w:bidi="ta-IN"/>
+              </w:rPr>
+            </w:pPr>
+            <w:r>
+              <w:rPr>
+                <w:rFonts w:cs="Latha"/>
+                <w:b/>
+                <w:bCs/>
                 <w:sz w:val="28"/>
                 <w:szCs w:val="28"/>
                 <w:lang w:bidi="ta-IN"/>
@@ -2076,14 +1903,18 @@
               <w:spacing w:before="0" w:line="240" w:lineRule="auto"/>
               <w:rPr>
                 <w:rFonts w:cs="Latha"/>
-                <w:sz w:val="28"/>
-                <w:szCs w:val="28"/>
-                <w:lang w:bidi="ta-IN"/>
-              </w:rPr>
-            </w:pPr>
-            <w:r>
-              <w:rPr>
-                <w:rFonts w:cs="Latha"/>
+                <w:b/>
+                <w:bCs/>
+                <w:sz w:val="28"/>
+                <w:szCs w:val="28"/>
+                <w:lang w:bidi="ta-IN"/>
+              </w:rPr>
+            </w:pPr>
+            <w:r>
+              <w:rPr>
+                <w:rFonts w:cs="Latha"/>
+                <w:b/>
+                <w:bCs/>
                 <w:sz w:val="28"/>
                 <w:szCs w:val="28"/>
                 <w:lang w:bidi="ta-IN"/>
@@ -2096,31 +1927,37 @@
               <w:spacing w:before="0" w:line="240" w:lineRule="auto"/>
               <w:rPr>
                 <w:rFonts w:cs="Latha"/>
+                <w:b/>
+                <w:bCs/>
                 <w:sz w:val="28"/>
                 <w:szCs w:val="28"/>
                 <w:cs/>
                 <w:lang w:bidi="ta-IN"/>
               </w:rPr>
             </w:pPr>
-            <w:proofErr w:type="spellStart"/>
-            <w:r>
-              <w:rPr>
-                <w:rFonts w:cs="Latha"/>
-                <w:sz w:val="28"/>
-                <w:szCs w:val="28"/>
-                <w:lang w:bidi="ta-IN"/>
-              </w:rPr>
-              <w:t>Panchaati</w:t>
-            </w:r>
-            <w:proofErr w:type="spellEnd"/>
-            <w:r>
-              <w:rPr>
-                <w:rFonts w:cs="Latha"/>
-                <w:sz w:val="28"/>
-                <w:szCs w:val="28"/>
-                <w:lang w:bidi="ta-IN"/>
-              </w:rPr>
-              <w:t xml:space="preserve">  No. 19</w:t>
+            <w:proofErr w:type="gramStart"/>
+            <w:r>
+              <w:rPr>
+                <w:rFonts w:cs="Latha"/>
+                <w:b/>
+                <w:bCs/>
+                <w:sz w:val="28"/>
+                <w:szCs w:val="28"/>
+                <w:lang w:bidi="ta-IN"/>
+              </w:rPr>
+              <w:t>Panchaati  No.</w:t>
+            </w:r>
+            <w:proofErr w:type="gramEnd"/>
+            <w:r>
+              <w:rPr>
+                <w:rFonts w:cs="Latha"/>
+                <w:b/>
+                <w:bCs/>
+                <w:sz w:val="28"/>
+                <w:szCs w:val="28"/>
+                <w:lang w:bidi="ta-IN"/>
+              </w:rPr>
+              <w:t xml:space="preserve"> 19</w:t>
             </w:r>
           </w:p>
         </w:tc>
@@ -2311,14 +2148,18 @@
               <w:spacing w:before="0" w:line="240" w:lineRule="auto"/>
               <w:rPr>
                 <w:rFonts w:cs="Latha"/>
-                <w:sz w:val="28"/>
-                <w:szCs w:val="28"/>
-                <w:lang w:bidi="ta-IN"/>
-              </w:rPr>
-            </w:pPr>
-            <w:r>
-              <w:rPr>
-                <w:rFonts w:cs="Latha"/>
+                <w:b/>
+                <w:bCs/>
+                <w:sz w:val="28"/>
+                <w:szCs w:val="28"/>
+                <w:lang w:bidi="ta-IN"/>
+              </w:rPr>
+            </w:pPr>
+            <w:r>
+              <w:rPr>
+                <w:rFonts w:cs="Latha"/>
+                <w:b/>
+                <w:bCs/>
                 <w:sz w:val="28"/>
                 <w:szCs w:val="28"/>
                 <w:lang w:bidi="ta-IN"/>
@@ -2331,14 +2172,18 @@
               <w:spacing w:before="0" w:line="240" w:lineRule="auto"/>
               <w:rPr>
                 <w:rFonts w:cs="Latha"/>
-                <w:sz w:val="28"/>
-                <w:szCs w:val="28"/>
-                <w:lang w:bidi="ta-IN"/>
-              </w:rPr>
-            </w:pPr>
-            <w:r>
-              <w:rPr>
-                <w:rFonts w:cs="Latha"/>
+                <w:b/>
+                <w:bCs/>
+                <w:sz w:val="28"/>
+                <w:szCs w:val="28"/>
+                <w:lang w:bidi="ta-IN"/>
+              </w:rPr>
+            </w:pPr>
+            <w:r>
+              <w:rPr>
+                <w:rFonts w:cs="Latha"/>
+                <w:b/>
+                <w:bCs/>
                 <w:sz w:val="28"/>
                 <w:szCs w:val="28"/>
                 <w:lang w:bidi="ta-IN"/>
@@ -2352,31 +2197,37 @@
               <w:ind w:hanging="56"/>
               <w:rPr>
                 <w:rFonts w:cs="Latha"/>
+                <w:b/>
+                <w:bCs/>
                 <w:sz w:val="28"/>
                 <w:szCs w:val="28"/>
                 <w:cs/>
                 <w:lang w:bidi="ta-IN"/>
               </w:rPr>
             </w:pPr>
-            <w:proofErr w:type="spellStart"/>
-            <w:r>
-              <w:rPr>
-                <w:rFonts w:cs="Latha"/>
-                <w:sz w:val="28"/>
-                <w:szCs w:val="28"/>
-                <w:lang w:bidi="ta-IN"/>
-              </w:rPr>
-              <w:t>Panchaati</w:t>
-            </w:r>
-            <w:proofErr w:type="spellEnd"/>
-            <w:r>
-              <w:rPr>
-                <w:rFonts w:cs="Latha"/>
-                <w:sz w:val="28"/>
-                <w:szCs w:val="28"/>
-                <w:lang w:bidi="ta-IN"/>
-              </w:rPr>
-              <w:t xml:space="preserve">  No. 20</w:t>
+            <w:proofErr w:type="gramStart"/>
+            <w:r>
+              <w:rPr>
+                <w:rFonts w:cs="Latha"/>
+                <w:b/>
+                <w:bCs/>
+                <w:sz w:val="28"/>
+                <w:szCs w:val="28"/>
+                <w:lang w:bidi="ta-IN"/>
+              </w:rPr>
+              <w:t>Panchaati  No.</w:t>
+            </w:r>
+            <w:proofErr w:type="gramEnd"/>
+            <w:r>
+              <w:rPr>
+                <w:rFonts w:cs="Latha"/>
+                <w:b/>
+                <w:bCs/>
+                <w:sz w:val="28"/>
+                <w:szCs w:val="28"/>
+                <w:lang w:bidi="ta-IN"/>
+              </w:rPr>
+              <w:t xml:space="preserve"> 20</w:t>
             </w:r>
           </w:p>
         </w:tc>
@@ -2635,101 +2486,84 @@
               <w:spacing w:before="0" w:line="240" w:lineRule="auto"/>
               <w:rPr>
                 <w:rFonts w:cs="Latha"/>
-                <w:sz w:val="28"/>
-                <w:szCs w:val="28"/>
-                <w:lang w:bidi="ta-IN"/>
-              </w:rPr>
-            </w:pPr>
-            <w:r>
-              <w:rPr>
-                <w:rFonts w:cs="Latha"/>
-                <w:sz w:val="28"/>
-                <w:szCs w:val="28"/>
-                <w:lang w:bidi="ta-IN"/>
-              </w:rPr>
-              <w:t>TS 2.3.4.1 (</w:t>
-            </w:r>
-            <w:proofErr w:type="spellStart"/>
-            <w:r>
-              <w:rPr>
-                <w:rFonts w:cs="Latha"/>
-                <w:sz w:val="28"/>
-                <w:szCs w:val="28"/>
-                <w:lang w:bidi="ta-IN"/>
-              </w:rPr>
-              <w:t>Padam</w:t>
-            </w:r>
-            <w:proofErr w:type="spellEnd"/>
-            <w:r>
-              <w:rPr>
-                <w:rFonts w:cs="Latha"/>
-                <w:sz w:val="28"/>
-                <w:szCs w:val="28"/>
-                <w:lang w:bidi="ta-IN"/>
-              </w:rPr>
-              <w:t>)</w:t>
-            </w:r>
-          </w:p>
-          <w:p>
-            <w:pPr>
-              <w:spacing w:before="0" w:line="240" w:lineRule="auto"/>
-              <w:rPr>
-                <w:rFonts w:cs="Latha"/>
-                <w:sz w:val="28"/>
-                <w:szCs w:val="28"/>
-                <w:lang w:bidi="ta-IN"/>
-              </w:rPr>
-            </w:pPr>
-            <w:proofErr w:type="spellStart"/>
-            <w:r>
-              <w:rPr>
-                <w:rFonts w:cs="Latha"/>
-                <w:sz w:val="28"/>
-                <w:szCs w:val="28"/>
-                <w:lang w:bidi="ta-IN"/>
-              </w:rPr>
-              <w:t>Padam</w:t>
-            </w:r>
-            <w:proofErr w:type="spellEnd"/>
-            <w:r>
-              <w:rPr>
-                <w:rFonts w:cs="Latha"/>
-                <w:sz w:val="28"/>
-                <w:szCs w:val="28"/>
-                <w:lang w:bidi="ta-IN"/>
-              </w:rPr>
-              <w:t xml:space="preserve"> No.  28</w:t>
-            </w:r>
-          </w:p>
-          <w:p>
-            <w:pPr>
-              <w:spacing w:before="0" w:line="240" w:lineRule="auto"/>
-              <w:rPr>
-                <w:rFonts w:cs="Latha"/>
-                <w:sz w:val="28"/>
-                <w:szCs w:val="28"/>
-                <w:lang w:bidi="ta-IN"/>
-              </w:rPr>
-            </w:pPr>
-            <w:proofErr w:type="spellStart"/>
-            <w:r>
-              <w:rPr>
-                <w:rFonts w:cs="Latha"/>
-                <w:sz w:val="28"/>
-                <w:szCs w:val="28"/>
-                <w:lang w:bidi="ta-IN"/>
-              </w:rPr>
-              <w:t>Panchaati</w:t>
-            </w:r>
-            <w:proofErr w:type="spellEnd"/>
-            <w:r>
-              <w:rPr>
-                <w:rFonts w:cs="Latha"/>
-                <w:sz w:val="28"/>
-                <w:szCs w:val="28"/>
-                <w:lang w:bidi="ta-IN"/>
-              </w:rPr>
-              <w:t xml:space="preserve">  No. 20</w:t>
+                <w:b/>
+                <w:bCs/>
+                <w:sz w:val="28"/>
+                <w:szCs w:val="28"/>
+                <w:lang w:bidi="ta-IN"/>
+              </w:rPr>
+            </w:pPr>
+            <w:r>
+              <w:rPr>
+                <w:rFonts w:cs="Latha"/>
+                <w:b/>
+                <w:bCs/>
+                <w:sz w:val="28"/>
+                <w:szCs w:val="28"/>
+                <w:lang w:bidi="ta-IN"/>
+              </w:rPr>
+              <w:t>TS 2.3.4.1 (Padam)</w:t>
+            </w:r>
+          </w:p>
+          <w:p>
+            <w:pPr>
+              <w:spacing w:before="0" w:line="240" w:lineRule="auto"/>
+              <w:rPr>
+                <w:rFonts w:cs="Latha"/>
+                <w:b/>
+                <w:bCs/>
+                <w:sz w:val="28"/>
+                <w:szCs w:val="28"/>
+                <w:lang w:bidi="ta-IN"/>
+              </w:rPr>
+            </w:pPr>
+            <w:r>
+              <w:rPr>
+                <w:rFonts w:cs="Latha"/>
+                <w:b/>
+                <w:bCs/>
+                <w:sz w:val="28"/>
+                <w:szCs w:val="28"/>
+                <w:lang w:bidi="ta-IN"/>
+              </w:rPr>
+              <w:t>Padam No.  28</w:t>
+            </w:r>
+          </w:p>
+          <w:p>
+            <w:pPr>
+              <w:spacing w:before="0" w:line="240" w:lineRule="auto"/>
+              <w:rPr>
+                <w:rFonts w:cs="Latha"/>
+                <w:b/>
+                <w:bCs/>
+                <w:sz w:val="28"/>
+                <w:szCs w:val="28"/>
+                <w:lang w:bidi="ta-IN"/>
+              </w:rPr>
+            </w:pPr>
+            <w:proofErr w:type="gramStart"/>
+            <w:r>
+              <w:rPr>
+                <w:rFonts w:cs="Latha"/>
+                <w:b/>
+                <w:bCs/>
+                <w:sz w:val="28"/>
+                <w:szCs w:val="28"/>
+                <w:lang w:bidi="ta-IN"/>
+              </w:rPr>
+              <w:t>Panchaati  No.</w:t>
+            </w:r>
+            <w:proofErr w:type="gramEnd"/>
+            <w:r>
+              <w:rPr>
+                <w:rFonts w:cs="Latha"/>
+                <w:b/>
+                <w:bCs/>
+                <w:sz w:val="28"/>
+                <w:szCs w:val="28"/>
+                <w:lang w:bidi="ta-IN"/>
+              </w:rPr>
+              <w:t xml:space="preserve"> 20</w:t>
             </w:r>
           </w:p>
         </w:tc>
@@ -3025,101 +2859,84 @@
               <w:spacing w:before="0" w:line="240" w:lineRule="auto"/>
               <w:rPr>
                 <w:rFonts w:cs="Latha"/>
-                <w:sz w:val="28"/>
-                <w:szCs w:val="28"/>
-                <w:lang w:bidi="ta-IN"/>
-              </w:rPr>
-            </w:pPr>
-            <w:r>
-              <w:rPr>
-                <w:rFonts w:cs="Latha"/>
-                <w:sz w:val="28"/>
-                <w:szCs w:val="28"/>
-                <w:lang w:bidi="ta-IN"/>
-              </w:rPr>
-              <w:t>TS 2.3.5.3 (</w:t>
-            </w:r>
-            <w:proofErr w:type="spellStart"/>
-            <w:r>
-              <w:rPr>
-                <w:rFonts w:cs="Latha"/>
-                <w:sz w:val="28"/>
-                <w:szCs w:val="28"/>
-                <w:lang w:bidi="ta-IN"/>
-              </w:rPr>
-              <w:t>Padam</w:t>
-            </w:r>
-            <w:proofErr w:type="spellEnd"/>
-            <w:r>
-              <w:rPr>
-                <w:rFonts w:cs="Latha"/>
-                <w:sz w:val="28"/>
-                <w:szCs w:val="28"/>
-                <w:lang w:bidi="ta-IN"/>
-              </w:rPr>
-              <w:t>)</w:t>
-            </w:r>
-          </w:p>
-          <w:p>
-            <w:pPr>
-              <w:spacing w:before="0" w:line="240" w:lineRule="auto"/>
-              <w:rPr>
-                <w:rFonts w:cs="Latha"/>
-                <w:sz w:val="28"/>
-                <w:szCs w:val="28"/>
-                <w:lang w:bidi="ta-IN"/>
-              </w:rPr>
-            </w:pPr>
-            <w:proofErr w:type="spellStart"/>
-            <w:r>
-              <w:rPr>
-                <w:rFonts w:cs="Latha"/>
-                <w:sz w:val="28"/>
-                <w:szCs w:val="28"/>
-                <w:lang w:bidi="ta-IN"/>
-              </w:rPr>
-              <w:t>Padam</w:t>
-            </w:r>
-            <w:proofErr w:type="spellEnd"/>
-            <w:r>
-              <w:rPr>
-                <w:rFonts w:cs="Latha"/>
-                <w:sz w:val="28"/>
-                <w:szCs w:val="28"/>
-                <w:lang w:bidi="ta-IN"/>
-              </w:rPr>
-              <w:t xml:space="preserve"> No.  20</w:t>
-            </w:r>
-          </w:p>
-          <w:p>
-            <w:pPr>
-              <w:spacing w:before="0" w:line="240" w:lineRule="auto"/>
-              <w:rPr>
-                <w:rFonts w:cs="Latha"/>
-                <w:sz w:val="28"/>
-                <w:szCs w:val="28"/>
-                <w:lang w:bidi="ta-IN"/>
-              </w:rPr>
-            </w:pPr>
-            <w:proofErr w:type="spellStart"/>
-            <w:r>
-              <w:rPr>
-                <w:rFonts w:cs="Latha"/>
-                <w:sz w:val="28"/>
-                <w:szCs w:val="28"/>
-                <w:lang w:bidi="ta-IN"/>
-              </w:rPr>
-              <w:t>Panchaati</w:t>
-            </w:r>
-            <w:proofErr w:type="spellEnd"/>
-            <w:r>
-              <w:rPr>
-                <w:rFonts w:cs="Latha"/>
-                <w:sz w:val="28"/>
-                <w:szCs w:val="28"/>
-                <w:lang w:bidi="ta-IN"/>
-              </w:rPr>
-              <w:t xml:space="preserve">  No. 26</w:t>
+                <w:b/>
+                <w:bCs/>
+                <w:sz w:val="28"/>
+                <w:szCs w:val="28"/>
+                <w:lang w:bidi="ta-IN"/>
+              </w:rPr>
+            </w:pPr>
+            <w:r>
+              <w:rPr>
+                <w:rFonts w:cs="Latha"/>
+                <w:b/>
+                <w:bCs/>
+                <w:sz w:val="28"/>
+                <w:szCs w:val="28"/>
+                <w:lang w:bidi="ta-IN"/>
+              </w:rPr>
+              <w:t>TS 2.3.5.3 (Padam)</w:t>
+            </w:r>
+          </w:p>
+          <w:p>
+            <w:pPr>
+              <w:spacing w:before="0" w:line="240" w:lineRule="auto"/>
+              <w:rPr>
+                <w:rFonts w:cs="Latha"/>
+                <w:b/>
+                <w:bCs/>
+                <w:sz w:val="28"/>
+                <w:szCs w:val="28"/>
+                <w:lang w:bidi="ta-IN"/>
+              </w:rPr>
+            </w:pPr>
+            <w:r>
+              <w:rPr>
+                <w:rFonts w:cs="Latha"/>
+                <w:b/>
+                <w:bCs/>
+                <w:sz w:val="28"/>
+                <w:szCs w:val="28"/>
+                <w:lang w:bidi="ta-IN"/>
+              </w:rPr>
+              <w:t>Padam No.  20</w:t>
+            </w:r>
+          </w:p>
+          <w:p>
+            <w:pPr>
+              <w:spacing w:before="0" w:line="240" w:lineRule="auto"/>
+              <w:rPr>
+                <w:rFonts w:cs="Latha"/>
+                <w:b/>
+                <w:bCs/>
+                <w:sz w:val="28"/>
+                <w:szCs w:val="28"/>
+                <w:lang w:bidi="ta-IN"/>
+              </w:rPr>
+            </w:pPr>
+            <w:proofErr w:type="gramStart"/>
+            <w:r>
+              <w:rPr>
+                <w:rFonts w:cs="Latha"/>
+                <w:b/>
+                <w:bCs/>
+                <w:sz w:val="28"/>
+                <w:szCs w:val="28"/>
+                <w:lang w:bidi="ta-IN"/>
+              </w:rPr>
+              <w:t>Panchaati  No.</w:t>
+            </w:r>
+            <w:proofErr w:type="gramEnd"/>
+            <w:r>
+              <w:rPr>
+                <w:rFonts w:cs="Latha"/>
+                <w:b/>
+                <w:bCs/>
+                <w:sz w:val="28"/>
+                <w:szCs w:val="28"/>
+                <w:lang w:bidi="ta-IN"/>
+              </w:rPr>
+              <w:t xml:space="preserve"> 26</w:t>
             </w:r>
           </w:p>
         </w:tc>
@@ -3399,14 +3216,18 @@
               <w:spacing w:before="0" w:line="240" w:lineRule="auto"/>
               <w:rPr>
                 <w:rFonts w:cs="Latha"/>
-                <w:sz w:val="28"/>
-                <w:szCs w:val="28"/>
-                <w:lang w:bidi="ta-IN"/>
-              </w:rPr>
-            </w:pPr>
-            <w:r>
-              <w:rPr>
-                <w:rFonts w:cs="Latha"/>
+                <w:b/>
+                <w:bCs/>
+                <w:sz w:val="28"/>
+                <w:szCs w:val="28"/>
+                <w:lang w:bidi="ta-IN"/>
+              </w:rPr>
+            </w:pPr>
+            <w:r>
+              <w:rPr>
+                <w:rFonts w:cs="Latha"/>
+                <w:b/>
+                <w:bCs/>
                 <w:sz w:val="28"/>
                 <w:szCs w:val="28"/>
                 <w:lang w:bidi="ta-IN"/>
@@ -3419,14 +3240,18 @@
               <w:spacing w:before="0" w:line="240" w:lineRule="auto"/>
               <w:rPr>
                 <w:rFonts w:cs="Latha"/>
-                <w:sz w:val="28"/>
-                <w:szCs w:val="28"/>
-                <w:lang w:bidi="ta-IN"/>
-              </w:rPr>
-            </w:pPr>
-            <w:r>
-              <w:rPr>
-                <w:rFonts w:cs="Latha"/>
+                <w:b/>
+                <w:bCs/>
+                <w:sz w:val="28"/>
+                <w:szCs w:val="28"/>
+                <w:lang w:bidi="ta-IN"/>
+              </w:rPr>
+            </w:pPr>
+            <w:r>
+              <w:rPr>
+                <w:rFonts w:cs="Latha"/>
+                <w:b/>
+                <w:bCs/>
                 <w:sz w:val="28"/>
                 <w:szCs w:val="28"/>
                 <w:lang w:bidi="ta-IN"/>
@@ -3439,30 +3264,36 @@
               <w:spacing w:before="0" w:line="240" w:lineRule="auto"/>
               <w:rPr>
                 <w:rFonts w:cs="Latha"/>
-                <w:sz w:val="28"/>
-                <w:szCs w:val="28"/>
-                <w:lang w:bidi="ta-IN"/>
-              </w:rPr>
-            </w:pPr>
-            <w:proofErr w:type="spellStart"/>
-            <w:r>
-              <w:rPr>
-                <w:rFonts w:cs="Latha"/>
-                <w:sz w:val="28"/>
-                <w:szCs w:val="28"/>
-                <w:lang w:bidi="ta-IN"/>
-              </w:rPr>
-              <w:t>Panchaati</w:t>
-            </w:r>
-            <w:proofErr w:type="spellEnd"/>
-            <w:r>
-              <w:rPr>
-                <w:rFonts w:cs="Latha"/>
-                <w:sz w:val="28"/>
-                <w:szCs w:val="28"/>
-                <w:lang w:bidi="ta-IN"/>
-              </w:rPr>
-              <w:t xml:space="preserve">  No. 26</w:t>
+                <w:b/>
+                <w:bCs/>
+                <w:sz w:val="28"/>
+                <w:szCs w:val="28"/>
+                <w:lang w:bidi="ta-IN"/>
+              </w:rPr>
+            </w:pPr>
+            <w:proofErr w:type="gramStart"/>
+            <w:r>
+              <w:rPr>
+                <w:rFonts w:cs="Latha"/>
+                <w:b/>
+                <w:bCs/>
+                <w:sz w:val="28"/>
+                <w:szCs w:val="28"/>
+                <w:lang w:bidi="ta-IN"/>
+              </w:rPr>
+              <w:t>Panchaati  No.</w:t>
+            </w:r>
+            <w:proofErr w:type="gramEnd"/>
+            <w:r>
+              <w:rPr>
+                <w:rFonts w:cs="Latha"/>
+                <w:b/>
+                <w:bCs/>
+                <w:sz w:val="28"/>
+                <w:szCs w:val="28"/>
+                <w:lang w:bidi="ta-IN"/>
+              </w:rPr>
+              <w:t xml:space="preserve"> 26</w:t>
             </w:r>
           </w:p>
         </w:tc>
@@ -3691,101 +3522,85 @@
               <w:spacing w:before="0" w:line="240" w:lineRule="auto"/>
               <w:rPr>
                 <w:rFonts w:cs="Latha"/>
-                <w:sz w:val="28"/>
-                <w:szCs w:val="28"/>
-                <w:lang w:bidi="ta-IN"/>
-              </w:rPr>
-            </w:pPr>
-            <w:r>
-              <w:rPr>
-                <w:rFonts w:cs="Latha"/>
-                <w:sz w:val="28"/>
-                <w:szCs w:val="28"/>
-                <w:lang w:bidi="ta-IN"/>
-              </w:rPr>
-              <w:t>TS 2.3.8.2 (</w:t>
-            </w:r>
-            <w:proofErr w:type="spellStart"/>
-            <w:r>
-              <w:rPr>
-                <w:rFonts w:cs="Latha"/>
-                <w:sz w:val="28"/>
-                <w:szCs w:val="28"/>
-                <w:lang w:bidi="ta-IN"/>
-              </w:rPr>
-              <w:t>Padam</w:t>
-            </w:r>
-            <w:proofErr w:type="spellEnd"/>
-            <w:r>
-              <w:rPr>
-                <w:rFonts w:cs="Latha"/>
-                <w:sz w:val="28"/>
-                <w:szCs w:val="28"/>
-                <w:lang w:bidi="ta-IN"/>
-              </w:rPr>
-              <w:t>)</w:t>
-            </w:r>
-          </w:p>
-          <w:p>
-            <w:pPr>
-              <w:spacing w:before="0" w:line="240" w:lineRule="auto"/>
-              <w:rPr>
-                <w:rFonts w:cs="Latha"/>
-                <w:sz w:val="28"/>
-                <w:szCs w:val="28"/>
-                <w:lang w:bidi="ta-IN"/>
-              </w:rPr>
-            </w:pPr>
-            <w:proofErr w:type="spellStart"/>
-            <w:r>
-              <w:rPr>
-                <w:rFonts w:cs="Latha"/>
-                <w:sz w:val="28"/>
-                <w:szCs w:val="28"/>
-                <w:lang w:bidi="ta-IN"/>
-              </w:rPr>
-              <w:t>Padam</w:t>
-            </w:r>
-            <w:proofErr w:type="spellEnd"/>
-            <w:r>
-              <w:rPr>
-                <w:rFonts w:cs="Latha"/>
-                <w:sz w:val="28"/>
-                <w:szCs w:val="28"/>
-                <w:lang w:bidi="ta-IN"/>
-              </w:rPr>
-              <w:t xml:space="preserve"> No.  64</w:t>
-            </w:r>
-          </w:p>
-          <w:p>
-            <w:pPr>
-              <w:spacing w:before="0" w:line="240" w:lineRule="auto"/>
-              <w:rPr>
-                <w:rFonts w:cs="Latha"/>
-                <w:sz w:val="28"/>
-                <w:szCs w:val="28"/>
-                <w:lang w:bidi="ta-IN"/>
-              </w:rPr>
-            </w:pPr>
-            <w:proofErr w:type="spellStart"/>
-            <w:r>
-              <w:rPr>
-                <w:rFonts w:cs="Latha"/>
-                <w:sz w:val="28"/>
-                <w:szCs w:val="28"/>
-                <w:lang w:bidi="ta-IN"/>
-              </w:rPr>
-              <w:t>Panchaati</w:t>
-            </w:r>
-            <w:proofErr w:type="spellEnd"/>
-            <w:r>
-              <w:rPr>
-                <w:rFonts w:cs="Latha"/>
-                <w:sz w:val="28"/>
-                <w:szCs w:val="28"/>
-                <w:lang w:bidi="ta-IN"/>
-              </w:rPr>
-              <w:t xml:space="preserve">  No. 34</w:t>
+                <w:b/>
+                <w:bCs/>
+                <w:sz w:val="28"/>
+                <w:szCs w:val="28"/>
+                <w:lang w:bidi="ta-IN"/>
+              </w:rPr>
+            </w:pPr>
+            <w:r>
+              <w:rPr>
+                <w:rFonts w:cs="Latha"/>
+                <w:b/>
+                <w:bCs/>
+                <w:sz w:val="28"/>
+                <w:szCs w:val="28"/>
+                <w:lang w:bidi="ta-IN"/>
+              </w:rPr>
+              <w:t>TS 2.3.8.2 (Padam)</w:t>
+            </w:r>
+          </w:p>
+          <w:p>
+            <w:pPr>
+              <w:spacing w:before="0" w:line="240" w:lineRule="auto"/>
+              <w:rPr>
+                <w:rFonts w:cs="Latha"/>
+                <w:b/>
+                <w:bCs/>
+                <w:sz w:val="28"/>
+                <w:szCs w:val="28"/>
+                <w:lang w:bidi="ta-IN"/>
+              </w:rPr>
+            </w:pPr>
+            <w:r>
+              <w:rPr>
+                <w:rFonts w:cs="Latha"/>
+                <w:b/>
+                <w:bCs/>
+                <w:sz w:val="28"/>
+                <w:szCs w:val="28"/>
+                <w:lang w:bidi="ta-IN"/>
+              </w:rPr>
+              <w:t>Padam No.  64</w:t>
+            </w:r>
+          </w:p>
+          <w:p>
+            <w:pPr>
+              <w:spacing w:before="0" w:line="240" w:lineRule="auto"/>
+              <w:rPr>
+                <w:rFonts w:cs="Latha"/>
+                <w:b/>
+                <w:bCs/>
+                <w:sz w:val="28"/>
+                <w:szCs w:val="28"/>
+                <w:lang w:bidi="ta-IN"/>
+              </w:rPr>
+            </w:pPr>
+            <w:proofErr w:type="gramStart"/>
+            <w:r>
+              <w:rPr>
+                <w:rFonts w:cs="Latha"/>
+                <w:b/>
+                <w:bCs/>
+                <w:sz w:val="28"/>
+                <w:szCs w:val="28"/>
+                <w:lang w:bidi="ta-IN"/>
+              </w:rPr>
+              <w:lastRenderedPageBreak/>
+              <w:t>Panchaati  No.</w:t>
+            </w:r>
+            <w:proofErr w:type="gramEnd"/>
+            <w:r>
+              <w:rPr>
+                <w:rFonts w:cs="Latha"/>
+                <w:b/>
+                <w:bCs/>
+                <w:sz w:val="28"/>
+                <w:szCs w:val="28"/>
+                <w:lang w:bidi="ta-IN"/>
+              </w:rPr>
+              <w:t xml:space="preserve"> 34</w:t>
             </w:r>
           </w:p>
         </w:tc>
@@ -3816,6 +3631,7 @@
                 <w:sz w:val="40"/>
                 <w:szCs w:val="40"/>
               </w:rPr>
+              <w:lastRenderedPageBreak/>
               <w:t>EÌSÌiÉþ</w:t>
             </w:r>
             <w:proofErr w:type="spellEnd"/>
@@ -4030,19 +3846,22 @@
               <w:spacing w:before="0" w:line="240" w:lineRule="auto"/>
               <w:rPr>
                 <w:rFonts w:cs="Latha"/>
-                <w:sz w:val="28"/>
-                <w:szCs w:val="28"/>
-                <w:lang w:bidi="ta-IN"/>
-              </w:rPr>
-            </w:pPr>
-            <w:r>
-              <w:rPr>
-                <w:rFonts w:cs="Latha"/>
-                <w:sz w:val="28"/>
-                <w:szCs w:val="28"/>
-                <w:lang w:bidi="ta-IN"/>
-              </w:rPr>
-              <w:lastRenderedPageBreak/>
+                <w:b/>
+                <w:bCs/>
+                <w:sz w:val="28"/>
+                <w:szCs w:val="28"/>
+                <w:lang w:bidi="ta-IN"/>
+              </w:rPr>
+            </w:pPr>
+            <w:r>
+              <w:rPr>
+                <w:rFonts w:cs="Latha"/>
+                <w:b/>
+                <w:bCs/>
+                <w:sz w:val="28"/>
+                <w:szCs w:val="28"/>
+                <w:lang w:bidi="ta-IN"/>
+              </w:rPr>
               <w:t>TS 2.3.13.1</w:t>
             </w:r>
           </w:p>
@@ -4051,14 +3870,18 @@
               <w:spacing w:before="0" w:line="240" w:lineRule="auto"/>
               <w:rPr>
                 <w:rFonts w:cs="Latha"/>
-                <w:sz w:val="28"/>
-                <w:szCs w:val="28"/>
-                <w:lang w:bidi="ta-IN"/>
-              </w:rPr>
-            </w:pPr>
-            <w:r>
-              <w:rPr>
-                <w:rFonts w:cs="Latha"/>
+                <w:b/>
+                <w:bCs/>
+                <w:sz w:val="28"/>
+                <w:szCs w:val="28"/>
+                <w:lang w:bidi="ta-IN"/>
+              </w:rPr>
+            </w:pPr>
+            <w:r>
+              <w:rPr>
+                <w:rFonts w:cs="Latha"/>
+                <w:b/>
+                <w:bCs/>
                 <w:sz w:val="28"/>
                 <w:szCs w:val="28"/>
                 <w:lang w:bidi="ta-IN"/>
@@ -4071,31 +3894,37 @@
               <w:spacing w:before="0" w:line="240" w:lineRule="auto"/>
               <w:rPr>
                 <w:rFonts w:cs="Latha"/>
+                <w:b/>
+                <w:bCs/>
                 <w:sz w:val="28"/>
                 <w:szCs w:val="28"/>
                 <w:cs/>
                 <w:lang w:bidi="ta-IN"/>
               </w:rPr>
             </w:pPr>
-            <w:proofErr w:type="spellStart"/>
-            <w:r>
-              <w:rPr>
-                <w:rFonts w:cs="Latha"/>
-                <w:sz w:val="28"/>
-                <w:szCs w:val="28"/>
-                <w:lang w:bidi="ta-IN"/>
-              </w:rPr>
-              <w:t>Panchaati</w:t>
-            </w:r>
-            <w:proofErr w:type="spellEnd"/>
-            <w:r>
-              <w:rPr>
-                <w:rFonts w:cs="Latha"/>
-                <w:sz w:val="28"/>
-                <w:szCs w:val="28"/>
-                <w:lang w:bidi="ta-IN"/>
-              </w:rPr>
-              <w:t xml:space="preserve">  No. 48</w:t>
+            <w:proofErr w:type="gramStart"/>
+            <w:r>
+              <w:rPr>
+                <w:rFonts w:cs="Latha"/>
+                <w:b/>
+                <w:bCs/>
+                <w:sz w:val="28"/>
+                <w:szCs w:val="28"/>
+                <w:lang w:bidi="ta-IN"/>
+              </w:rPr>
+              <w:t>Panchaati  No.</w:t>
+            </w:r>
+            <w:proofErr w:type="gramEnd"/>
+            <w:r>
+              <w:rPr>
+                <w:rFonts w:cs="Latha"/>
+                <w:b/>
+                <w:bCs/>
+                <w:sz w:val="28"/>
+                <w:szCs w:val="28"/>
+                <w:lang w:bidi="ta-IN"/>
+              </w:rPr>
+              <w:t xml:space="preserve"> 48</w:t>
             </w:r>
           </w:p>
         </w:tc>
@@ -4144,7 +3973,6 @@
               </w:rPr>
               <w:t>–</w:t>
             </w:r>
-            <w:proofErr w:type="spellStart"/>
             <w:r>
               <w:rPr>
                 <w:rFonts w:ascii="BRH Devanagari Extra" w:hAnsi="BRH Devanagari Extra" w:cs="BRH Devanagari Extra"/>
@@ -4153,7 +3981,6 @@
               </w:rPr>
               <w:t>WåûwuÉ</w:t>
             </w:r>
-            <w:proofErr w:type="spellEnd"/>
             <w:r>
               <w:rPr>
                 <w:rFonts w:ascii="BRH Malayalam Extra" w:hAnsi="BRH Malayalam Extra" w:cs="BRH Devanagari Extra"/>
@@ -4271,7 +4098,6 @@
               </w:rPr>
               <w:t>–</w:t>
             </w:r>
-            <w:proofErr w:type="spellStart"/>
             <w:r>
               <w:rPr>
                 <w:rFonts w:ascii="BRH Devanagari Extra" w:hAnsi="BRH Devanagari Extra" w:cs="BRH Devanagari Extra"/>
@@ -4280,7 +4106,6 @@
               </w:rPr>
               <w:t>WåûwuÉ</w:t>
             </w:r>
-            <w:proofErr w:type="spellEnd"/>
             <w:r>
               <w:rPr>
                 <w:rFonts w:ascii="BRH Malayalam Extra" w:hAnsi="BRH Malayalam Extra" w:cs="BRH Devanagari Extra"/>
@@ -4392,101 +4217,84 @@
               <w:spacing w:before="0" w:line="240" w:lineRule="auto"/>
               <w:rPr>
                 <w:rFonts w:cs="Latha"/>
-                <w:sz w:val="28"/>
-                <w:szCs w:val="28"/>
-                <w:lang w:bidi="ta-IN"/>
-              </w:rPr>
-            </w:pPr>
-            <w:r>
-              <w:rPr>
-                <w:rFonts w:cs="Latha"/>
-                <w:sz w:val="28"/>
-                <w:szCs w:val="28"/>
-                <w:lang w:bidi="ta-IN"/>
-              </w:rPr>
-              <w:t>TS 2.3.13.3 (</w:t>
-            </w:r>
-            <w:proofErr w:type="spellStart"/>
-            <w:r>
-              <w:rPr>
-                <w:rFonts w:cs="Latha"/>
-                <w:sz w:val="28"/>
-                <w:szCs w:val="28"/>
-                <w:lang w:bidi="ta-IN"/>
-              </w:rPr>
-              <w:t>Padam</w:t>
-            </w:r>
-            <w:proofErr w:type="spellEnd"/>
-            <w:r>
-              <w:rPr>
-                <w:rFonts w:cs="Latha"/>
-                <w:sz w:val="28"/>
-                <w:szCs w:val="28"/>
-                <w:lang w:bidi="ta-IN"/>
-              </w:rPr>
-              <w:t>)</w:t>
-            </w:r>
-          </w:p>
-          <w:p>
-            <w:pPr>
-              <w:spacing w:before="0" w:line="240" w:lineRule="auto"/>
-              <w:rPr>
-                <w:rFonts w:cs="Latha"/>
-                <w:sz w:val="28"/>
-                <w:szCs w:val="28"/>
-                <w:lang w:bidi="ta-IN"/>
-              </w:rPr>
-            </w:pPr>
-            <w:proofErr w:type="spellStart"/>
-            <w:r>
-              <w:rPr>
-                <w:rFonts w:cs="Latha"/>
-                <w:sz w:val="28"/>
-                <w:szCs w:val="28"/>
-                <w:lang w:bidi="ta-IN"/>
-              </w:rPr>
-              <w:t>Padam</w:t>
-            </w:r>
-            <w:proofErr w:type="spellEnd"/>
-            <w:r>
-              <w:rPr>
-                <w:rFonts w:cs="Latha"/>
-                <w:sz w:val="28"/>
-                <w:szCs w:val="28"/>
-                <w:lang w:bidi="ta-IN"/>
-              </w:rPr>
-              <w:t xml:space="preserve"> No.  21</w:t>
-            </w:r>
-          </w:p>
-          <w:p>
-            <w:pPr>
-              <w:spacing w:before="0" w:line="240" w:lineRule="auto"/>
-              <w:rPr>
-                <w:rFonts w:cs="Latha"/>
-                <w:sz w:val="28"/>
-                <w:szCs w:val="28"/>
-                <w:lang w:bidi="ta-IN"/>
-              </w:rPr>
-            </w:pPr>
-            <w:proofErr w:type="spellStart"/>
-            <w:r>
-              <w:rPr>
-                <w:rFonts w:cs="Latha"/>
-                <w:sz w:val="28"/>
-                <w:szCs w:val="28"/>
-                <w:lang w:bidi="ta-IN"/>
-              </w:rPr>
-              <w:t>Panchaati</w:t>
-            </w:r>
-            <w:proofErr w:type="spellEnd"/>
-            <w:r>
-              <w:rPr>
-                <w:rFonts w:cs="Latha"/>
-                <w:sz w:val="28"/>
-                <w:szCs w:val="28"/>
-                <w:lang w:bidi="ta-IN"/>
-              </w:rPr>
-              <w:t xml:space="preserve">  No. 50</w:t>
+                <w:b/>
+                <w:bCs/>
+                <w:sz w:val="28"/>
+                <w:szCs w:val="28"/>
+                <w:lang w:bidi="ta-IN"/>
+              </w:rPr>
+            </w:pPr>
+            <w:r>
+              <w:rPr>
+                <w:rFonts w:cs="Latha"/>
+                <w:b/>
+                <w:bCs/>
+                <w:sz w:val="28"/>
+                <w:szCs w:val="28"/>
+                <w:lang w:bidi="ta-IN"/>
+              </w:rPr>
+              <w:t>TS 2.3.13.3 (Padam)</w:t>
+            </w:r>
+          </w:p>
+          <w:p>
+            <w:pPr>
+              <w:spacing w:before="0" w:line="240" w:lineRule="auto"/>
+              <w:rPr>
+                <w:rFonts w:cs="Latha"/>
+                <w:b/>
+                <w:bCs/>
+                <w:sz w:val="28"/>
+                <w:szCs w:val="28"/>
+                <w:lang w:bidi="ta-IN"/>
+              </w:rPr>
+            </w:pPr>
+            <w:r>
+              <w:rPr>
+                <w:rFonts w:cs="Latha"/>
+                <w:b/>
+                <w:bCs/>
+                <w:sz w:val="28"/>
+                <w:szCs w:val="28"/>
+                <w:lang w:bidi="ta-IN"/>
+              </w:rPr>
+              <w:t>Padam No.  21</w:t>
+            </w:r>
+          </w:p>
+          <w:p>
+            <w:pPr>
+              <w:spacing w:before="0" w:line="240" w:lineRule="auto"/>
+              <w:rPr>
+                <w:rFonts w:cs="Latha"/>
+                <w:b/>
+                <w:bCs/>
+                <w:sz w:val="28"/>
+                <w:szCs w:val="28"/>
+                <w:lang w:bidi="ta-IN"/>
+              </w:rPr>
+            </w:pPr>
+            <w:proofErr w:type="gramStart"/>
+            <w:r>
+              <w:rPr>
+                <w:rFonts w:cs="Latha"/>
+                <w:b/>
+                <w:bCs/>
+                <w:sz w:val="28"/>
+                <w:szCs w:val="28"/>
+                <w:lang w:bidi="ta-IN"/>
+              </w:rPr>
+              <w:t>Panchaati  No.</w:t>
+            </w:r>
+            <w:proofErr w:type="gramEnd"/>
+            <w:r>
+              <w:rPr>
+                <w:rFonts w:cs="Latha"/>
+                <w:b/>
+                <w:bCs/>
+                <w:sz w:val="28"/>
+                <w:szCs w:val="28"/>
+                <w:lang w:bidi="ta-IN"/>
+              </w:rPr>
+              <w:t xml:space="preserve"> 50</w:t>
             </w:r>
           </w:p>
         </w:tc>
@@ -4759,14 +4567,18 @@
               <w:spacing w:before="0" w:line="240" w:lineRule="auto"/>
               <w:rPr>
                 <w:rFonts w:cs="Latha"/>
-                <w:sz w:val="28"/>
-                <w:szCs w:val="28"/>
-                <w:lang w:bidi="ta-IN"/>
-              </w:rPr>
-            </w:pPr>
-            <w:r>
-              <w:rPr>
-                <w:rFonts w:cs="Latha"/>
+                <w:b/>
+                <w:bCs/>
+                <w:sz w:val="28"/>
+                <w:szCs w:val="28"/>
+                <w:lang w:bidi="ta-IN"/>
+              </w:rPr>
+            </w:pPr>
+            <w:r>
+              <w:rPr>
+                <w:rFonts w:cs="Latha"/>
+                <w:b/>
+                <w:bCs/>
                 <w:sz w:val="28"/>
                 <w:szCs w:val="28"/>
                 <w:lang w:bidi="ta-IN"/>
@@ -4779,14 +4591,18 @@
               <w:spacing w:before="0" w:line="240" w:lineRule="auto"/>
               <w:rPr>
                 <w:rFonts w:cs="Latha"/>
-                <w:sz w:val="28"/>
-                <w:szCs w:val="28"/>
-                <w:lang w:bidi="ta-IN"/>
-              </w:rPr>
-            </w:pPr>
-            <w:r>
-              <w:rPr>
-                <w:rFonts w:cs="Latha"/>
+                <w:b/>
+                <w:bCs/>
+                <w:sz w:val="28"/>
+                <w:szCs w:val="28"/>
+                <w:lang w:bidi="ta-IN"/>
+              </w:rPr>
+            </w:pPr>
+            <w:r>
+              <w:rPr>
+                <w:rFonts w:cs="Latha"/>
+                <w:b/>
+                <w:bCs/>
                 <w:sz w:val="28"/>
                 <w:szCs w:val="28"/>
                 <w:lang w:bidi="ta-IN"/>
@@ -4799,31 +4615,37 @@
               <w:spacing w:before="0" w:line="240" w:lineRule="auto"/>
               <w:rPr>
                 <w:rFonts w:cs="Latha"/>
+                <w:b/>
+                <w:bCs/>
                 <w:sz w:val="28"/>
                 <w:szCs w:val="28"/>
                 <w:cs/>
                 <w:lang w:bidi="ta-IN"/>
               </w:rPr>
             </w:pPr>
-            <w:proofErr w:type="spellStart"/>
-            <w:r>
-              <w:rPr>
-                <w:rFonts w:cs="Latha"/>
-                <w:sz w:val="28"/>
-                <w:szCs w:val="28"/>
-                <w:lang w:bidi="ta-IN"/>
-              </w:rPr>
-              <w:t>Panchaati</w:t>
-            </w:r>
-            <w:proofErr w:type="spellEnd"/>
-            <w:r>
-              <w:rPr>
-                <w:rFonts w:cs="Latha"/>
-                <w:sz w:val="28"/>
-                <w:szCs w:val="28"/>
-                <w:lang w:bidi="ta-IN"/>
-              </w:rPr>
-              <w:t xml:space="preserve">  No. 54</w:t>
+            <w:proofErr w:type="gramStart"/>
+            <w:r>
+              <w:rPr>
+                <w:rFonts w:cs="Latha"/>
+                <w:b/>
+                <w:bCs/>
+                <w:sz w:val="28"/>
+                <w:szCs w:val="28"/>
+                <w:lang w:bidi="ta-IN"/>
+              </w:rPr>
+              <w:t>Panchaati  No.</w:t>
+            </w:r>
+            <w:proofErr w:type="gramEnd"/>
+            <w:r>
+              <w:rPr>
+                <w:rFonts w:cs="Latha"/>
+                <w:b/>
+                <w:bCs/>
+                <w:sz w:val="28"/>
+                <w:szCs w:val="28"/>
+                <w:lang w:bidi="ta-IN"/>
+              </w:rPr>
+              <w:t xml:space="preserve"> 54</w:t>
             </w:r>
           </w:p>
         </w:tc>
@@ -5031,51 +4853,7 @@
           <w:szCs w:val="32"/>
           <w:u w:val="single"/>
         </w:rPr>
-        <w:t xml:space="preserve">TS </w:t>
-      </w:r>
-      <w:proofErr w:type="spellStart"/>
-      <w:r>
-        <w:rPr>
-          <w:b/>
-          <w:bCs/>
-          <w:sz w:val="32"/>
-          <w:szCs w:val="32"/>
-          <w:u w:val="single"/>
-        </w:rPr>
-        <w:t>Pada</w:t>
-      </w:r>
-      <w:proofErr w:type="spellEnd"/>
-      <w:r>
-        <w:rPr>
-          <w:b/>
-          <w:bCs/>
-          <w:sz w:val="32"/>
-          <w:szCs w:val="32"/>
-          <w:u w:val="single"/>
-        </w:rPr>
-        <w:t xml:space="preserve"> </w:t>
-      </w:r>
-      <w:proofErr w:type="spellStart"/>
-      <w:r>
-        <w:rPr>
-          <w:b/>
-          <w:bCs/>
-          <w:sz w:val="32"/>
-          <w:szCs w:val="32"/>
-          <w:u w:val="single"/>
-        </w:rPr>
-        <w:t>Paatam</w:t>
-      </w:r>
-      <w:proofErr w:type="spellEnd"/>
-      <w:r>
-        <w:rPr>
-          <w:b/>
-          <w:bCs/>
-          <w:sz w:val="32"/>
-          <w:szCs w:val="32"/>
-          <w:u w:val="single"/>
-        </w:rPr>
-        <w:t xml:space="preserve"> – TS 2.</w:t>
+        <w:t>TS Pada Paatam – TS 2.</w:t>
       </w:r>
       <w:r>
         <w:rPr>
@@ -5229,12 +5007,16 @@
               <w:spacing w:before="0" w:line="240" w:lineRule="auto"/>
               <w:jc w:val="center"/>
               <w:rPr>
+                <w:b/>
+                <w:bCs/>
                 <w:sz w:val="32"/>
                 <w:szCs w:val="32"/>
               </w:rPr>
             </w:pPr>
             <w:r>
               <w:rPr>
+                <w:b/>
+                <w:bCs/>
                 <w:sz w:val="32"/>
                 <w:szCs w:val="32"/>
               </w:rPr>
@@ -5246,12 +5028,16 @@
               <w:spacing w:before="0" w:line="240" w:lineRule="auto"/>
               <w:jc w:val="center"/>
               <w:rPr>
+                <w:b/>
+                <w:bCs/>
                 <w:sz w:val="32"/>
                 <w:szCs w:val="32"/>
               </w:rPr>
             </w:pPr>
             <w:r>
               <w:rPr>
+                <w:b/>
+                <w:bCs/>
                 <w:sz w:val="32"/>
                 <w:szCs w:val="32"/>
               </w:rPr>
@@ -5268,12 +5054,16 @@
               <w:spacing w:before="0" w:line="240" w:lineRule="auto"/>
               <w:jc w:val="center"/>
               <w:rPr>
+                <w:b/>
+                <w:bCs/>
                 <w:sz w:val="32"/>
                 <w:szCs w:val="32"/>
               </w:rPr>
             </w:pPr>
             <w:r>
               <w:rPr>
+                <w:b/>
+                <w:bCs/>
                 <w:sz w:val="32"/>
                 <w:szCs w:val="32"/>
               </w:rPr>
@@ -5291,12 +5081,16 @@
               <w:ind w:right="-18"/>
               <w:jc w:val="center"/>
               <w:rPr>
+                <w:b/>
+                <w:bCs/>
                 <w:sz w:val="32"/>
                 <w:szCs w:val="32"/>
               </w:rPr>
             </w:pPr>
             <w:r>
               <w:rPr>
+                <w:b/>
+                <w:bCs/>
                 <w:sz w:val="32"/>
                 <w:szCs w:val="32"/>
               </w:rPr>
@@ -5326,37 +5120,32 @@
               <w:jc w:val="both"/>
               <w:rPr>
                 <w:rFonts w:eastAsia="Times New Roman" w:cs="Arial"/>
-                <w:sz w:val="32"/>
-                <w:szCs w:val="32"/>
+                <w:b/>
+                <w:bCs/>
+                <w:sz w:val="28"/>
+                <w:szCs w:val="28"/>
                 <w:lang w:eastAsia="en-IN" w:bidi="ml-IN"/>
               </w:rPr>
             </w:pPr>
             <w:r>
               <w:rPr>
                 <w:rFonts w:eastAsia="Times New Roman" w:cs="Arial"/>
-                <w:sz w:val="32"/>
-                <w:szCs w:val="32"/>
+                <w:b/>
+                <w:bCs/>
+                <w:sz w:val="28"/>
+                <w:szCs w:val="28"/>
                 <w:lang w:eastAsia="en-IN" w:bidi="ml-IN"/>
               </w:rPr>
-              <w:t xml:space="preserve">TS 2.3.3.2 - </w:t>
-            </w:r>
-            <w:proofErr w:type="spellStart"/>
-            <w:r>
-              <w:rPr>
-                <w:rFonts w:eastAsia="Times New Roman" w:cs="Arial"/>
-                <w:sz w:val="32"/>
-                <w:szCs w:val="32"/>
-                <w:lang w:eastAsia="en-IN" w:bidi="ml-IN"/>
-              </w:rPr>
-              <w:t>padam</w:t>
-            </w:r>
-            <w:proofErr w:type="spellEnd"/>
+              <w:t>TS 2.3.3.2 - padam</w:t>
+            </w:r>
           </w:p>
           <w:p>
             <w:pPr>
               <w:spacing w:before="0" w:line="240" w:lineRule="auto"/>
               <w:rPr>
                 <w:rFonts w:cs="Nirmala UI"/>
+                <w:b/>
+                <w:bCs/>
                 <w:sz w:val="28"/>
                 <w:szCs w:val="28"/>
                 <w:cs/>
@@ -5366,23 +5155,14 @@
             <w:r>
               <w:rPr>
                 <w:rFonts w:cs="Nirmala UI"/>
-                <w:sz w:val="28"/>
-                <w:szCs w:val="28"/>
-                <w:lang w:bidi="ta-IN"/>
-              </w:rPr>
-              <w:t xml:space="preserve">16th </w:t>
-            </w:r>
-            <w:proofErr w:type="spellStart"/>
-            <w:r>
-              <w:rPr>
-                <w:rFonts w:cs="Nirmala UI"/>
-                <w:sz w:val="28"/>
-                <w:szCs w:val="28"/>
-                <w:lang w:bidi="ta-IN"/>
-              </w:rPr>
-              <w:t>Panchaati</w:t>
-            </w:r>
-            <w:proofErr w:type="spellEnd"/>
+                <w:b/>
+                <w:bCs/>
+                <w:sz w:val="28"/>
+                <w:szCs w:val="28"/>
+                <w:lang w:bidi="ta-IN"/>
+              </w:rPr>
+              <w:t>16th Panchaati</w:t>
+            </w:r>
           </w:p>
         </w:tc>
         <w:tc>
@@ -5790,46 +5570,33 @@
               <w:jc w:val="both"/>
               <w:rPr>
                 <w:rFonts w:eastAsia="Times New Roman" w:cs="Arial"/>
-                <w:sz w:val="32"/>
-                <w:szCs w:val="32"/>
+                <w:b/>
+                <w:bCs/>
+                <w:sz w:val="28"/>
+                <w:szCs w:val="28"/>
                 <w:lang w:eastAsia="en-IN" w:bidi="ml-IN"/>
               </w:rPr>
             </w:pPr>
             <w:r>
               <w:rPr>
                 <w:rFonts w:eastAsia="Times New Roman" w:cs="Arial"/>
-                <w:sz w:val="32"/>
-                <w:szCs w:val="32"/>
+                <w:b/>
+                <w:bCs/>
+                <w:sz w:val="28"/>
+                <w:szCs w:val="28"/>
                 <w:lang w:eastAsia="en-IN" w:bidi="ml-IN"/>
               </w:rPr>
-              <w:t>TS 2.3.5.3</w:t>
-            </w:r>
-            <w:r>
-              <w:rPr>
-                <w:rFonts w:eastAsia="Times New Roman" w:cs="Arial"/>
-                <w:sz w:val="32"/>
-                <w:szCs w:val="32"/>
-                <w:lang w:eastAsia="en-IN" w:bidi="ml-IN"/>
-              </w:rPr>
-              <w:t xml:space="preserve"> - </w:t>
-            </w:r>
-            <w:proofErr w:type="spellStart"/>
-            <w:r>
-              <w:rPr>
-                <w:rFonts w:eastAsia="Times New Roman" w:cs="Arial"/>
-                <w:sz w:val="32"/>
-                <w:szCs w:val="32"/>
-                <w:lang w:eastAsia="en-IN" w:bidi="ml-IN"/>
-              </w:rPr>
-              <w:t>Vaakyam</w:t>
-            </w:r>
-            <w:proofErr w:type="spellEnd"/>
+              <w:lastRenderedPageBreak/>
+              <w:t>TS 2.3.5.3 - Vaakyam</w:t>
+            </w:r>
           </w:p>
           <w:p>
             <w:pPr>
               <w:spacing w:before="0" w:line="240" w:lineRule="auto"/>
               <w:rPr>
                 <w:rFonts w:cs="Nirmala UI"/>
+                <w:b/>
+                <w:bCs/>
                 <w:sz w:val="28"/>
                 <w:szCs w:val="28"/>
                 <w:cs/>
@@ -5839,6 +5606,8 @@
             <w:r>
               <w:rPr>
                 <w:rFonts w:cs="Nirmala UI"/>
+                <w:b/>
+                <w:bCs/>
                 <w:sz w:val="28"/>
                 <w:szCs w:val="28"/>
                 <w:lang w:bidi="ta-IN"/>
@@ -5848,23 +5617,14 @@
             <w:r>
               <w:rPr>
                 <w:rFonts w:cs="Nirmala UI"/>
-                <w:sz w:val="28"/>
-                <w:szCs w:val="28"/>
-                <w:lang w:bidi="ta-IN"/>
-              </w:rPr>
-              <w:t xml:space="preserve">th </w:t>
-            </w:r>
-            <w:proofErr w:type="spellStart"/>
-            <w:r>
-              <w:rPr>
-                <w:rFonts w:cs="Nirmala UI"/>
-                <w:sz w:val="28"/>
-                <w:szCs w:val="28"/>
-                <w:lang w:bidi="ta-IN"/>
-              </w:rPr>
-              <w:t>Panchaati</w:t>
-            </w:r>
-            <w:proofErr w:type="spellEnd"/>
+                <w:b/>
+                <w:bCs/>
+                <w:sz w:val="28"/>
+                <w:szCs w:val="28"/>
+                <w:lang w:bidi="ta-IN"/>
+              </w:rPr>
+              <w:t>th Panchaati</w:t>
+            </w:r>
           </w:p>
         </w:tc>
         <w:tc>
@@ -6236,41 +5996,24 @@
               <w:jc w:val="both"/>
               <w:rPr>
                 <w:rFonts w:eastAsia="Times New Roman" w:cs="Arial"/>
-                <w:sz w:val="32"/>
-                <w:szCs w:val="32"/>
+                <w:b/>
+                <w:bCs/>
+                <w:sz w:val="28"/>
+                <w:szCs w:val="28"/>
                 <w:lang w:eastAsia="en-IN" w:bidi="ml-IN"/>
               </w:rPr>
             </w:pPr>
             <w:r>
               <w:rPr>
                 <w:rFonts w:eastAsia="Times New Roman" w:cs="Arial"/>
-                <w:sz w:val="32"/>
-                <w:szCs w:val="32"/>
+                <w:b/>
+                <w:bCs/>
+                <w:sz w:val="28"/>
+                <w:szCs w:val="28"/>
                 <w:lang w:eastAsia="en-IN" w:bidi="ml-IN"/>
               </w:rPr>
-              <w:lastRenderedPageBreak/>
-              <w:t>TS 2.3.5.3</w:t>
-            </w:r>
-            <w:r>
-              <w:rPr>
-                <w:rFonts w:eastAsia="Times New Roman" w:cs="Arial"/>
-                <w:sz w:val="32"/>
-                <w:szCs w:val="32"/>
-                <w:lang w:eastAsia="en-IN" w:bidi="ml-IN"/>
-              </w:rPr>
-              <w:t xml:space="preserve"> - </w:t>
-            </w:r>
-            <w:proofErr w:type="spellStart"/>
-            <w:r>
-              <w:rPr>
-                <w:rFonts w:eastAsia="Times New Roman" w:cs="Arial"/>
-                <w:sz w:val="32"/>
-                <w:szCs w:val="32"/>
-                <w:lang w:eastAsia="en-IN" w:bidi="ml-IN"/>
-              </w:rPr>
-              <w:t>Padam</w:t>
-            </w:r>
-            <w:proofErr w:type="spellEnd"/>
+              <w:t>TS 2.3.5.3 - Padam</w:t>
+            </w:r>
           </w:p>
           <w:p>
             <w:pPr>
@@ -6283,31 +6026,24 @@
               <w:jc w:val="both"/>
               <w:rPr>
                 <w:rFonts w:eastAsia="Times New Roman" w:cs="Arial"/>
-                <w:sz w:val="32"/>
-                <w:szCs w:val="32"/>
+                <w:b/>
+                <w:bCs/>
+                <w:sz w:val="28"/>
+                <w:szCs w:val="28"/>
                 <w:lang w:eastAsia="en-IN" w:bidi="ml-IN"/>
               </w:rPr>
             </w:pPr>
             <w:r>
               <w:rPr>
                 <w:rFonts w:cs="Nirmala UI"/>
-                <w:sz w:val="28"/>
-                <w:szCs w:val="28"/>
-                <w:lang w:bidi="ta-IN"/>
-              </w:rPr>
-              <w:t xml:space="preserve">26th </w:t>
-            </w:r>
-            <w:proofErr w:type="spellStart"/>
-            <w:r>
-              <w:rPr>
-                <w:rFonts w:cs="Nirmala UI"/>
-                <w:sz w:val="28"/>
-                <w:szCs w:val="28"/>
-                <w:lang w:bidi="ta-IN"/>
-              </w:rPr>
-              <w:t>Panchaati</w:t>
-            </w:r>
-            <w:proofErr w:type="spellEnd"/>
+                <w:b/>
+                <w:bCs/>
+                <w:sz w:val="28"/>
+                <w:szCs w:val="28"/>
+                <w:lang w:bidi="ta-IN"/>
+              </w:rPr>
+              <w:t>26th Panchaati</w:t>
+            </w:r>
           </w:p>
         </w:tc>
         <w:tc>
@@ -6837,40 +6573,24 @@
               <w:jc w:val="both"/>
               <w:rPr>
                 <w:rFonts w:eastAsia="Times New Roman" w:cs="Arial"/>
-                <w:sz w:val="32"/>
-                <w:szCs w:val="32"/>
+                <w:b/>
+                <w:bCs/>
+                <w:sz w:val="28"/>
+                <w:szCs w:val="28"/>
                 <w:lang w:eastAsia="en-IN" w:bidi="ml-IN"/>
               </w:rPr>
             </w:pPr>
             <w:r>
               <w:rPr>
                 <w:rFonts w:eastAsia="Times New Roman" w:cs="Arial"/>
-                <w:sz w:val="32"/>
-                <w:szCs w:val="32"/>
+                <w:b/>
+                <w:bCs/>
+                <w:sz w:val="28"/>
+                <w:szCs w:val="28"/>
                 <w:lang w:eastAsia="en-IN" w:bidi="ml-IN"/>
               </w:rPr>
-              <w:t>TS 2.3.5.3</w:t>
-            </w:r>
-            <w:r>
-              <w:rPr>
-                <w:rFonts w:eastAsia="Times New Roman" w:cs="Arial"/>
-                <w:sz w:val="32"/>
-                <w:szCs w:val="32"/>
-                <w:lang w:eastAsia="en-IN" w:bidi="ml-IN"/>
-              </w:rPr>
-              <w:t xml:space="preserve"> - </w:t>
-            </w:r>
-            <w:proofErr w:type="spellStart"/>
-            <w:r>
-              <w:rPr>
-                <w:rFonts w:eastAsia="Times New Roman" w:cs="Arial"/>
-                <w:sz w:val="32"/>
-                <w:szCs w:val="32"/>
-                <w:lang w:eastAsia="en-IN" w:bidi="ml-IN"/>
-              </w:rPr>
-              <w:t>Vaakyam</w:t>
-            </w:r>
-            <w:proofErr w:type="spellEnd"/>
+              <w:t>TS 2.3.5.3 - Vaakyam</w:t>
+            </w:r>
           </w:p>
           <w:p>
             <w:pPr>
@@ -6882,14 +6602,17 @@
               <w:ind w:right="-320"/>
               <w:rPr>
                 <w:rFonts w:cs="Arial"/>
-                <w:bCs/>
-                <w:sz w:val="32"/>
-                <w:szCs w:val="32"/>
+                <w:b/>
+                <w:bCs/>
+                <w:sz w:val="28"/>
+                <w:szCs w:val="28"/>
               </w:rPr>
             </w:pPr>
             <w:r>
               <w:rPr>
                 <w:rFonts w:cs="Nirmala UI"/>
+                <w:b/>
+                <w:bCs/>
                 <w:sz w:val="28"/>
                 <w:szCs w:val="28"/>
                 <w:lang w:bidi="ta-IN"/>
@@ -6899,6 +6622,8 @@
             <w:r>
               <w:rPr>
                 <w:rFonts w:cs="Nirmala UI"/>
+                <w:b/>
+                <w:bCs/>
                 <w:sz w:val="28"/>
                 <w:szCs w:val="28"/>
                 <w:lang w:bidi="ta-IN"/>
@@ -6908,23 +6633,14 @@
             <w:r>
               <w:rPr>
                 <w:rFonts w:cs="Nirmala UI"/>
-                <w:sz w:val="28"/>
-                <w:szCs w:val="28"/>
-                <w:lang w:bidi="ta-IN"/>
-              </w:rPr>
-              <w:t xml:space="preserve">th </w:t>
-            </w:r>
-            <w:proofErr w:type="spellStart"/>
-            <w:r>
-              <w:rPr>
-                <w:rFonts w:cs="Nirmala UI"/>
-                <w:sz w:val="28"/>
-                <w:szCs w:val="28"/>
-                <w:lang w:bidi="ta-IN"/>
-              </w:rPr>
-              <w:t>Panchaati</w:t>
-            </w:r>
-            <w:proofErr w:type="spellEnd"/>
+                <w:b/>
+                <w:bCs/>
+                <w:sz w:val="28"/>
+                <w:szCs w:val="28"/>
+                <w:lang w:bidi="ta-IN"/>
+              </w:rPr>
+              <w:t>th Panchaati</w:t>
+            </w:r>
           </w:p>
         </w:tc>
         <w:tc>
@@ -7137,58 +6853,24 @@
               <w:jc w:val="both"/>
               <w:rPr>
                 <w:rFonts w:eastAsia="Times New Roman" w:cs="Arial"/>
-                <w:sz w:val="32"/>
-                <w:szCs w:val="32"/>
+                <w:b/>
+                <w:bCs/>
+                <w:sz w:val="28"/>
+                <w:szCs w:val="28"/>
                 <w:lang w:eastAsia="en-IN" w:bidi="ml-IN"/>
               </w:rPr>
             </w:pPr>
             <w:r>
               <w:rPr>
                 <w:rFonts w:eastAsia="Times New Roman" w:cs="Arial"/>
-                <w:sz w:val="32"/>
-                <w:szCs w:val="32"/>
+                <w:b/>
+                <w:bCs/>
+                <w:sz w:val="28"/>
+                <w:szCs w:val="28"/>
                 <w:lang w:eastAsia="en-IN" w:bidi="ml-IN"/>
               </w:rPr>
-              <w:t>TS 2.3.</w:t>
-            </w:r>
-            <w:r>
-              <w:rPr>
-                <w:rFonts w:eastAsia="Times New Roman" w:cs="Arial"/>
-                <w:sz w:val="32"/>
-                <w:szCs w:val="32"/>
-                <w:lang w:eastAsia="en-IN" w:bidi="ml-IN"/>
-              </w:rPr>
-              <w:t>7</w:t>
-            </w:r>
-            <w:r>
-              <w:rPr>
-                <w:rFonts w:eastAsia="Times New Roman" w:cs="Arial"/>
-                <w:sz w:val="32"/>
-                <w:szCs w:val="32"/>
-                <w:lang w:eastAsia="en-IN" w:bidi="ml-IN"/>
-              </w:rPr>
-              <w:t>.3</w:t>
-            </w:r>
-            <w:r>
-              <w:rPr>
-                <w:rFonts w:eastAsia="Times New Roman" w:cs="Arial"/>
-                <w:sz w:val="32"/>
-                <w:szCs w:val="32"/>
-                <w:lang w:eastAsia="en-IN" w:bidi="ml-IN"/>
-              </w:rPr>
-              <w:t xml:space="preserve"> - </w:t>
-            </w:r>
-            <w:proofErr w:type="spellStart"/>
-            <w:r>
-              <w:rPr>
-                <w:rFonts w:eastAsia="Times New Roman" w:cs="Arial"/>
-                <w:sz w:val="32"/>
-                <w:szCs w:val="32"/>
-                <w:lang w:eastAsia="en-IN" w:bidi="ml-IN"/>
-              </w:rPr>
-              <w:t>Vaakyam</w:t>
-            </w:r>
-            <w:proofErr w:type="spellEnd"/>
+              <w:t>TS 2.3.7.3 - Vaakyam</w:t>
+            </w:r>
           </w:p>
           <w:p>
             <w:pPr>
@@ -7200,32 +6882,37 @@
               <w:ind w:right="-320"/>
               <w:rPr>
                 <w:rFonts w:cs="Arial"/>
-                <w:bCs/>
-                <w:sz w:val="32"/>
-                <w:szCs w:val="32"/>
+                <w:b/>
+                <w:bCs/>
+                <w:sz w:val="28"/>
+                <w:szCs w:val="28"/>
                 <w:cs/>
               </w:rPr>
             </w:pPr>
             <w:r>
               <w:rPr>
                 <w:rFonts w:cs="Nirmala UI"/>
-                <w:sz w:val="28"/>
-                <w:szCs w:val="28"/>
-                <w:lang w:bidi="ta-IN"/>
-              </w:rPr>
-              <w:t xml:space="preserve">31st  </w:t>
-            </w:r>
-            <w:proofErr w:type="spellStart"/>
+                <w:b/>
+                <w:bCs/>
+                <w:sz w:val="28"/>
+                <w:szCs w:val="28"/>
+                <w:lang w:bidi="ta-IN"/>
+              </w:rPr>
+              <w:t>31</w:t>
+            </w:r>
+            <w:proofErr w:type="gramStart"/>
             <w:r>
               <w:rPr>
                 <w:rFonts w:cs="Nirmala UI"/>
-                <w:sz w:val="28"/>
-                <w:szCs w:val="28"/>
-                <w:lang w:bidi="ta-IN"/>
-              </w:rPr>
-              <w:t>Panchaati</w:t>
-            </w:r>
-            <w:proofErr w:type="spellEnd"/>
+                <w:b/>
+                <w:bCs/>
+                <w:sz w:val="28"/>
+                <w:szCs w:val="28"/>
+                <w:lang w:bidi="ta-IN"/>
+              </w:rPr>
+              <w:t>st  Panchaati</w:t>
+            </w:r>
+            <w:proofErr w:type="gramEnd"/>
           </w:p>
         </w:tc>
         <w:tc>
@@ -7510,40 +7197,24 @@
               <w:jc w:val="both"/>
               <w:rPr>
                 <w:rFonts w:eastAsia="Times New Roman" w:cs="Arial"/>
-                <w:sz w:val="32"/>
-                <w:szCs w:val="32"/>
+                <w:b/>
+                <w:bCs/>
+                <w:sz w:val="28"/>
+                <w:szCs w:val="28"/>
                 <w:lang w:eastAsia="en-IN" w:bidi="ml-IN"/>
               </w:rPr>
             </w:pPr>
             <w:r>
               <w:rPr>
                 <w:rFonts w:eastAsia="Times New Roman" w:cs="Arial"/>
-                <w:sz w:val="32"/>
-                <w:szCs w:val="32"/>
+                <w:b/>
+                <w:bCs/>
+                <w:sz w:val="28"/>
+                <w:szCs w:val="28"/>
                 <w:lang w:eastAsia="en-IN" w:bidi="ml-IN"/>
               </w:rPr>
-              <w:t>TS 2.3.</w:t>
-            </w:r>
-            <w:r>
-              <w:rPr>
-                <w:rFonts w:eastAsia="Times New Roman" w:cs="Arial"/>
-                <w:sz w:val="32"/>
-                <w:szCs w:val="32"/>
-                <w:lang w:eastAsia="en-IN" w:bidi="ml-IN"/>
-              </w:rPr>
-              <w:t xml:space="preserve">8.2 - </w:t>
-            </w:r>
-            <w:proofErr w:type="spellStart"/>
-            <w:r>
-              <w:rPr>
-                <w:rFonts w:eastAsia="Times New Roman" w:cs="Arial"/>
-                <w:sz w:val="32"/>
-                <w:szCs w:val="32"/>
-                <w:lang w:eastAsia="en-IN" w:bidi="ml-IN"/>
-              </w:rPr>
-              <w:t>Padam</w:t>
-            </w:r>
-            <w:proofErr w:type="spellEnd"/>
+              <w:t>TS 2.3.8.2 - Padam</w:t>
+            </w:r>
           </w:p>
           <w:p>
             <w:pPr>
@@ -7555,14 +7226,17 @@
               <w:ind w:right="-320"/>
               <w:rPr>
                 <w:rFonts w:cs="Arial"/>
-                <w:bCs/>
-                <w:sz w:val="32"/>
-                <w:szCs w:val="32"/>
+                <w:b/>
+                <w:bCs/>
+                <w:sz w:val="28"/>
+                <w:szCs w:val="28"/>
               </w:rPr>
             </w:pPr>
             <w:r>
               <w:rPr>
                 <w:rFonts w:cs="Nirmala UI"/>
+                <w:b/>
+                <w:bCs/>
                 <w:sz w:val="28"/>
                 <w:szCs w:val="28"/>
                 <w:lang w:bidi="ta-IN"/>
@@ -7572,32 +7246,38 @@
             <w:r>
               <w:rPr>
                 <w:rFonts w:cs="Nirmala UI"/>
-                <w:sz w:val="28"/>
-                <w:szCs w:val="28"/>
-                <w:lang w:bidi="ta-IN"/>
-              </w:rPr>
-              <w:t>4th</w:t>
-            </w:r>
+                <w:b/>
+                <w:bCs/>
+                <w:sz w:val="28"/>
+                <w:szCs w:val="28"/>
+                <w:lang w:bidi="ta-IN"/>
+              </w:rPr>
+              <w:t>4</w:t>
+            </w:r>
+            <w:proofErr w:type="gramStart"/>
             <w:r>
               <w:rPr>
                 <w:rFonts w:cs="Nirmala UI"/>
-                <w:sz w:val="28"/>
-                <w:szCs w:val="28"/>
-                <w:lang w:bidi="ta-IN"/>
-              </w:rPr>
-              <w:t xml:space="preserve">  </w:t>
-            </w:r>
-            <w:proofErr w:type="spellStart"/>
+                <w:b/>
+                <w:bCs/>
+                <w:sz w:val="28"/>
+                <w:szCs w:val="28"/>
+                <w:lang w:bidi="ta-IN"/>
+              </w:rPr>
+              <w:t>th</w:t>
+            </w:r>
             <w:r>
               <w:rPr>
                 <w:rFonts w:cs="Nirmala UI"/>
-                <w:sz w:val="28"/>
-                <w:szCs w:val="28"/>
-                <w:lang w:bidi="ta-IN"/>
-              </w:rPr>
-              <w:t>Panchaati</w:t>
-            </w:r>
-            <w:proofErr w:type="spellEnd"/>
+                <w:b/>
+                <w:bCs/>
+                <w:sz w:val="28"/>
+                <w:szCs w:val="28"/>
+                <w:lang w:bidi="ta-IN"/>
+              </w:rPr>
+              <w:t xml:space="preserve">  Panchaati</w:t>
+            </w:r>
+            <w:proofErr w:type="gramEnd"/>
           </w:p>
         </w:tc>
         <w:tc>
@@ -8056,40 +7736,24 @@
               <w:jc w:val="both"/>
               <w:rPr>
                 <w:rFonts w:eastAsia="Times New Roman" w:cs="Arial"/>
-                <w:sz w:val="32"/>
-                <w:szCs w:val="32"/>
+                <w:b/>
+                <w:bCs/>
+                <w:sz w:val="28"/>
+                <w:szCs w:val="28"/>
                 <w:lang w:eastAsia="en-IN" w:bidi="ml-IN"/>
               </w:rPr>
             </w:pPr>
             <w:r>
               <w:rPr>
                 <w:rFonts w:eastAsia="Times New Roman" w:cs="Arial"/>
-                <w:sz w:val="32"/>
-                <w:szCs w:val="32"/>
+                <w:b/>
+                <w:bCs/>
+                <w:sz w:val="28"/>
+                <w:szCs w:val="28"/>
                 <w:lang w:eastAsia="en-IN" w:bidi="ml-IN"/>
               </w:rPr>
-              <w:t>TS 2.3.</w:t>
-            </w:r>
-            <w:r>
-              <w:rPr>
-                <w:rFonts w:eastAsia="Times New Roman" w:cs="Arial"/>
-                <w:sz w:val="32"/>
-                <w:szCs w:val="32"/>
-                <w:lang w:eastAsia="en-IN" w:bidi="ml-IN"/>
-              </w:rPr>
-              <w:t xml:space="preserve">9.3 - </w:t>
-            </w:r>
-            <w:proofErr w:type="spellStart"/>
-            <w:r>
-              <w:rPr>
-                <w:rFonts w:eastAsia="Times New Roman" w:cs="Arial"/>
-                <w:sz w:val="32"/>
-                <w:szCs w:val="32"/>
-                <w:lang w:eastAsia="en-IN" w:bidi="ml-IN"/>
-              </w:rPr>
-              <w:t>Padam</w:t>
-            </w:r>
-            <w:proofErr w:type="spellEnd"/>
+              <w:t>TS 2.3.9.3 - Padam</w:t>
+            </w:r>
           </w:p>
           <w:p>
             <w:pPr>
@@ -8101,32 +7765,37 @@
               <w:ind w:right="-320"/>
               <w:rPr>
                 <w:rFonts w:cs="Arial"/>
-                <w:bCs/>
-                <w:sz w:val="32"/>
-                <w:szCs w:val="32"/>
+                <w:b/>
+                <w:bCs/>
+                <w:sz w:val="28"/>
+                <w:szCs w:val="28"/>
                 <w:cs/>
               </w:rPr>
             </w:pPr>
             <w:r>
               <w:rPr>
                 <w:rFonts w:cs="Nirmala UI"/>
-                <w:sz w:val="28"/>
-                <w:szCs w:val="28"/>
-                <w:lang w:bidi="ta-IN"/>
-              </w:rPr>
-              <w:t xml:space="preserve">37th  </w:t>
-            </w:r>
-            <w:proofErr w:type="spellStart"/>
+                <w:b/>
+                <w:bCs/>
+                <w:sz w:val="28"/>
+                <w:szCs w:val="28"/>
+                <w:lang w:bidi="ta-IN"/>
+              </w:rPr>
+              <w:t>37</w:t>
+            </w:r>
+            <w:proofErr w:type="gramStart"/>
             <w:r>
               <w:rPr>
                 <w:rFonts w:cs="Nirmala UI"/>
-                <w:sz w:val="28"/>
-                <w:szCs w:val="28"/>
-                <w:lang w:bidi="ta-IN"/>
-              </w:rPr>
-              <w:t>Panchaati</w:t>
-            </w:r>
-            <w:proofErr w:type="spellEnd"/>
+                <w:b/>
+                <w:bCs/>
+                <w:sz w:val="28"/>
+                <w:szCs w:val="28"/>
+                <w:lang w:bidi="ta-IN"/>
+              </w:rPr>
+              <w:t>th  Panchaati</w:t>
+            </w:r>
+            <w:proofErr w:type="gramEnd"/>
           </w:p>
         </w:tc>
         <w:tc>
@@ -8623,40 +8292,24 @@
               <w:jc w:val="both"/>
               <w:rPr>
                 <w:rFonts w:eastAsia="Times New Roman" w:cs="Arial"/>
-                <w:sz w:val="32"/>
-                <w:szCs w:val="32"/>
+                <w:b/>
+                <w:bCs/>
+                <w:sz w:val="28"/>
+                <w:szCs w:val="28"/>
                 <w:lang w:eastAsia="en-IN" w:bidi="ml-IN"/>
               </w:rPr>
             </w:pPr>
             <w:r>
               <w:rPr>
                 <w:rFonts w:eastAsia="Times New Roman" w:cs="Arial"/>
-                <w:sz w:val="32"/>
-                <w:szCs w:val="32"/>
+                <w:b/>
+                <w:bCs/>
+                <w:sz w:val="28"/>
+                <w:szCs w:val="28"/>
                 <w:lang w:eastAsia="en-IN" w:bidi="ml-IN"/>
               </w:rPr>
-              <w:t>TS 2.3.</w:t>
-            </w:r>
-            <w:r>
-              <w:rPr>
-                <w:rFonts w:eastAsia="Times New Roman" w:cs="Arial"/>
-                <w:sz w:val="32"/>
-                <w:szCs w:val="32"/>
-                <w:lang w:eastAsia="en-IN" w:bidi="ml-IN"/>
-              </w:rPr>
-              <w:t xml:space="preserve">10.2 - </w:t>
-            </w:r>
-            <w:proofErr w:type="spellStart"/>
-            <w:r>
-              <w:rPr>
-                <w:rFonts w:eastAsia="Times New Roman" w:cs="Arial"/>
-                <w:sz w:val="32"/>
-                <w:szCs w:val="32"/>
-                <w:lang w:eastAsia="en-IN" w:bidi="ml-IN"/>
-              </w:rPr>
-              <w:t>Padam</w:t>
-            </w:r>
-            <w:proofErr w:type="spellEnd"/>
+              <w:t>TS 2.3.10.2 - Padam</w:t>
+            </w:r>
           </w:p>
           <w:p>
             <w:pPr>
@@ -8668,31 +8321,36 @@
               <w:ind w:right="-320"/>
               <w:rPr>
                 <w:rFonts w:cs="Arial"/>
-                <w:bCs/>
-                <w:sz w:val="32"/>
-                <w:szCs w:val="32"/>
+                <w:b/>
+                <w:bCs/>
+                <w:sz w:val="28"/>
+                <w:szCs w:val="28"/>
               </w:rPr>
             </w:pPr>
             <w:r>
               <w:rPr>
                 <w:rFonts w:cs="Nirmala UI"/>
-                <w:sz w:val="28"/>
-                <w:szCs w:val="28"/>
-                <w:lang w:bidi="ta-IN"/>
-              </w:rPr>
-              <w:t xml:space="preserve">39th  </w:t>
-            </w:r>
-            <w:proofErr w:type="spellStart"/>
+                <w:b/>
+                <w:bCs/>
+                <w:sz w:val="28"/>
+                <w:szCs w:val="28"/>
+                <w:lang w:bidi="ta-IN"/>
+              </w:rPr>
+              <w:t>39</w:t>
+            </w:r>
+            <w:proofErr w:type="gramStart"/>
             <w:r>
               <w:rPr>
                 <w:rFonts w:cs="Nirmala UI"/>
-                <w:sz w:val="28"/>
-                <w:szCs w:val="28"/>
-                <w:lang w:bidi="ta-IN"/>
-              </w:rPr>
-              <w:t>Panchaati</w:t>
-            </w:r>
-            <w:proofErr w:type="spellEnd"/>
+                <w:b/>
+                <w:bCs/>
+                <w:sz w:val="28"/>
+                <w:szCs w:val="28"/>
+                <w:lang w:bidi="ta-IN"/>
+              </w:rPr>
+              <w:t>th  Panchaati</w:t>
+            </w:r>
+            <w:proofErr w:type="gramEnd"/>
           </w:p>
         </w:tc>
         <w:tc>
@@ -8991,41 +8649,25 @@
               <w:jc w:val="both"/>
               <w:rPr>
                 <w:rFonts w:eastAsia="Times New Roman" w:cs="Arial"/>
-                <w:sz w:val="32"/>
-                <w:szCs w:val="32"/>
+                <w:b/>
+                <w:bCs/>
+                <w:sz w:val="28"/>
+                <w:szCs w:val="28"/>
                 <w:lang w:eastAsia="en-IN" w:bidi="ml-IN"/>
               </w:rPr>
             </w:pPr>
             <w:r>
               <w:rPr>
                 <w:rFonts w:eastAsia="Times New Roman" w:cs="Arial"/>
-                <w:sz w:val="32"/>
-                <w:szCs w:val="32"/>
+                <w:b/>
+                <w:bCs/>
+                <w:sz w:val="28"/>
+                <w:szCs w:val="28"/>
                 <w:lang w:eastAsia="en-IN" w:bidi="ml-IN"/>
               </w:rPr>
               <w:lastRenderedPageBreak/>
-              <w:t>TS 2.3.</w:t>
-            </w:r>
-            <w:r>
-              <w:rPr>
-                <w:rFonts w:eastAsia="Times New Roman" w:cs="Arial"/>
-                <w:sz w:val="32"/>
-                <w:szCs w:val="32"/>
-                <w:lang w:eastAsia="en-IN" w:bidi="ml-IN"/>
-              </w:rPr>
-              <w:t xml:space="preserve">11.1 - </w:t>
-            </w:r>
-            <w:proofErr w:type="spellStart"/>
-            <w:r>
-              <w:rPr>
-                <w:rFonts w:eastAsia="Times New Roman" w:cs="Arial"/>
-                <w:sz w:val="32"/>
-                <w:szCs w:val="32"/>
-                <w:lang w:eastAsia="en-IN" w:bidi="ml-IN"/>
-              </w:rPr>
-              <w:t>Padam</w:t>
-            </w:r>
-            <w:proofErr w:type="spellEnd"/>
+              <w:t>TS 2.3.11.1 - Padam</w:t>
+            </w:r>
           </w:p>
           <w:p>
             <w:pPr>
@@ -9037,32 +8679,37 @@
               <w:ind w:right="-320"/>
               <w:rPr>
                 <w:rFonts w:cs="Arial"/>
-                <w:bCs/>
-                <w:sz w:val="32"/>
-                <w:szCs w:val="32"/>
+                <w:b/>
+                <w:bCs/>
+                <w:sz w:val="28"/>
+                <w:szCs w:val="28"/>
                 <w:cs/>
               </w:rPr>
             </w:pPr>
             <w:r>
               <w:rPr>
                 <w:rFonts w:cs="Nirmala UI"/>
-                <w:sz w:val="28"/>
-                <w:szCs w:val="28"/>
-                <w:lang w:bidi="ta-IN"/>
-              </w:rPr>
-              <w:t xml:space="preserve">41st  </w:t>
-            </w:r>
-            <w:proofErr w:type="spellStart"/>
+                <w:b/>
+                <w:bCs/>
+                <w:sz w:val="28"/>
+                <w:szCs w:val="28"/>
+                <w:lang w:bidi="ta-IN"/>
+              </w:rPr>
+              <w:t>41</w:t>
+            </w:r>
+            <w:proofErr w:type="gramStart"/>
             <w:r>
               <w:rPr>
                 <w:rFonts w:cs="Nirmala UI"/>
-                <w:sz w:val="28"/>
-                <w:szCs w:val="28"/>
-                <w:lang w:bidi="ta-IN"/>
-              </w:rPr>
-              <w:t>Panchaati</w:t>
-            </w:r>
-            <w:proofErr w:type="spellEnd"/>
+                <w:b/>
+                <w:bCs/>
+                <w:sz w:val="28"/>
+                <w:szCs w:val="28"/>
+                <w:lang w:bidi="ta-IN"/>
+              </w:rPr>
+              <w:t>st  Panchaati</w:t>
+            </w:r>
+            <w:proofErr w:type="gramEnd"/>
           </w:p>
         </w:tc>
         <w:tc>
@@ -9357,9 +9004,10 @@
               <w:ind w:right="-320"/>
               <w:rPr>
                 <w:rFonts w:cs="Arial"/>
-                <w:bCs/>
-                <w:sz w:val="32"/>
-                <w:szCs w:val="32"/>
+                <w:b/>
+                <w:bCs/>
+                <w:sz w:val="28"/>
+                <w:szCs w:val="28"/>
               </w:rPr>
             </w:pPr>
           </w:p>
@@ -9408,12 +9056,8 @@
     </w:tbl>
     <w:p/>
     <w:sectPr>
-      <w:headerReference w:type="even" r:id="rId7"/>
-      <w:headerReference w:type="default" r:id="rId8"/>
-      <w:footerReference w:type="even" r:id="rId9"/>
-      <w:footerReference w:type="default" r:id="rId10"/>
-      <w:headerReference w:type="first" r:id="rId11"/>
-      <w:footerReference w:type="first" r:id="rId12"/>
+      <w:headerReference w:type="default" r:id="rId7"/>
+      <w:footerReference w:type="default" r:id="rId8"/>
       <w:pgSz w:w="15840" w:h="12240" w:orient="landscape"/>
       <w:pgMar w:top="1440" w:right="1440" w:bottom="1440" w:left="1440" w:header="720" w:footer="720" w:gutter="0"/>
       <w:cols w:space="720"/>
@@ -9424,7 +9068,7 @@
 </file>
 
 <file path=word/endnotes.xml><?xml version="1.0" encoding="utf-8"?>
-<w:endnotes xmlns:wpc="http://schemas.microsoft.com/office/word/2010/wordprocessingCanvas" xmlns:cx="http://schemas.microsoft.com/office/drawing/2014/chartex" xmlns:cx1="http://schemas.microsoft.com/office/drawing/2015/9/8/chartex" xmlns:mc="http://schemas.openxmlformats.org/markup-compatibility/2006" xmlns:o="urn:schemas-microsoft-com:office:office" xmlns:r="http://schemas.openxmlformats.org/officeDocument/2006/relationships" xmlns:m="http://schemas.openxmlformats.org/officeDocument/2006/math" xmlns:v="urn:schemas-microsoft-com:vml" xmlns:wp14="http://schemas.microsoft.com/office/word/2010/wordprocessingDrawing" xmlns:wp="http://schemas.openxmlformats.org/drawingml/2006/wordprocessingDrawing" xmlns:w10="urn:schemas-microsoft-com:office:word" xmlns:w="http://schemas.openxmlformats.org/wordprocessingml/2006/main" xmlns:w14="http://schemas.microsoft.com/office/word/2010/wordml" xmlns:w15="http://schemas.microsoft.com/office/word/2012/wordml" xmlns:w16se="http://schemas.microsoft.com/office/word/2015/wordml/symex" xmlns:wpg="http://schemas.microsoft.com/office/word/2010/wordprocessingGroup" xmlns:wpi="http://schemas.microsoft.com/office/word/2010/wordprocessingInk" xmlns:wne="http://schemas.microsoft.com/office/word/2006/wordml" xmlns:wps="http://schemas.microsoft.com/office/word/2010/wordprocessingShape" mc:Ignorable="w14 w15 w16se wp14">
+<w:endnotes xmlns:wpc="http://schemas.microsoft.com/office/word/2010/wordprocessingCanvas" xmlns:cx="http://schemas.microsoft.com/office/drawing/2014/chartex" xmlns:cx1="http://schemas.microsoft.com/office/drawing/2015/9/8/chartex" xmlns:cx2="http://schemas.microsoft.com/office/drawing/2015/10/21/chartex" xmlns:cx3="http://schemas.microsoft.com/office/drawing/2016/5/9/chartex" xmlns:cx4="http://schemas.microsoft.com/office/drawing/2016/5/10/chartex" xmlns:cx5="http://schemas.microsoft.com/office/drawing/2016/5/11/chartex" xmlns:cx6="http://schemas.microsoft.com/office/drawing/2016/5/12/chartex" xmlns:cx7="http://schemas.microsoft.com/office/drawing/2016/5/13/chartex" xmlns:cx8="http://schemas.microsoft.com/office/drawing/2016/5/14/chartex" xmlns:mc="http://schemas.openxmlformats.org/markup-compatibility/2006" xmlns:aink="http://schemas.microsoft.com/office/drawing/2016/ink" xmlns:am3d="http://schemas.microsoft.com/office/drawing/2017/model3d" xmlns:o="urn:schemas-microsoft-com:office:office" xmlns:oel="http://schemas.microsoft.com/office/2019/extlst" xmlns:r="http://schemas.openxmlformats.org/officeDocument/2006/relationships" xmlns:m="http://schemas.openxmlformats.org/officeDocument/2006/math" xmlns:v="urn:schemas-microsoft-com:vml" xmlns:wp14="http://schemas.microsoft.com/office/word/2010/wordprocessingDrawing" xmlns:wp="http://schemas.openxmlformats.org/drawingml/2006/wordprocessingDrawing" xmlns:w10="urn:schemas-microsoft-com:office:word" xmlns:w="http://schemas.openxmlformats.org/wordprocessingml/2006/main" xmlns:w14="http://schemas.microsoft.com/office/word/2010/wordml" xmlns:w15="http://schemas.microsoft.com/office/word/2012/wordml" xmlns:w16cex="http://schemas.microsoft.com/office/word/2018/wordml/cex" xmlns:w16cid="http://schemas.microsoft.com/office/word/2016/wordml/cid" xmlns:w16="http://schemas.microsoft.com/office/word/2018/wordml" xmlns:w16sdtdh="http://schemas.microsoft.com/office/word/2020/wordml/sdtdatahash" xmlns:w16se="http://schemas.microsoft.com/office/word/2015/wordml/symex" xmlns:wpg="http://schemas.microsoft.com/office/word/2010/wordprocessingGroup" xmlns:wpi="http://schemas.microsoft.com/office/word/2010/wordprocessingInk" xmlns:wne="http://schemas.microsoft.com/office/word/2006/wordml" xmlns:wps="http://schemas.microsoft.com/office/word/2010/wordprocessingShape" mc:Ignorable="w14 w15 w16se w16cid w16 w16cex w16sdtdh wp14">
   <w:endnote w:type="separator" w:id="-1">
     <w:p>
       <w:pPr>
@@ -9449,22 +9093,13 @@
 </file>
 
 <file path=word/footer1.xml><?xml version="1.0" encoding="utf-8"?>
-<w:ftr xmlns:wpc="http://schemas.microsoft.com/office/word/2010/wordprocessingCanvas" xmlns:cx="http://schemas.microsoft.com/office/drawing/2014/chartex" xmlns:cx1="http://schemas.microsoft.com/office/drawing/2015/9/8/chartex" xmlns:mc="http://schemas.openxmlformats.org/markup-compatibility/2006" xmlns:o="urn:schemas-microsoft-com:office:office" xmlns:r="http://schemas.openxmlformats.org/officeDocument/2006/relationships" xmlns:m="http://schemas.openxmlformats.org/officeDocument/2006/math" xmlns:v="urn:schemas-microsoft-com:vml" xmlns:wp14="http://schemas.microsoft.com/office/word/2010/wordprocessingDrawing" xmlns:wp="http://schemas.openxmlformats.org/drawingml/2006/wordprocessingDrawing" xmlns:w10="urn:schemas-microsoft-com:office:word" xmlns:w="http://schemas.openxmlformats.org/wordprocessingml/2006/main" xmlns:w14="http://schemas.microsoft.com/office/word/2010/wordml" xmlns:w15="http://schemas.microsoft.com/office/word/2012/wordml" xmlns:w16se="http://schemas.microsoft.com/office/word/2015/wordml/symex" xmlns:wpg="http://schemas.microsoft.com/office/word/2010/wordprocessingGroup" xmlns:wpi="http://schemas.microsoft.com/office/word/2010/wordprocessingInk" xmlns:wne="http://schemas.microsoft.com/office/word/2006/wordml" xmlns:wps="http://schemas.microsoft.com/office/word/2010/wordprocessingShape" mc:Ignorable="w14 w15 w16se wp14">
-  <w:p>
-    <w:pPr>
-      <w:pStyle w:val="Footer"/>
-    </w:pPr>
-  </w:p>
-</w:ftr>
-</file>
-
-<file path=word/footer2.xml><?xml version="1.0" encoding="utf-8"?>
-<w:ftr xmlns:wpc="http://schemas.microsoft.com/office/word/2010/wordprocessingCanvas" xmlns:cx="http://schemas.microsoft.com/office/drawing/2014/chartex" xmlns:cx1="http://schemas.microsoft.com/office/drawing/2015/9/8/chartex" xmlns:mc="http://schemas.openxmlformats.org/markup-compatibility/2006" xmlns:o="urn:schemas-microsoft-com:office:office" xmlns:r="http://schemas.openxmlformats.org/officeDocument/2006/relationships" xmlns:m="http://schemas.openxmlformats.org/officeDocument/2006/math" xmlns:v="urn:schemas-microsoft-com:vml" xmlns:wp14="http://schemas.microsoft.com/office/word/2010/wordprocessingDrawing" xmlns:wp="http://schemas.openxmlformats.org/drawingml/2006/wordprocessingDrawing" xmlns:w10="urn:schemas-microsoft-com:office:word" xmlns:w="http://schemas.openxmlformats.org/wordprocessingml/2006/main" xmlns:w14="http://schemas.microsoft.com/office/word/2010/wordml" xmlns:w15="http://schemas.microsoft.com/office/word/2012/wordml" xmlns:w16se="http://schemas.microsoft.com/office/word/2015/wordml/symex" xmlns:wpg="http://schemas.microsoft.com/office/word/2010/wordprocessingGroup" xmlns:wpi="http://schemas.microsoft.com/office/word/2010/wordprocessingInk" xmlns:wne="http://schemas.microsoft.com/office/word/2006/wordml" xmlns:wps="http://schemas.microsoft.com/office/word/2010/wordprocessingShape" mc:Ignorable="w14 w15 w16se wp14">
+<w:ftr xmlns:wpc="http://schemas.microsoft.com/office/word/2010/wordprocessingCanvas" xmlns:cx="http://schemas.microsoft.com/office/drawing/2014/chartex" xmlns:cx1="http://schemas.microsoft.com/office/drawing/2015/9/8/chartex" xmlns:cx2="http://schemas.microsoft.com/office/drawing/2015/10/21/chartex" xmlns:cx3="http://schemas.microsoft.com/office/drawing/2016/5/9/chartex" xmlns:cx4="http://schemas.microsoft.com/office/drawing/2016/5/10/chartex" xmlns:cx5="http://schemas.microsoft.com/office/drawing/2016/5/11/chartex" xmlns:cx6="http://schemas.microsoft.com/office/drawing/2016/5/12/chartex" xmlns:cx7="http://schemas.microsoft.com/office/drawing/2016/5/13/chartex" xmlns:cx8="http://schemas.microsoft.com/office/drawing/2016/5/14/chartex" xmlns:mc="http://schemas.openxmlformats.org/markup-compatibility/2006" xmlns:aink="http://schemas.microsoft.com/office/drawing/2016/ink" xmlns:am3d="http://schemas.microsoft.com/office/drawing/2017/model3d" xmlns:o="urn:schemas-microsoft-com:office:office" xmlns:oel="http://schemas.microsoft.com/office/2019/extlst" xmlns:r="http://schemas.openxmlformats.org/officeDocument/2006/relationships" xmlns:m="http://schemas.openxmlformats.org/officeDocument/2006/math" xmlns:v="urn:schemas-microsoft-com:vml" xmlns:wp14="http://schemas.microsoft.com/office/word/2010/wordprocessingDrawing" xmlns:wp="http://schemas.openxmlformats.org/drawingml/2006/wordprocessingDrawing" xmlns:w10="urn:schemas-microsoft-com:office:word" xmlns:w="http://schemas.openxmlformats.org/wordprocessingml/2006/main" xmlns:w14="http://schemas.microsoft.com/office/word/2010/wordml" xmlns:w15="http://schemas.microsoft.com/office/word/2012/wordml" xmlns:w16cex="http://schemas.microsoft.com/office/word/2018/wordml/cex" xmlns:w16cid="http://schemas.microsoft.com/office/word/2016/wordml/cid" xmlns:w16="http://schemas.microsoft.com/office/word/2018/wordml" xmlns:w16sdtdh="http://schemas.microsoft.com/office/word/2020/wordml/sdtdatahash" xmlns:w16se="http://schemas.microsoft.com/office/word/2015/wordml/symex" xmlns:wpg="http://schemas.microsoft.com/office/word/2010/wordprocessingGroup" xmlns:wpi="http://schemas.microsoft.com/office/word/2010/wordprocessingInk" xmlns:wne="http://schemas.microsoft.com/office/word/2006/wordml" xmlns:wps="http://schemas.microsoft.com/office/word/2010/wordprocessingShape" mc:Ignorable="w14 w15 w16se w16cid w16 w16cex w16sdtdh wp14">
   <w:p>
     <w:pPr>
       <w:pBdr>
         <w:top w:val="single" w:sz="4" w:space="1" w:color="auto"/>
       </w:pBdr>
+      <w:jc w:val="right"/>
       <w:rPr>
         <w:b/>
         <w:bCs/>
@@ -9517,6 +9152,13 @@
         <w:b/>
         <w:bCs/>
       </w:rPr>
+      <w:t xml:space="preserve">      </w:t>
+    </w:r>
+    <w:r>
+      <w:rPr>
+        <w:b/>
+        <w:bCs/>
+      </w:rPr>
       <w:t>v</w:t>
     </w:r>
     <w:r>
@@ -9549,6 +9191,9 @@
     </w:r>
     <w:r>
       <w:tab/>
+    </w:r>
+    <w:r>
+      <w:t xml:space="preserve">                  </w:t>
     </w:r>
     <w:r>
       <w:rPr>
@@ -9653,18 +9298,8 @@
 </w:ftr>
 </file>
 
-<file path=word/footer3.xml><?xml version="1.0" encoding="utf-8"?>
-<w:ftr xmlns:wpc="http://schemas.microsoft.com/office/word/2010/wordprocessingCanvas" xmlns:cx="http://schemas.microsoft.com/office/drawing/2014/chartex" xmlns:cx1="http://schemas.microsoft.com/office/drawing/2015/9/8/chartex" xmlns:mc="http://schemas.openxmlformats.org/markup-compatibility/2006" xmlns:o="urn:schemas-microsoft-com:office:office" xmlns:r="http://schemas.openxmlformats.org/officeDocument/2006/relationships" xmlns:m="http://schemas.openxmlformats.org/officeDocument/2006/math" xmlns:v="urn:schemas-microsoft-com:vml" xmlns:wp14="http://schemas.microsoft.com/office/word/2010/wordprocessingDrawing" xmlns:wp="http://schemas.openxmlformats.org/drawingml/2006/wordprocessingDrawing" xmlns:w10="urn:schemas-microsoft-com:office:word" xmlns:w="http://schemas.openxmlformats.org/wordprocessingml/2006/main" xmlns:w14="http://schemas.microsoft.com/office/word/2010/wordml" xmlns:w15="http://schemas.microsoft.com/office/word/2012/wordml" xmlns:w16se="http://schemas.microsoft.com/office/word/2015/wordml/symex" xmlns:wpg="http://schemas.microsoft.com/office/word/2010/wordprocessingGroup" xmlns:wpi="http://schemas.microsoft.com/office/word/2010/wordprocessingInk" xmlns:wne="http://schemas.microsoft.com/office/word/2006/wordml" xmlns:wps="http://schemas.microsoft.com/office/word/2010/wordprocessingShape" mc:Ignorable="w14 w15 w16se wp14">
-  <w:p>
-    <w:pPr>
-      <w:pStyle w:val="Footer"/>
-    </w:pPr>
-  </w:p>
-</w:ftr>
-</file>
-
 <file path=word/footnotes.xml><?xml version="1.0" encoding="utf-8"?>
-<w:footnotes xmlns:wpc="http://schemas.microsoft.com/office/word/2010/wordprocessingCanvas" xmlns:cx="http://schemas.microsoft.com/office/drawing/2014/chartex" xmlns:cx1="http://schemas.microsoft.com/office/drawing/2015/9/8/chartex" xmlns:mc="http://schemas.openxmlformats.org/markup-compatibility/2006" xmlns:o="urn:schemas-microsoft-com:office:office" xmlns:r="http://schemas.openxmlformats.org/officeDocument/2006/relationships" xmlns:m="http://schemas.openxmlformats.org/officeDocument/2006/math" xmlns:v="urn:schemas-microsoft-com:vml" xmlns:wp14="http://schemas.microsoft.com/office/word/2010/wordprocessingDrawing" xmlns:wp="http://schemas.openxmlformats.org/drawingml/2006/wordprocessingDrawing" xmlns:w10="urn:schemas-microsoft-com:office:word" xmlns:w="http://schemas.openxmlformats.org/wordprocessingml/2006/main" xmlns:w14="http://schemas.microsoft.com/office/word/2010/wordml" xmlns:w15="http://schemas.microsoft.com/office/word/2012/wordml" xmlns:w16se="http://schemas.microsoft.com/office/word/2015/wordml/symex" xmlns:wpg="http://schemas.microsoft.com/office/word/2010/wordprocessingGroup" xmlns:wpi="http://schemas.microsoft.com/office/word/2010/wordprocessingInk" xmlns:wne="http://schemas.microsoft.com/office/word/2006/wordml" xmlns:wps="http://schemas.microsoft.com/office/word/2010/wordprocessingShape" mc:Ignorable="w14 w15 w16se wp14">
+<w:footnotes xmlns:wpc="http://schemas.microsoft.com/office/word/2010/wordprocessingCanvas" xmlns:cx="http://schemas.microsoft.com/office/drawing/2014/chartex" xmlns:cx1="http://schemas.microsoft.com/office/drawing/2015/9/8/chartex" xmlns:cx2="http://schemas.microsoft.com/office/drawing/2015/10/21/chartex" xmlns:cx3="http://schemas.microsoft.com/office/drawing/2016/5/9/chartex" xmlns:cx4="http://schemas.microsoft.com/office/drawing/2016/5/10/chartex" xmlns:cx5="http://schemas.microsoft.com/office/drawing/2016/5/11/chartex" xmlns:cx6="http://schemas.microsoft.com/office/drawing/2016/5/12/chartex" xmlns:cx7="http://schemas.microsoft.com/office/drawing/2016/5/13/chartex" xmlns:cx8="http://schemas.microsoft.com/office/drawing/2016/5/14/chartex" xmlns:mc="http://schemas.openxmlformats.org/markup-compatibility/2006" xmlns:aink="http://schemas.microsoft.com/office/drawing/2016/ink" xmlns:am3d="http://schemas.microsoft.com/office/drawing/2017/model3d" xmlns:o="urn:schemas-microsoft-com:office:office" xmlns:oel="http://schemas.microsoft.com/office/2019/extlst" xmlns:r="http://schemas.openxmlformats.org/officeDocument/2006/relationships" xmlns:m="http://schemas.openxmlformats.org/officeDocument/2006/math" xmlns:v="urn:schemas-microsoft-com:vml" xmlns:wp14="http://schemas.microsoft.com/office/word/2010/wordprocessingDrawing" xmlns:wp="http://schemas.openxmlformats.org/drawingml/2006/wordprocessingDrawing" xmlns:w10="urn:schemas-microsoft-com:office:word" xmlns:w="http://schemas.openxmlformats.org/wordprocessingml/2006/main" xmlns:w14="http://schemas.microsoft.com/office/word/2010/wordml" xmlns:w15="http://schemas.microsoft.com/office/word/2012/wordml" xmlns:w16cex="http://schemas.microsoft.com/office/word/2018/wordml/cex" xmlns:w16cid="http://schemas.microsoft.com/office/word/2016/wordml/cid" xmlns:w16="http://schemas.microsoft.com/office/word/2018/wordml" xmlns:w16sdtdh="http://schemas.microsoft.com/office/word/2020/wordml/sdtdatahash" xmlns:w16se="http://schemas.microsoft.com/office/word/2015/wordml/symex" xmlns:wpg="http://schemas.microsoft.com/office/word/2010/wordprocessingGroup" xmlns:wpi="http://schemas.microsoft.com/office/word/2010/wordprocessingInk" xmlns:wne="http://schemas.microsoft.com/office/word/2006/wordml" xmlns:wps="http://schemas.microsoft.com/office/word/2010/wordprocessingShape" mc:Ignorable="w14 w15 w16se w16cid w16 w16cex w16sdtdh wp14">
   <w:footnote w:type="separator" w:id="-1">
     <w:p>
       <w:pPr>
@@ -9689,17 +9324,7 @@
 </file>
 
 <file path=word/header1.xml><?xml version="1.0" encoding="utf-8"?>
-<w:hdr xmlns:wpc="http://schemas.microsoft.com/office/word/2010/wordprocessingCanvas" xmlns:cx="http://schemas.microsoft.com/office/drawing/2014/chartex" xmlns:cx1="http://schemas.microsoft.com/office/drawing/2015/9/8/chartex" xmlns:mc="http://schemas.openxmlformats.org/markup-compatibility/2006" xmlns:o="urn:schemas-microsoft-com:office:office" xmlns:r="http://schemas.openxmlformats.org/officeDocument/2006/relationships" xmlns:m="http://schemas.openxmlformats.org/officeDocument/2006/math" xmlns:v="urn:schemas-microsoft-com:vml" xmlns:wp14="http://schemas.microsoft.com/office/word/2010/wordprocessingDrawing" xmlns:wp="http://schemas.openxmlformats.org/drawingml/2006/wordprocessingDrawing" xmlns:w10="urn:schemas-microsoft-com:office:word" xmlns:w="http://schemas.openxmlformats.org/wordprocessingml/2006/main" xmlns:w14="http://schemas.microsoft.com/office/word/2010/wordml" xmlns:w15="http://schemas.microsoft.com/office/word/2012/wordml" xmlns:w16se="http://schemas.microsoft.com/office/word/2015/wordml/symex" xmlns:wpg="http://schemas.microsoft.com/office/word/2010/wordprocessingGroup" xmlns:wpi="http://schemas.microsoft.com/office/word/2010/wordprocessingInk" xmlns:wne="http://schemas.microsoft.com/office/word/2006/wordml" xmlns:wps="http://schemas.microsoft.com/office/word/2010/wordprocessingShape" mc:Ignorable="w14 w15 w16se wp14">
-  <w:p>
-    <w:pPr>
-      <w:pStyle w:val="Header"/>
-    </w:pPr>
-  </w:p>
-</w:hdr>
-</file>
-
-<file path=word/header2.xml><?xml version="1.0" encoding="utf-8"?>
-<w:hdr xmlns:wpc="http://schemas.microsoft.com/office/word/2010/wordprocessingCanvas" xmlns:cx="http://schemas.microsoft.com/office/drawing/2014/chartex" xmlns:cx1="http://schemas.microsoft.com/office/drawing/2015/9/8/chartex" xmlns:mc="http://schemas.openxmlformats.org/markup-compatibility/2006" xmlns:o="urn:schemas-microsoft-com:office:office" xmlns:r="http://schemas.openxmlformats.org/officeDocument/2006/relationships" xmlns:m="http://schemas.openxmlformats.org/officeDocument/2006/math" xmlns:v="urn:schemas-microsoft-com:vml" xmlns:wp14="http://schemas.microsoft.com/office/word/2010/wordprocessingDrawing" xmlns:wp="http://schemas.openxmlformats.org/drawingml/2006/wordprocessingDrawing" xmlns:w10="urn:schemas-microsoft-com:office:word" xmlns:w="http://schemas.openxmlformats.org/wordprocessingml/2006/main" xmlns:w14="http://schemas.microsoft.com/office/word/2010/wordml" xmlns:w15="http://schemas.microsoft.com/office/word/2012/wordml" xmlns:w16se="http://schemas.microsoft.com/office/word/2015/wordml/symex" xmlns:wpg="http://schemas.microsoft.com/office/word/2010/wordprocessingGroup" xmlns:wpi="http://schemas.microsoft.com/office/word/2010/wordprocessingInk" xmlns:wne="http://schemas.microsoft.com/office/word/2006/wordml" xmlns:wps="http://schemas.microsoft.com/office/word/2010/wordprocessingShape" mc:Ignorable="w14 w15 w16se wp14">
+<w:hdr xmlns:wpc="http://schemas.microsoft.com/office/word/2010/wordprocessingCanvas" xmlns:cx="http://schemas.microsoft.com/office/drawing/2014/chartex" xmlns:cx1="http://schemas.microsoft.com/office/drawing/2015/9/8/chartex" xmlns:cx2="http://schemas.microsoft.com/office/drawing/2015/10/21/chartex" xmlns:cx3="http://schemas.microsoft.com/office/drawing/2016/5/9/chartex" xmlns:cx4="http://schemas.microsoft.com/office/drawing/2016/5/10/chartex" xmlns:cx5="http://schemas.microsoft.com/office/drawing/2016/5/11/chartex" xmlns:cx6="http://schemas.microsoft.com/office/drawing/2016/5/12/chartex" xmlns:cx7="http://schemas.microsoft.com/office/drawing/2016/5/13/chartex" xmlns:cx8="http://schemas.microsoft.com/office/drawing/2016/5/14/chartex" xmlns:mc="http://schemas.openxmlformats.org/markup-compatibility/2006" xmlns:aink="http://schemas.microsoft.com/office/drawing/2016/ink" xmlns:am3d="http://schemas.microsoft.com/office/drawing/2017/model3d" xmlns:o="urn:schemas-microsoft-com:office:office" xmlns:oel="http://schemas.microsoft.com/office/2019/extlst" xmlns:r="http://schemas.openxmlformats.org/officeDocument/2006/relationships" xmlns:m="http://schemas.openxmlformats.org/officeDocument/2006/math" xmlns:v="urn:schemas-microsoft-com:vml" xmlns:wp14="http://schemas.microsoft.com/office/word/2010/wordprocessingDrawing" xmlns:wp="http://schemas.openxmlformats.org/drawingml/2006/wordprocessingDrawing" xmlns:w10="urn:schemas-microsoft-com:office:word" xmlns:w="http://schemas.openxmlformats.org/wordprocessingml/2006/main" xmlns:w14="http://schemas.microsoft.com/office/word/2010/wordml" xmlns:w15="http://schemas.microsoft.com/office/word/2012/wordml" xmlns:w16cex="http://schemas.microsoft.com/office/word/2018/wordml/cex" xmlns:w16cid="http://schemas.microsoft.com/office/word/2016/wordml/cid" xmlns:w16="http://schemas.microsoft.com/office/word/2018/wordml" xmlns:w16sdtdh="http://schemas.microsoft.com/office/word/2020/wordml/sdtdatahash" xmlns:w16se="http://schemas.microsoft.com/office/word/2015/wordml/symex" xmlns:wpg="http://schemas.microsoft.com/office/word/2010/wordprocessingGroup" xmlns:wpi="http://schemas.microsoft.com/office/word/2010/wordprocessingInk" xmlns:wne="http://schemas.microsoft.com/office/word/2006/wordml" xmlns:wps="http://schemas.microsoft.com/office/word/2010/wordprocessingShape" mc:Ignorable="w14 w15 w16se w16cid w16 w16cex w16sdtdh wp14">
   <w:p>
     <w:pPr>
       <w:pStyle w:val="Header"/>
@@ -9711,18 +9336,8 @@
 </w:hdr>
 </file>
 
-<file path=word/header3.xml><?xml version="1.0" encoding="utf-8"?>
-<w:hdr xmlns:wpc="http://schemas.microsoft.com/office/word/2010/wordprocessingCanvas" xmlns:cx="http://schemas.microsoft.com/office/drawing/2014/chartex" xmlns:cx1="http://schemas.microsoft.com/office/drawing/2015/9/8/chartex" xmlns:mc="http://schemas.openxmlformats.org/markup-compatibility/2006" xmlns:o="urn:schemas-microsoft-com:office:office" xmlns:r="http://schemas.openxmlformats.org/officeDocument/2006/relationships" xmlns:m="http://schemas.openxmlformats.org/officeDocument/2006/math" xmlns:v="urn:schemas-microsoft-com:vml" xmlns:wp14="http://schemas.microsoft.com/office/word/2010/wordprocessingDrawing" xmlns:wp="http://schemas.openxmlformats.org/drawingml/2006/wordprocessingDrawing" xmlns:w10="urn:schemas-microsoft-com:office:word" xmlns:w="http://schemas.openxmlformats.org/wordprocessingml/2006/main" xmlns:w14="http://schemas.microsoft.com/office/word/2010/wordml" xmlns:w15="http://schemas.microsoft.com/office/word/2012/wordml" xmlns:w16se="http://schemas.microsoft.com/office/word/2015/wordml/symex" xmlns:wpg="http://schemas.microsoft.com/office/word/2010/wordprocessingGroup" xmlns:wpi="http://schemas.microsoft.com/office/word/2010/wordprocessingInk" xmlns:wne="http://schemas.microsoft.com/office/word/2006/wordml" xmlns:wps="http://schemas.microsoft.com/office/word/2010/wordprocessingShape" mc:Ignorable="w14 w15 w16se wp14">
-  <w:p>
-    <w:pPr>
-      <w:pStyle w:val="Header"/>
-    </w:pPr>
-  </w:p>
-</w:hdr>
-</file>
-
 <file path=word/styles.xml><?xml version="1.0" encoding="utf-8"?>
-<w:styles xmlns:mc="http://schemas.openxmlformats.org/markup-compatibility/2006" xmlns:r="http://schemas.openxmlformats.org/officeDocument/2006/relationships" xmlns:w="http://schemas.openxmlformats.org/wordprocessingml/2006/main" xmlns:w14="http://schemas.microsoft.com/office/word/2010/wordml" xmlns:w15="http://schemas.microsoft.com/office/word/2012/wordml" xmlns:w16se="http://schemas.microsoft.com/office/word/2015/wordml/symex" mc:Ignorable="w14 w15 w16se">
+<w:styles xmlns:mc="http://schemas.openxmlformats.org/markup-compatibility/2006" xmlns:r="http://schemas.openxmlformats.org/officeDocument/2006/relationships" xmlns:w="http://schemas.openxmlformats.org/wordprocessingml/2006/main" xmlns:w14="http://schemas.microsoft.com/office/word/2010/wordml" xmlns:w15="http://schemas.microsoft.com/office/word/2012/wordml" xmlns:w16cex="http://schemas.microsoft.com/office/word/2018/wordml/cex" xmlns:w16cid="http://schemas.microsoft.com/office/word/2016/wordml/cid" xmlns:w16="http://schemas.microsoft.com/office/word/2018/wordml" xmlns:w16sdtdh="http://schemas.microsoft.com/office/word/2020/wordml/sdtdatahash" xmlns:w16se="http://schemas.microsoft.com/office/word/2015/wordml/symex" mc:Ignorable="w14 w15 w16se w16cid w16 w16cex w16sdtdh">
   <w:docDefaults>
     <w:rPrDefault>
       <w:rPr>
@@ -9732,7 +9347,7 @@
     </w:rPrDefault>
     <w:pPrDefault/>
   </w:docDefaults>
-  <w:latentStyles w:defLockedState="0" w:defUIPriority="99" w:defSemiHidden="0" w:defUnhideWhenUsed="0" w:defQFormat="0" w:count="371">
+  <w:latentStyles w:defLockedState="0" w:defUIPriority="99" w:defSemiHidden="0" w:defUnhideWhenUsed="0" w:defQFormat="0" w:count="376">
     <w:lsdException w:name="Normal" w:uiPriority="0" w:qFormat="1"/>
     <w:lsdException w:name="heading 1" w:uiPriority="9" w:qFormat="1"/>
     <w:lsdException w:name="heading 2" w:semiHidden="1" w:uiPriority="9" w:unhideWhenUsed="1" w:qFormat="1"/>
@@ -9838,7 +9453,6 @@
     <w:lsdException w:name="HTML Sample" w:semiHidden="1" w:unhideWhenUsed="1"/>
     <w:lsdException w:name="HTML Typewriter" w:semiHidden="1" w:unhideWhenUsed="1"/>
     <w:lsdException w:name="HTML Variable" w:semiHidden="1" w:unhideWhenUsed="1"/>
-    <w:lsdException w:name="Normal Table" w:semiHidden="1" w:unhideWhenUsed="1"/>
     <w:lsdException w:name="annotation subject" w:semiHidden="1" w:unhideWhenUsed="1"/>
     <w:lsdException w:name="No List" w:semiHidden="1" w:unhideWhenUsed="1"/>
     <w:lsdException w:name="Outline List 1" w:semiHidden="1" w:unhideWhenUsed="1"/>
@@ -9881,11 +9495,8 @@
     <w:lsdException w:name="Table Contemporary" w:semiHidden="1" w:unhideWhenUsed="1"/>
     <w:lsdException w:name="Table Elegant" w:semiHidden="1" w:unhideWhenUsed="1"/>
     <w:lsdException w:name="Table Professional" w:semiHidden="1" w:unhideWhenUsed="1"/>
-    <w:lsdException w:name="Table Subtle 1" w:semiHidden="1" w:unhideWhenUsed="1"/>
     <w:lsdException w:name="Table Subtle 2" w:semiHidden="1" w:unhideWhenUsed="1"/>
     <w:lsdException w:name="Table Web 1" w:semiHidden="1" w:unhideWhenUsed="1"/>
-    <w:lsdException w:name="Table Web 2" w:semiHidden="1" w:unhideWhenUsed="1"/>
-    <w:lsdException w:name="Table Web 3" w:semiHidden="1" w:unhideWhenUsed="1"/>
     <w:lsdException w:name="Balloon Text" w:semiHidden="1" w:unhideWhenUsed="1"/>
     <w:lsdException w:name="Table Grid" w:uiPriority="59"/>
     <w:lsdException w:name="Table Theme" w:semiHidden="1" w:unhideWhenUsed="1"/>
@@ -10104,6 +9715,11 @@
     <w:lsdException w:name="List Table 5 Dark Accent 6" w:uiPriority="50"/>
     <w:lsdException w:name="List Table 6 Colorful Accent 6" w:uiPriority="51"/>
     <w:lsdException w:name="List Table 7 Colorful Accent 6" w:uiPriority="52"/>
+    <w:lsdException w:name="Mention" w:semiHidden="1" w:unhideWhenUsed="1"/>
+    <w:lsdException w:name="Smart Hyperlink" w:semiHidden="1" w:unhideWhenUsed="1"/>
+    <w:lsdException w:name="Hashtag" w:semiHidden="1" w:unhideWhenUsed="1"/>
+    <w:lsdException w:name="Unresolved Mention" w:semiHidden="1" w:unhideWhenUsed="1"/>
+    <w:lsdException w:name="Smart Link" w:semiHidden="1" w:unhideWhenUsed="1"/>
   </w:latentStyles>
   <w:style w:type="paragraph" w:default="1" w:styleId="Normal">
     <w:name w:val="Normal"/>

</xml_diff>

<commit_message>
nmv 27 09 2022
</commit_message>
<xml_diff>
--- a/TS-Padam/TS-2.3/TS 2.3 Sanskrit Pada Paatam Corrections.docx
+++ b/TS-Padam/TS-2.3/TS 2.3 Sanskrit Pada Paatam Corrections.docx
@@ -1,6 +1,6 @@
 
 <file path=word/document.xml><?xml version="1.0" encoding="utf-8"?>
-<w:document xmlns:wpc="http://schemas.microsoft.com/office/word/2010/wordprocessingCanvas" xmlns:cx="http://schemas.microsoft.com/office/drawing/2014/chartex" xmlns:cx1="http://schemas.microsoft.com/office/drawing/2015/9/8/chartex" xmlns:cx2="http://schemas.microsoft.com/office/drawing/2015/10/21/chartex" xmlns:cx3="http://schemas.microsoft.com/office/drawing/2016/5/9/chartex" xmlns:cx4="http://schemas.microsoft.com/office/drawing/2016/5/10/chartex" xmlns:cx5="http://schemas.microsoft.com/office/drawing/2016/5/11/chartex" xmlns:cx6="http://schemas.microsoft.com/office/drawing/2016/5/12/chartex" xmlns:cx7="http://schemas.microsoft.com/office/drawing/2016/5/13/chartex" xmlns:cx8="http://schemas.microsoft.com/office/drawing/2016/5/14/chartex" xmlns:mc="http://schemas.openxmlformats.org/markup-compatibility/2006" xmlns:aink="http://schemas.microsoft.com/office/drawing/2016/ink" xmlns:am3d="http://schemas.microsoft.com/office/drawing/2017/model3d" xmlns:o="urn:schemas-microsoft-com:office:office" xmlns:oel="http://schemas.microsoft.com/office/2019/extlst" xmlns:r="http://schemas.openxmlformats.org/officeDocument/2006/relationships" xmlns:m="http://schemas.openxmlformats.org/officeDocument/2006/math" xmlns:v="urn:schemas-microsoft-com:vml" xmlns:wp14="http://schemas.microsoft.com/office/word/2010/wordprocessingDrawing" xmlns:wp="http://schemas.openxmlformats.org/drawingml/2006/wordprocessingDrawing" xmlns:w10="urn:schemas-microsoft-com:office:word" xmlns:w="http://schemas.openxmlformats.org/wordprocessingml/2006/main" xmlns:w14="http://schemas.microsoft.com/office/word/2010/wordml" xmlns:w15="http://schemas.microsoft.com/office/word/2012/wordml" xmlns:w16cex="http://schemas.microsoft.com/office/word/2018/wordml/cex" xmlns:w16cid="http://schemas.microsoft.com/office/word/2016/wordml/cid" xmlns:w16="http://schemas.microsoft.com/office/word/2018/wordml" xmlns:w16sdtdh="http://schemas.microsoft.com/office/word/2020/wordml/sdtdatahash" xmlns:w16se="http://schemas.microsoft.com/office/word/2015/wordml/symex" xmlns:wpg="http://schemas.microsoft.com/office/word/2010/wordprocessingGroup" xmlns:wpi="http://schemas.microsoft.com/office/word/2010/wordprocessingInk" xmlns:wne="http://schemas.microsoft.com/office/word/2006/wordml" xmlns:wps="http://schemas.microsoft.com/office/word/2010/wordprocessingShape" mc:Ignorable="w14 w15 w16se w16cid w16 w16cex w16sdtdh wp14">
+<w:document xmlns:wpc="http://schemas.microsoft.com/office/word/2010/wordprocessingCanvas" xmlns:cx="http://schemas.microsoft.com/office/drawing/2014/chartex" xmlns:cx1="http://schemas.microsoft.com/office/drawing/2015/9/8/chartex" xmlns:mc="http://schemas.openxmlformats.org/markup-compatibility/2006" xmlns:o="urn:schemas-microsoft-com:office:office" xmlns:r="http://schemas.openxmlformats.org/officeDocument/2006/relationships" xmlns:m="http://schemas.openxmlformats.org/officeDocument/2006/math" xmlns:v="urn:schemas-microsoft-com:vml" xmlns:wp14="http://schemas.microsoft.com/office/word/2010/wordprocessingDrawing" xmlns:wp="http://schemas.openxmlformats.org/drawingml/2006/wordprocessingDrawing" xmlns:w10="urn:schemas-microsoft-com:office:word" xmlns:w="http://schemas.openxmlformats.org/wordprocessingml/2006/main" xmlns:w14="http://schemas.microsoft.com/office/word/2010/wordml" xmlns:w15="http://schemas.microsoft.com/office/word/2012/wordml" xmlns:w16se="http://schemas.microsoft.com/office/word/2015/wordml/symex" xmlns:wpg="http://schemas.microsoft.com/office/word/2010/wordprocessingGroup" xmlns:wpi="http://schemas.microsoft.com/office/word/2010/wordprocessingInk" xmlns:wne="http://schemas.microsoft.com/office/word/2006/wordml" xmlns:wps="http://schemas.microsoft.com/office/word/2010/wordprocessingShape" mc:Ignorable="w14 w15 w16se wp14">
   <w:body>
     <w:p>
       <w:pPr>
@@ -545,6 +545,413 @@
               <w:t>jÉç</w:t>
             </w:r>
             <w:proofErr w:type="spellEnd"/>
+          </w:p>
+        </w:tc>
+      </w:tr>
+      <w:tr>
+        <w:trPr>
+          <w:trHeight w:val="1122"/>
+        </w:trPr>
+        <w:tc>
+          <w:tcPr>
+            <w:tcW w:w="3366" w:type="dxa"/>
+            <w:tcBorders>
+              <w:top w:val="single" w:sz="4" w:space="0" w:color="000000"/>
+              <w:left w:val="single" w:sz="4" w:space="0" w:color="000000"/>
+              <w:bottom w:val="single" w:sz="4" w:space="0" w:color="000000"/>
+              <w:right w:val="single" w:sz="4" w:space="0" w:color="000000"/>
+            </w:tcBorders>
+          </w:tcPr>
+          <w:p>
+            <w:pPr>
+              <w:spacing w:before="0" w:line="240" w:lineRule="auto"/>
+              <w:rPr>
+                <w:rFonts w:cs="Latha"/>
+                <w:b/>
+                <w:sz w:val="28"/>
+                <w:szCs w:val="28"/>
+                <w:lang w:bidi="ta-IN"/>
+              </w:rPr>
+            </w:pPr>
+            <w:r>
+              <w:rPr>
+                <w:rFonts w:cs="Latha"/>
+                <w:b/>
+                <w:sz w:val="28"/>
+                <w:szCs w:val="28"/>
+                <w:lang w:bidi="ta-IN"/>
+              </w:rPr>
+              <w:t>TS 2.3.</w:t>
+            </w:r>
+            <w:r>
+              <w:rPr>
+                <w:rFonts w:cs="Latha"/>
+                <w:b/>
+                <w:sz w:val="28"/>
+                <w:szCs w:val="28"/>
+                <w:lang w:bidi="ta-IN"/>
+              </w:rPr>
+              <w:t>2.6</w:t>
+            </w:r>
+            <w:r>
+              <w:rPr>
+                <w:rFonts w:cs="Latha"/>
+                <w:b/>
+                <w:sz w:val="28"/>
+                <w:szCs w:val="28"/>
+                <w:lang w:bidi="ta-IN"/>
+              </w:rPr>
+              <w:t xml:space="preserve"> </w:t>
+            </w:r>
+            <w:r>
+              <w:rPr>
+                <w:rFonts w:cs="Latha"/>
+                <w:b/>
+                <w:sz w:val="28"/>
+                <w:szCs w:val="28"/>
+                <w:lang w:bidi="ta-IN"/>
+              </w:rPr>
+              <w:t xml:space="preserve">- </w:t>
+            </w:r>
+            <w:proofErr w:type="spellStart"/>
+            <w:r>
+              <w:rPr>
+                <w:rFonts w:cs="Latha"/>
+                <w:b/>
+                <w:sz w:val="28"/>
+                <w:szCs w:val="28"/>
+                <w:lang w:bidi="ta-IN"/>
+              </w:rPr>
+              <w:t>Vaakyam</w:t>
+            </w:r>
+            <w:proofErr w:type="spellEnd"/>
+          </w:p>
+          <w:p>
+            <w:pPr>
+              <w:spacing w:before="0" w:line="240" w:lineRule="auto"/>
+              <w:rPr>
+                <w:rFonts w:cs="Latha"/>
+                <w:b/>
+                <w:sz w:val="28"/>
+                <w:szCs w:val="28"/>
+                <w:lang w:bidi="ta-IN"/>
+              </w:rPr>
+            </w:pPr>
+            <w:r>
+              <w:rPr>
+                <w:rFonts w:cs="Latha"/>
+                <w:b/>
+                <w:sz w:val="28"/>
+                <w:szCs w:val="28"/>
+                <w:lang w:bidi="ta-IN"/>
+              </w:rPr>
+              <w:t xml:space="preserve">Line No. </w:t>
+            </w:r>
+            <w:r>
+              <w:rPr>
+                <w:rFonts w:cs="Latha"/>
+                <w:b/>
+                <w:sz w:val="28"/>
+                <w:szCs w:val="28"/>
+                <w:lang w:bidi="ta-IN"/>
+              </w:rPr>
+              <w:t>- penultimate</w:t>
+            </w:r>
+            <w:r>
+              <w:rPr>
+                <w:rFonts w:cs="Latha"/>
+                <w:b/>
+                <w:sz w:val="28"/>
+                <w:szCs w:val="28"/>
+                <w:lang w:bidi="ta-IN"/>
+              </w:rPr>
+              <w:t xml:space="preserve"> </w:t>
+            </w:r>
+          </w:p>
+          <w:p>
+            <w:pPr>
+              <w:spacing w:before="0" w:line="240" w:lineRule="auto"/>
+              <w:rPr>
+                <w:rFonts w:cs="Latha"/>
+                <w:sz w:val="28"/>
+                <w:szCs w:val="28"/>
+                <w:cs/>
+                <w:lang w:bidi="ta-IN"/>
+              </w:rPr>
+            </w:pPr>
+            <w:proofErr w:type="spellStart"/>
+            <w:r>
+              <w:rPr>
+                <w:rFonts w:cs="Latha"/>
+                <w:b/>
+                <w:sz w:val="28"/>
+                <w:szCs w:val="28"/>
+                <w:lang w:bidi="ta-IN"/>
+              </w:rPr>
+              <w:t>Panchaati</w:t>
+            </w:r>
+            <w:proofErr w:type="spellEnd"/>
+            <w:r>
+              <w:rPr>
+                <w:rFonts w:cs="Latha"/>
+                <w:b/>
+                <w:sz w:val="28"/>
+                <w:szCs w:val="28"/>
+                <w:lang w:bidi="ta-IN"/>
+              </w:rPr>
+              <w:t xml:space="preserve">  No. </w:t>
+            </w:r>
+            <w:r>
+              <w:rPr>
+                <w:rFonts w:cs="Latha"/>
+                <w:b/>
+                <w:sz w:val="28"/>
+                <w:szCs w:val="28"/>
+                <w:lang w:bidi="ta-IN"/>
+              </w:rPr>
+              <w:t>11</w:t>
+            </w:r>
+          </w:p>
+        </w:tc>
+        <w:tc>
+          <w:tcPr>
+            <w:tcW w:w="4857" w:type="dxa"/>
+            <w:tcBorders>
+              <w:top w:val="single" w:sz="4" w:space="0" w:color="000000"/>
+              <w:left w:val="single" w:sz="4" w:space="0" w:color="000000"/>
+              <w:bottom w:val="single" w:sz="4" w:space="0" w:color="000000"/>
+              <w:right w:val="single" w:sz="4" w:space="0" w:color="000000"/>
+            </w:tcBorders>
+          </w:tcPr>
+          <w:p>
+            <w:pPr>
+              <w:spacing w:before="0" w:line="240" w:lineRule="auto"/>
+              <w:ind w:right="-108"/>
+              <w:rPr>
+                <w:rFonts w:ascii="BRH Malayalam Extra" w:hAnsi="BRH Malayalam Extra" w:cs="BRH Malayalam Extra"/>
+                <w:sz w:val="40"/>
+                <w:szCs w:val="40"/>
+              </w:rPr>
+            </w:pPr>
+            <w:proofErr w:type="spellStart"/>
+            <w:r>
+              <w:rPr>
+                <w:rFonts w:ascii="BRH Devanagari Extra" w:hAnsi="BRH Devanagari Extra" w:cs="BRH Devanagari Extra"/>
+                <w:sz w:val="40"/>
+                <w:szCs w:val="40"/>
+              </w:rPr>
+              <w:t>xÉÉå</w:t>
+            </w:r>
+            <w:r>
+              <w:rPr>
+                <w:rFonts w:ascii="BRH Devanagari Extra" w:hAnsi="BRH Devanagari Extra" w:cs="BRH Devanagari Extra"/>
+                <w:sz w:val="40"/>
+                <w:szCs w:val="40"/>
+                <w:highlight w:val="yellow"/>
+              </w:rPr>
+              <w:t>qÉ</w:t>
+            </w:r>
+            <w:proofErr w:type="spellEnd"/>
+            <w:r>
+              <w:rPr>
+                <w:rFonts w:ascii="BRH Malayalam Extra" w:hAnsi="BRH Malayalam Extra" w:cs="BRH Devanagari Extra"/>
+                <w:sz w:val="34"/>
+                <w:szCs w:val="40"/>
+                <w:highlight w:val="yellow"/>
+              </w:rPr>
+              <w:t>–</w:t>
+            </w:r>
+            <w:proofErr w:type="spellStart"/>
+            <w:r>
+              <w:rPr>
+                <w:rFonts w:ascii="BRH Devanagari Extra" w:hAnsi="BRH Devanagari Extra" w:cs="BRH Devanagari Extra"/>
+                <w:sz w:val="40"/>
+                <w:szCs w:val="40"/>
+              </w:rPr>
+              <w:t>mÉÏjÉålÉþSïèkrÉiÉå</w:t>
+            </w:r>
+            <w:proofErr w:type="spellEnd"/>
+            <w:r>
+              <w:rPr>
+                <w:rFonts w:ascii="BRH Malayalam Extra" w:hAnsi="BRH Malayalam Extra" w:cs="BRH Devanagari Extra"/>
+                <w:sz w:val="34"/>
+                <w:szCs w:val="40"/>
+              </w:rPr>
+              <w:t>–</w:t>
+            </w:r>
+            <w:r>
+              <w:rPr>
+                <w:rFonts w:ascii="BRH Devanagari Extra" w:hAnsi="BRH Devanagari Extra" w:cs="BRH Devanagari Extra"/>
+                <w:sz w:val="40"/>
+                <w:szCs w:val="40"/>
+              </w:rPr>
+              <w:t xml:space="preserve"> </w:t>
+            </w:r>
+            <w:proofErr w:type="spellStart"/>
+            <w:r>
+              <w:rPr>
+                <w:rFonts w:ascii="BRH Devanagari Extra" w:hAnsi="BRH Devanagari Extra" w:cs="BRH Devanagari Extra"/>
+                <w:sz w:val="40"/>
+                <w:szCs w:val="40"/>
+              </w:rPr>
+              <w:t>rÉÈ</w:t>
+            </w:r>
+            <w:proofErr w:type="spellEnd"/>
+            <w:r>
+              <w:rPr>
+                <w:rFonts w:ascii="BRH Devanagari Extra" w:hAnsi="BRH Devanagari Extra" w:cs="BRH Devanagari Extra"/>
+                <w:sz w:val="40"/>
+                <w:szCs w:val="40"/>
+              </w:rPr>
+              <w:t xml:space="preserve"> </w:t>
+            </w:r>
+            <w:proofErr w:type="spellStart"/>
+            <w:r>
+              <w:rPr>
+                <w:rFonts w:ascii="BRH Devanagari Extra" w:hAnsi="BRH Devanagari Extra" w:cs="BRH Devanagari Extra"/>
+                <w:sz w:val="40"/>
+                <w:szCs w:val="40"/>
+              </w:rPr>
+              <w:t>xÉÉåqÉ</w:t>
+            </w:r>
+            <w:proofErr w:type="spellEnd"/>
+            <w:r>
+              <w:rPr>
+                <w:rFonts w:ascii="BRH Malayalam Extra" w:hAnsi="BRH Malayalam Extra" w:cs="BRH Devanagari Extra"/>
+                <w:sz w:val="34"/>
+                <w:szCs w:val="40"/>
+              </w:rPr>
+              <w:t>–</w:t>
+            </w:r>
+            <w:r>
+              <w:rPr>
+                <w:rFonts w:ascii="BRH Devanagari Extra" w:hAnsi="BRH Devanagari Extra" w:cs="BRH Devanagari Extra"/>
+                <w:sz w:val="40"/>
+                <w:szCs w:val="40"/>
+              </w:rPr>
+              <w:t>Ç</w:t>
+            </w:r>
+          </w:p>
+        </w:tc>
+        <w:tc>
+          <w:tcPr>
+            <w:tcW w:w="5220" w:type="dxa"/>
+            <w:tcBorders>
+              <w:top w:val="single" w:sz="4" w:space="0" w:color="000000"/>
+              <w:left w:val="single" w:sz="4" w:space="0" w:color="000000"/>
+              <w:bottom w:val="single" w:sz="4" w:space="0" w:color="000000"/>
+              <w:right w:val="single" w:sz="4" w:space="0" w:color="000000"/>
+            </w:tcBorders>
+          </w:tcPr>
+          <w:p>
+            <w:pPr>
+              <w:spacing w:before="0" w:line="240" w:lineRule="auto"/>
+              <w:ind w:right="-108"/>
+              <w:rPr>
+                <w:rFonts w:ascii="BRH Malayalam Extra" w:hAnsi="BRH Malayalam Extra" w:cs="BRH Malayalam Extra"/>
+                <w:sz w:val="40"/>
+                <w:szCs w:val="40"/>
+              </w:rPr>
+            </w:pPr>
+            <w:proofErr w:type="spellStart"/>
+            <w:r>
+              <w:rPr>
+                <w:rFonts w:ascii="BRH Devanagari Extra" w:hAnsi="BRH Devanagari Extra" w:cs="BRH Devanagari Extra"/>
+                <w:sz w:val="40"/>
+                <w:szCs w:val="40"/>
+              </w:rPr>
+              <w:t>xÉÉåqÉ</w:t>
+            </w:r>
+            <w:r>
+              <w:rPr>
+                <w:rFonts w:ascii="BRH Devanagari Extra" w:hAnsi="BRH Devanagari Extra" w:cs="BRH Devanagari Extra"/>
+                <w:sz w:val="40"/>
+                <w:szCs w:val="40"/>
+                <w:highlight w:val="green"/>
+              </w:rPr>
+              <w:t>mÉÏ</w:t>
+            </w:r>
+            <w:bookmarkStart w:id="0" w:name="_GoBack"/>
+            <w:bookmarkEnd w:id="0"/>
+            <w:proofErr w:type="spellEnd"/>
+            <w:r>
+              <w:rPr>
+                <w:rFonts w:ascii="BRH Malayalam Extra" w:hAnsi="BRH Malayalam Extra" w:cs="BRH Devanagari Extra"/>
+                <w:sz w:val="34"/>
+                <w:szCs w:val="40"/>
+              </w:rPr>
+              <w:t>–</w:t>
+            </w:r>
+            <w:proofErr w:type="spellStart"/>
+            <w:r>
+              <w:rPr>
+                <w:rFonts w:ascii="BRH Devanagari Extra" w:hAnsi="BRH Devanagari Extra" w:cs="BRH Devanagari Extra"/>
+                <w:sz w:val="40"/>
+                <w:szCs w:val="40"/>
+              </w:rPr>
+              <w:t>jÉålÉþSïèkrÉiÉå</w:t>
+            </w:r>
+            <w:proofErr w:type="spellEnd"/>
+            <w:r>
+              <w:rPr>
+                <w:rFonts w:ascii="BRH Malayalam Extra" w:hAnsi="BRH Malayalam Extra" w:cs="BRH Devanagari Extra"/>
+                <w:sz w:val="34"/>
+                <w:szCs w:val="40"/>
+              </w:rPr>
+              <w:t>–</w:t>
+            </w:r>
+            <w:r>
+              <w:rPr>
+                <w:rFonts w:ascii="BRH Devanagari Extra" w:hAnsi="BRH Devanagari Extra" w:cs="BRH Devanagari Extra"/>
+                <w:sz w:val="40"/>
+                <w:szCs w:val="40"/>
+              </w:rPr>
+              <w:t xml:space="preserve"> </w:t>
+            </w:r>
+            <w:proofErr w:type="spellStart"/>
+            <w:r>
+              <w:rPr>
+                <w:rFonts w:ascii="BRH Devanagari Extra" w:hAnsi="BRH Devanagari Extra" w:cs="BRH Devanagari Extra"/>
+                <w:sz w:val="40"/>
+                <w:szCs w:val="40"/>
+              </w:rPr>
+              <w:t>rÉÈ</w:t>
+            </w:r>
+            <w:proofErr w:type="spellEnd"/>
+            <w:r>
+              <w:rPr>
+                <w:rFonts w:ascii="BRH Devanagari Extra" w:hAnsi="BRH Devanagari Extra" w:cs="BRH Devanagari Extra"/>
+                <w:sz w:val="40"/>
+                <w:szCs w:val="40"/>
+              </w:rPr>
+              <w:t xml:space="preserve"> </w:t>
+            </w:r>
+            <w:proofErr w:type="spellStart"/>
+            <w:r>
+              <w:rPr>
+                <w:rFonts w:ascii="BRH Devanagari Extra" w:hAnsi="BRH Devanagari Extra" w:cs="BRH Devanagari Extra"/>
+                <w:sz w:val="40"/>
+                <w:szCs w:val="40"/>
+              </w:rPr>
+              <w:t>xÉÉåqÉ</w:t>
+            </w:r>
+            <w:proofErr w:type="spellEnd"/>
+            <w:r>
+              <w:rPr>
+                <w:rFonts w:ascii="BRH Malayalam Extra" w:hAnsi="BRH Malayalam Extra" w:cs="BRH Devanagari Extra"/>
+                <w:sz w:val="34"/>
+                <w:szCs w:val="40"/>
+              </w:rPr>
+              <w:t>–</w:t>
+            </w:r>
+            <w:r>
+              <w:rPr>
+                <w:rFonts w:ascii="BRH Devanagari Extra" w:hAnsi="BRH Devanagari Extra" w:cs="BRH Devanagari Extra"/>
+                <w:sz w:val="40"/>
+                <w:szCs w:val="40"/>
+              </w:rPr>
+              <w:t>Ç</w:t>
+            </w:r>
           </w:p>
         </w:tc>
       </w:tr>
@@ -1158,7 +1565,6 @@
           <w:szCs w:val="32"/>
           <w:u w:val="single"/>
         </w:rPr>
-        <w:lastRenderedPageBreak/>
         <w:t xml:space="preserve">TS Pada Paatam – TS 2.3 Sanskrit </w:t>
       </w:r>
       <w:r>
@@ -1434,29 +1840,16 @@
                 <w:lang w:bidi="ta-IN"/>
               </w:rPr>
             </w:pPr>
-            <w:proofErr w:type="gramStart"/>
-            <w:r>
-              <w:rPr>
-                <w:rFonts w:cs="Latha"/>
-                <w:b/>
-                <w:bCs/>
-                <w:sz w:val="28"/>
-                <w:szCs w:val="28"/>
-                <w:lang w:bidi="ta-IN"/>
-              </w:rPr>
-              <w:t>Panchaati  No.</w:t>
-            </w:r>
-            <w:proofErr w:type="gramEnd"/>
-            <w:r>
-              <w:rPr>
-                <w:rFonts w:cs="Latha"/>
-                <w:b/>
-                <w:bCs/>
-                <w:sz w:val="28"/>
-                <w:szCs w:val="28"/>
-                <w:lang w:bidi="ta-IN"/>
-              </w:rPr>
-              <w:t xml:space="preserve"> 6</w:t>
+            <w:r>
+              <w:rPr>
+                <w:rFonts w:cs="Latha"/>
+                <w:b/>
+                <w:bCs/>
+                <w:sz w:val="28"/>
+                <w:szCs w:val="28"/>
+                <w:lang w:bidi="ta-IN"/>
+              </w:rPr>
+              <w:t>Panchaati  No. 6</w:t>
             </w:r>
           </w:p>
         </w:tc>
@@ -1935,29 +2328,16 @@
                 <w:lang w:bidi="ta-IN"/>
               </w:rPr>
             </w:pPr>
-            <w:proofErr w:type="gramStart"/>
-            <w:r>
-              <w:rPr>
-                <w:rFonts w:cs="Latha"/>
-                <w:b/>
-                <w:bCs/>
-                <w:sz w:val="28"/>
-                <w:szCs w:val="28"/>
-                <w:lang w:bidi="ta-IN"/>
-              </w:rPr>
-              <w:t>Panchaati  No.</w:t>
-            </w:r>
-            <w:proofErr w:type="gramEnd"/>
-            <w:r>
-              <w:rPr>
-                <w:rFonts w:cs="Latha"/>
-                <w:b/>
-                <w:bCs/>
-                <w:sz w:val="28"/>
-                <w:szCs w:val="28"/>
-                <w:lang w:bidi="ta-IN"/>
-              </w:rPr>
-              <w:t xml:space="preserve"> 19</w:t>
+            <w:r>
+              <w:rPr>
+                <w:rFonts w:cs="Latha"/>
+                <w:b/>
+                <w:bCs/>
+                <w:sz w:val="28"/>
+                <w:szCs w:val="28"/>
+                <w:lang w:bidi="ta-IN"/>
+              </w:rPr>
+              <w:t>Panchaati  No. 19</w:t>
             </w:r>
           </w:p>
         </w:tc>
@@ -2205,29 +2585,16 @@
                 <w:lang w:bidi="ta-IN"/>
               </w:rPr>
             </w:pPr>
-            <w:proofErr w:type="gramStart"/>
-            <w:r>
-              <w:rPr>
-                <w:rFonts w:cs="Latha"/>
-                <w:b/>
-                <w:bCs/>
-                <w:sz w:val="28"/>
-                <w:szCs w:val="28"/>
-                <w:lang w:bidi="ta-IN"/>
-              </w:rPr>
-              <w:t>Panchaati  No.</w:t>
-            </w:r>
-            <w:proofErr w:type="gramEnd"/>
-            <w:r>
-              <w:rPr>
-                <w:rFonts w:cs="Latha"/>
-                <w:b/>
-                <w:bCs/>
-                <w:sz w:val="28"/>
-                <w:szCs w:val="28"/>
-                <w:lang w:bidi="ta-IN"/>
-              </w:rPr>
-              <w:t xml:space="preserve"> 20</w:t>
+            <w:r>
+              <w:rPr>
+                <w:rFonts w:cs="Latha"/>
+                <w:b/>
+                <w:bCs/>
+                <w:sz w:val="28"/>
+                <w:szCs w:val="28"/>
+                <w:lang w:bidi="ta-IN"/>
+              </w:rPr>
+              <w:t>Panchaati  No. 20</w:t>
             </w:r>
           </w:p>
         </w:tc>
@@ -2541,29 +2908,16 @@
                 <w:lang w:bidi="ta-IN"/>
               </w:rPr>
             </w:pPr>
-            <w:proofErr w:type="gramStart"/>
-            <w:r>
-              <w:rPr>
-                <w:rFonts w:cs="Latha"/>
-                <w:b/>
-                <w:bCs/>
-                <w:sz w:val="28"/>
-                <w:szCs w:val="28"/>
-                <w:lang w:bidi="ta-IN"/>
-              </w:rPr>
-              <w:t>Panchaati  No.</w:t>
-            </w:r>
-            <w:proofErr w:type="gramEnd"/>
-            <w:r>
-              <w:rPr>
-                <w:rFonts w:cs="Latha"/>
-                <w:b/>
-                <w:bCs/>
-                <w:sz w:val="28"/>
-                <w:szCs w:val="28"/>
-                <w:lang w:bidi="ta-IN"/>
-              </w:rPr>
-              <w:t xml:space="preserve"> 20</w:t>
+            <w:r>
+              <w:rPr>
+                <w:rFonts w:cs="Latha"/>
+                <w:b/>
+                <w:bCs/>
+                <w:sz w:val="28"/>
+                <w:szCs w:val="28"/>
+                <w:lang w:bidi="ta-IN"/>
+              </w:rPr>
+              <w:t>Panchaati  No. 20</w:t>
             </w:r>
           </w:p>
         </w:tc>
@@ -2914,29 +3268,16 @@
                 <w:lang w:bidi="ta-IN"/>
               </w:rPr>
             </w:pPr>
-            <w:proofErr w:type="gramStart"/>
-            <w:r>
-              <w:rPr>
-                <w:rFonts w:cs="Latha"/>
-                <w:b/>
-                <w:bCs/>
-                <w:sz w:val="28"/>
-                <w:szCs w:val="28"/>
-                <w:lang w:bidi="ta-IN"/>
-              </w:rPr>
-              <w:t>Panchaati  No.</w:t>
-            </w:r>
-            <w:proofErr w:type="gramEnd"/>
-            <w:r>
-              <w:rPr>
-                <w:rFonts w:cs="Latha"/>
-                <w:b/>
-                <w:bCs/>
-                <w:sz w:val="28"/>
-                <w:szCs w:val="28"/>
-                <w:lang w:bidi="ta-IN"/>
-              </w:rPr>
-              <w:t xml:space="preserve"> 26</w:t>
+            <w:r>
+              <w:rPr>
+                <w:rFonts w:cs="Latha"/>
+                <w:b/>
+                <w:bCs/>
+                <w:sz w:val="28"/>
+                <w:szCs w:val="28"/>
+                <w:lang w:bidi="ta-IN"/>
+              </w:rPr>
+              <w:t>Panchaati  No. 26</w:t>
             </w:r>
           </w:p>
         </w:tc>
@@ -3232,6 +3573,7 @@
                 <w:szCs w:val="28"/>
                 <w:lang w:bidi="ta-IN"/>
               </w:rPr>
+              <w:lastRenderedPageBreak/>
               <w:t>TS 2.3.5.3</w:t>
             </w:r>
           </w:p>
@@ -3271,29 +3613,16 @@
                 <w:lang w:bidi="ta-IN"/>
               </w:rPr>
             </w:pPr>
-            <w:proofErr w:type="gramStart"/>
-            <w:r>
-              <w:rPr>
-                <w:rFonts w:cs="Latha"/>
-                <w:b/>
-                <w:bCs/>
-                <w:sz w:val="28"/>
-                <w:szCs w:val="28"/>
-                <w:lang w:bidi="ta-IN"/>
-              </w:rPr>
-              <w:t>Panchaati  No.</w:t>
-            </w:r>
-            <w:proofErr w:type="gramEnd"/>
-            <w:r>
-              <w:rPr>
-                <w:rFonts w:cs="Latha"/>
-                <w:b/>
-                <w:bCs/>
-                <w:sz w:val="28"/>
-                <w:szCs w:val="28"/>
-                <w:lang w:bidi="ta-IN"/>
-              </w:rPr>
-              <w:t xml:space="preserve"> 26</w:t>
+            <w:r>
+              <w:rPr>
+                <w:rFonts w:cs="Latha"/>
+                <w:b/>
+                <w:bCs/>
+                <w:sz w:val="28"/>
+                <w:szCs w:val="28"/>
+                <w:lang w:bidi="ta-IN"/>
+              </w:rPr>
+              <w:t>Panchaati  No. 26</w:t>
             </w:r>
           </w:p>
         </w:tc>
@@ -3577,30 +3906,16 @@
                 <w:lang w:bidi="ta-IN"/>
               </w:rPr>
             </w:pPr>
-            <w:proofErr w:type="gramStart"/>
-            <w:r>
-              <w:rPr>
-                <w:rFonts w:cs="Latha"/>
-                <w:b/>
-                <w:bCs/>
-                <w:sz w:val="28"/>
-                <w:szCs w:val="28"/>
-                <w:lang w:bidi="ta-IN"/>
-              </w:rPr>
-              <w:lastRenderedPageBreak/>
-              <w:t>Panchaati  No.</w:t>
-            </w:r>
-            <w:proofErr w:type="gramEnd"/>
-            <w:r>
-              <w:rPr>
-                <w:rFonts w:cs="Latha"/>
-                <w:b/>
-                <w:bCs/>
-                <w:sz w:val="28"/>
-                <w:szCs w:val="28"/>
-                <w:lang w:bidi="ta-IN"/>
-              </w:rPr>
-              <w:t xml:space="preserve"> 34</w:t>
+            <w:r>
+              <w:rPr>
+                <w:rFonts w:cs="Latha"/>
+                <w:b/>
+                <w:bCs/>
+                <w:sz w:val="28"/>
+                <w:szCs w:val="28"/>
+                <w:lang w:bidi="ta-IN"/>
+              </w:rPr>
+              <w:t>Panchaati  No. 34</w:t>
             </w:r>
           </w:p>
         </w:tc>
@@ -3631,7 +3946,6 @@
                 <w:sz w:val="40"/>
                 <w:szCs w:val="40"/>
               </w:rPr>
-              <w:lastRenderedPageBreak/>
               <w:t>EÌSÌiÉþ</w:t>
             </w:r>
             <w:proofErr w:type="spellEnd"/>
@@ -3902,29 +4216,16 @@
                 <w:lang w:bidi="ta-IN"/>
               </w:rPr>
             </w:pPr>
-            <w:proofErr w:type="gramStart"/>
-            <w:r>
-              <w:rPr>
-                <w:rFonts w:cs="Latha"/>
-                <w:b/>
-                <w:bCs/>
-                <w:sz w:val="28"/>
-                <w:szCs w:val="28"/>
-                <w:lang w:bidi="ta-IN"/>
-              </w:rPr>
-              <w:t>Panchaati  No.</w:t>
-            </w:r>
-            <w:proofErr w:type="gramEnd"/>
-            <w:r>
-              <w:rPr>
-                <w:rFonts w:cs="Latha"/>
-                <w:b/>
-                <w:bCs/>
-                <w:sz w:val="28"/>
-                <w:szCs w:val="28"/>
-                <w:lang w:bidi="ta-IN"/>
-              </w:rPr>
-              <w:t xml:space="preserve"> 48</w:t>
+            <w:r>
+              <w:rPr>
+                <w:rFonts w:cs="Latha"/>
+                <w:b/>
+                <w:bCs/>
+                <w:sz w:val="28"/>
+                <w:szCs w:val="28"/>
+                <w:lang w:bidi="ta-IN"/>
+              </w:rPr>
+              <w:t>Panchaati  No. 48</w:t>
             </w:r>
           </w:p>
         </w:tc>
@@ -3973,6 +4274,7 @@
               </w:rPr>
               <w:t>–</w:t>
             </w:r>
+            <w:proofErr w:type="spellStart"/>
             <w:r>
               <w:rPr>
                 <w:rFonts w:ascii="BRH Devanagari Extra" w:hAnsi="BRH Devanagari Extra" w:cs="BRH Devanagari Extra"/>
@@ -3981,6 +4283,7 @@
               </w:rPr>
               <w:t>WåûwuÉ</w:t>
             </w:r>
+            <w:proofErr w:type="spellEnd"/>
             <w:r>
               <w:rPr>
                 <w:rFonts w:ascii="BRH Malayalam Extra" w:hAnsi="BRH Malayalam Extra" w:cs="BRH Devanagari Extra"/>
@@ -4098,6 +4401,7 @@
               </w:rPr>
               <w:t>–</w:t>
             </w:r>
+            <w:proofErr w:type="spellStart"/>
             <w:r>
               <w:rPr>
                 <w:rFonts w:ascii="BRH Devanagari Extra" w:hAnsi="BRH Devanagari Extra" w:cs="BRH Devanagari Extra"/>
@@ -4106,6 +4410,7 @@
               </w:rPr>
               <w:t>WåûwuÉ</w:t>
             </w:r>
+            <w:proofErr w:type="spellEnd"/>
             <w:r>
               <w:rPr>
                 <w:rFonts w:ascii="BRH Malayalam Extra" w:hAnsi="BRH Malayalam Extra" w:cs="BRH Devanagari Extra"/>
@@ -4272,29 +4577,16 @@
                 <w:lang w:bidi="ta-IN"/>
               </w:rPr>
             </w:pPr>
-            <w:proofErr w:type="gramStart"/>
-            <w:r>
-              <w:rPr>
-                <w:rFonts w:cs="Latha"/>
-                <w:b/>
-                <w:bCs/>
-                <w:sz w:val="28"/>
-                <w:szCs w:val="28"/>
-                <w:lang w:bidi="ta-IN"/>
-              </w:rPr>
-              <w:t>Panchaati  No.</w:t>
-            </w:r>
-            <w:proofErr w:type="gramEnd"/>
-            <w:r>
-              <w:rPr>
-                <w:rFonts w:cs="Latha"/>
-                <w:b/>
-                <w:bCs/>
-                <w:sz w:val="28"/>
-                <w:szCs w:val="28"/>
-                <w:lang w:bidi="ta-IN"/>
-              </w:rPr>
-              <w:t xml:space="preserve"> 50</w:t>
+            <w:r>
+              <w:rPr>
+                <w:rFonts w:cs="Latha"/>
+                <w:b/>
+                <w:bCs/>
+                <w:sz w:val="28"/>
+                <w:szCs w:val="28"/>
+                <w:lang w:bidi="ta-IN"/>
+              </w:rPr>
+              <w:t>Panchaati  No. 50</w:t>
             </w:r>
           </w:p>
         </w:tc>
@@ -4623,29 +4915,16 @@
                 <w:lang w:bidi="ta-IN"/>
               </w:rPr>
             </w:pPr>
-            <w:proofErr w:type="gramStart"/>
-            <w:r>
-              <w:rPr>
-                <w:rFonts w:cs="Latha"/>
-                <w:b/>
-                <w:bCs/>
-                <w:sz w:val="28"/>
-                <w:szCs w:val="28"/>
-                <w:lang w:bidi="ta-IN"/>
-              </w:rPr>
-              <w:t>Panchaati  No.</w:t>
-            </w:r>
-            <w:proofErr w:type="gramEnd"/>
-            <w:r>
-              <w:rPr>
-                <w:rFonts w:cs="Latha"/>
-                <w:b/>
-                <w:bCs/>
-                <w:sz w:val="28"/>
-                <w:szCs w:val="28"/>
-                <w:lang w:bidi="ta-IN"/>
-              </w:rPr>
-              <w:t xml:space="preserve"> 54</w:t>
+            <w:r>
+              <w:rPr>
+                <w:rFonts w:cs="Latha"/>
+                <w:b/>
+                <w:bCs/>
+                <w:sz w:val="28"/>
+                <w:szCs w:val="28"/>
+                <w:lang w:bidi="ta-IN"/>
+              </w:rPr>
+              <w:t>Panchaati  No. 54</w:t>
             </w:r>
           </w:p>
         </w:tc>
@@ -5264,6 +5543,7 @@
                 <w:sz w:val="36"/>
                 <w:szCs w:val="40"/>
               </w:rPr>
+              <w:lastRenderedPageBreak/>
               <w:t>xÉ</w:t>
             </w:r>
             <w:proofErr w:type="spellEnd"/>
@@ -5390,6 +5670,7 @@
                 <w:sz w:val="36"/>
                 <w:szCs w:val="40"/>
               </w:rPr>
+              <w:lastRenderedPageBreak/>
               <w:t>cÉ</w:t>
             </w:r>
             <w:proofErr w:type="spellEnd"/>
@@ -5462,6 +5743,7 @@
                 <w:sz w:val="36"/>
                 <w:szCs w:val="40"/>
               </w:rPr>
+              <w:lastRenderedPageBreak/>
               <w:t>xÉ</w:t>
             </w:r>
             <w:proofErr w:type="spellEnd"/>
@@ -6898,21 +7180,8 @@
                 <w:szCs w:val="28"/>
                 <w:lang w:bidi="ta-IN"/>
               </w:rPr>
-              <w:t>31</w:t>
-            </w:r>
-            <w:proofErr w:type="gramStart"/>
-            <w:r>
-              <w:rPr>
-                <w:rFonts w:cs="Nirmala UI"/>
-                <w:b/>
-                <w:bCs/>
-                <w:sz w:val="28"/>
-                <w:szCs w:val="28"/>
-                <w:lang w:bidi="ta-IN"/>
-              </w:rPr>
-              <w:t>st  Panchaati</w:t>
-            </w:r>
-            <w:proofErr w:type="gramEnd"/>
+              <w:t>31st  Panchaati</w:t>
+            </w:r>
           </w:p>
         </w:tc>
         <w:tc>
@@ -7252,9 +7521,8 @@
                 <w:szCs w:val="28"/>
                 <w:lang w:bidi="ta-IN"/>
               </w:rPr>
-              <w:t>4</w:t>
-            </w:r>
-            <w:proofErr w:type="gramStart"/>
+              <w:t>4th</w:t>
+            </w:r>
             <w:r>
               <w:rPr>
                 <w:rFonts w:cs="Nirmala UI"/>
@@ -7264,20 +7532,8 @@
                 <w:szCs w:val="28"/>
                 <w:lang w:bidi="ta-IN"/>
               </w:rPr>
-              <w:t>th</w:t>
-            </w:r>
-            <w:r>
-              <w:rPr>
-                <w:rFonts w:cs="Nirmala UI"/>
-                <w:b/>
-                <w:bCs/>
-                <w:sz w:val="28"/>
-                <w:szCs w:val="28"/>
-                <w:lang w:bidi="ta-IN"/>
-              </w:rPr>
               <w:t xml:space="preserve">  Panchaati</w:t>
             </w:r>
-            <w:proofErr w:type="gramEnd"/>
           </w:p>
         </w:tc>
         <w:tc>
@@ -7781,21 +8037,8 @@
                 <w:szCs w:val="28"/>
                 <w:lang w:bidi="ta-IN"/>
               </w:rPr>
-              <w:t>37</w:t>
-            </w:r>
-            <w:proofErr w:type="gramStart"/>
-            <w:r>
-              <w:rPr>
-                <w:rFonts w:cs="Nirmala UI"/>
-                <w:b/>
-                <w:bCs/>
-                <w:sz w:val="28"/>
-                <w:szCs w:val="28"/>
-                <w:lang w:bidi="ta-IN"/>
-              </w:rPr>
-              <w:t>th  Panchaati</w:t>
-            </w:r>
-            <w:proofErr w:type="gramEnd"/>
+              <w:t>37th  Panchaati</w:t>
+            </w:r>
           </w:p>
         </w:tc>
         <w:tc>
@@ -8308,6 +8551,7 @@
                 <w:szCs w:val="28"/>
                 <w:lang w:eastAsia="en-IN" w:bidi="ml-IN"/>
               </w:rPr>
+              <w:lastRenderedPageBreak/>
               <w:t>TS 2.3.10.2 - Padam</w:t>
             </w:r>
           </w:p>
@@ -8336,21 +8580,8 @@
                 <w:szCs w:val="28"/>
                 <w:lang w:bidi="ta-IN"/>
               </w:rPr>
-              <w:t>39</w:t>
-            </w:r>
-            <w:proofErr w:type="gramStart"/>
-            <w:r>
-              <w:rPr>
-                <w:rFonts w:cs="Nirmala UI"/>
-                <w:b/>
-                <w:bCs/>
-                <w:sz w:val="28"/>
-                <w:szCs w:val="28"/>
-                <w:lang w:bidi="ta-IN"/>
-              </w:rPr>
-              <w:t>th  Panchaati</w:t>
-            </w:r>
-            <w:proofErr w:type="gramEnd"/>
+              <w:t>39th  Panchaati</w:t>
+            </w:r>
           </w:p>
         </w:tc>
         <w:tc>
@@ -8665,7 +8896,6 @@
                 <w:szCs w:val="28"/>
                 <w:lang w:eastAsia="en-IN" w:bidi="ml-IN"/>
               </w:rPr>
-              <w:lastRenderedPageBreak/>
               <w:t>TS 2.3.11.1 - Padam</w:t>
             </w:r>
           </w:p>
@@ -8695,21 +8925,8 @@
                 <w:szCs w:val="28"/>
                 <w:lang w:bidi="ta-IN"/>
               </w:rPr>
-              <w:t>41</w:t>
-            </w:r>
-            <w:proofErr w:type="gramStart"/>
-            <w:r>
-              <w:rPr>
-                <w:rFonts w:cs="Nirmala UI"/>
-                <w:b/>
-                <w:bCs/>
-                <w:sz w:val="28"/>
-                <w:szCs w:val="28"/>
-                <w:lang w:bidi="ta-IN"/>
-              </w:rPr>
-              <w:t>st  Panchaati</w:t>
-            </w:r>
-            <w:proofErr w:type="gramEnd"/>
+              <w:t>41st  Panchaati</w:t>
+            </w:r>
           </w:p>
         </w:tc>
         <w:tc>
@@ -9068,7 +9285,7 @@
 </file>
 
 <file path=word/endnotes.xml><?xml version="1.0" encoding="utf-8"?>
-<w:endnotes xmlns:wpc="http://schemas.microsoft.com/office/word/2010/wordprocessingCanvas" xmlns:cx="http://schemas.microsoft.com/office/drawing/2014/chartex" xmlns:cx1="http://schemas.microsoft.com/office/drawing/2015/9/8/chartex" xmlns:cx2="http://schemas.microsoft.com/office/drawing/2015/10/21/chartex" xmlns:cx3="http://schemas.microsoft.com/office/drawing/2016/5/9/chartex" xmlns:cx4="http://schemas.microsoft.com/office/drawing/2016/5/10/chartex" xmlns:cx5="http://schemas.microsoft.com/office/drawing/2016/5/11/chartex" xmlns:cx6="http://schemas.microsoft.com/office/drawing/2016/5/12/chartex" xmlns:cx7="http://schemas.microsoft.com/office/drawing/2016/5/13/chartex" xmlns:cx8="http://schemas.microsoft.com/office/drawing/2016/5/14/chartex" xmlns:mc="http://schemas.openxmlformats.org/markup-compatibility/2006" xmlns:aink="http://schemas.microsoft.com/office/drawing/2016/ink" xmlns:am3d="http://schemas.microsoft.com/office/drawing/2017/model3d" xmlns:o="urn:schemas-microsoft-com:office:office" xmlns:oel="http://schemas.microsoft.com/office/2019/extlst" xmlns:r="http://schemas.openxmlformats.org/officeDocument/2006/relationships" xmlns:m="http://schemas.openxmlformats.org/officeDocument/2006/math" xmlns:v="urn:schemas-microsoft-com:vml" xmlns:wp14="http://schemas.microsoft.com/office/word/2010/wordprocessingDrawing" xmlns:wp="http://schemas.openxmlformats.org/drawingml/2006/wordprocessingDrawing" xmlns:w10="urn:schemas-microsoft-com:office:word" xmlns:w="http://schemas.openxmlformats.org/wordprocessingml/2006/main" xmlns:w14="http://schemas.microsoft.com/office/word/2010/wordml" xmlns:w15="http://schemas.microsoft.com/office/word/2012/wordml" xmlns:w16cex="http://schemas.microsoft.com/office/word/2018/wordml/cex" xmlns:w16cid="http://schemas.microsoft.com/office/word/2016/wordml/cid" xmlns:w16="http://schemas.microsoft.com/office/word/2018/wordml" xmlns:w16sdtdh="http://schemas.microsoft.com/office/word/2020/wordml/sdtdatahash" xmlns:w16se="http://schemas.microsoft.com/office/word/2015/wordml/symex" xmlns:wpg="http://schemas.microsoft.com/office/word/2010/wordprocessingGroup" xmlns:wpi="http://schemas.microsoft.com/office/word/2010/wordprocessingInk" xmlns:wne="http://schemas.microsoft.com/office/word/2006/wordml" xmlns:wps="http://schemas.microsoft.com/office/word/2010/wordprocessingShape" mc:Ignorable="w14 w15 w16se w16cid w16 w16cex w16sdtdh wp14">
+<w:endnotes xmlns:wpc="http://schemas.microsoft.com/office/word/2010/wordprocessingCanvas" xmlns:cx="http://schemas.microsoft.com/office/drawing/2014/chartex" xmlns:cx1="http://schemas.microsoft.com/office/drawing/2015/9/8/chartex" xmlns:mc="http://schemas.openxmlformats.org/markup-compatibility/2006" xmlns:o="urn:schemas-microsoft-com:office:office" xmlns:r="http://schemas.openxmlformats.org/officeDocument/2006/relationships" xmlns:m="http://schemas.openxmlformats.org/officeDocument/2006/math" xmlns:v="urn:schemas-microsoft-com:vml" xmlns:wp14="http://schemas.microsoft.com/office/word/2010/wordprocessingDrawing" xmlns:wp="http://schemas.openxmlformats.org/drawingml/2006/wordprocessingDrawing" xmlns:w10="urn:schemas-microsoft-com:office:word" xmlns:w="http://schemas.openxmlformats.org/wordprocessingml/2006/main" xmlns:w14="http://schemas.microsoft.com/office/word/2010/wordml" xmlns:w15="http://schemas.microsoft.com/office/word/2012/wordml" xmlns:w16se="http://schemas.microsoft.com/office/word/2015/wordml/symex" xmlns:wpg="http://schemas.microsoft.com/office/word/2010/wordprocessingGroup" xmlns:wpi="http://schemas.microsoft.com/office/word/2010/wordprocessingInk" xmlns:wne="http://schemas.microsoft.com/office/word/2006/wordml" xmlns:wps="http://schemas.microsoft.com/office/word/2010/wordprocessingShape" mc:Ignorable="w14 w15 w16se wp14">
   <w:endnote w:type="separator" w:id="-1">
     <w:p>
       <w:pPr>
@@ -9093,7 +9310,7 @@
 </file>
 
 <file path=word/footer1.xml><?xml version="1.0" encoding="utf-8"?>
-<w:ftr xmlns:wpc="http://schemas.microsoft.com/office/word/2010/wordprocessingCanvas" xmlns:cx="http://schemas.microsoft.com/office/drawing/2014/chartex" xmlns:cx1="http://schemas.microsoft.com/office/drawing/2015/9/8/chartex" xmlns:cx2="http://schemas.microsoft.com/office/drawing/2015/10/21/chartex" xmlns:cx3="http://schemas.microsoft.com/office/drawing/2016/5/9/chartex" xmlns:cx4="http://schemas.microsoft.com/office/drawing/2016/5/10/chartex" xmlns:cx5="http://schemas.microsoft.com/office/drawing/2016/5/11/chartex" xmlns:cx6="http://schemas.microsoft.com/office/drawing/2016/5/12/chartex" xmlns:cx7="http://schemas.microsoft.com/office/drawing/2016/5/13/chartex" xmlns:cx8="http://schemas.microsoft.com/office/drawing/2016/5/14/chartex" xmlns:mc="http://schemas.openxmlformats.org/markup-compatibility/2006" xmlns:aink="http://schemas.microsoft.com/office/drawing/2016/ink" xmlns:am3d="http://schemas.microsoft.com/office/drawing/2017/model3d" xmlns:o="urn:schemas-microsoft-com:office:office" xmlns:oel="http://schemas.microsoft.com/office/2019/extlst" xmlns:r="http://schemas.openxmlformats.org/officeDocument/2006/relationships" xmlns:m="http://schemas.openxmlformats.org/officeDocument/2006/math" xmlns:v="urn:schemas-microsoft-com:vml" xmlns:wp14="http://schemas.microsoft.com/office/word/2010/wordprocessingDrawing" xmlns:wp="http://schemas.openxmlformats.org/drawingml/2006/wordprocessingDrawing" xmlns:w10="urn:schemas-microsoft-com:office:word" xmlns:w="http://schemas.openxmlformats.org/wordprocessingml/2006/main" xmlns:w14="http://schemas.microsoft.com/office/word/2010/wordml" xmlns:w15="http://schemas.microsoft.com/office/word/2012/wordml" xmlns:w16cex="http://schemas.microsoft.com/office/word/2018/wordml/cex" xmlns:w16cid="http://schemas.microsoft.com/office/word/2016/wordml/cid" xmlns:w16="http://schemas.microsoft.com/office/word/2018/wordml" xmlns:w16sdtdh="http://schemas.microsoft.com/office/word/2020/wordml/sdtdatahash" xmlns:w16se="http://schemas.microsoft.com/office/word/2015/wordml/symex" xmlns:wpg="http://schemas.microsoft.com/office/word/2010/wordprocessingGroup" xmlns:wpi="http://schemas.microsoft.com/office/word/2010/wordprocessingInk" xmlns:wne="http://schemas.microsoft.com/office/word/2006/wordml" xmlns:wps="http://schemas.microsoft.com/office/word/2010/wordprocessingShape" mc:Ignorable="w14 w15 w16se w16cid w16 w16cex w16sdtdh wp14">
+<w:ftr xmlns:wpc="http://schemas.microsoft.com/office/word/2010/wordprocessingCanvas" xmlns:cx="http://schemas.microsoft.com/office/drawing/2014/chartex" xmlns:cx1="http://schemas.microsoft.com/office/drawing/2015/9/8/chartex" xmlns:mc="http://schemas.openxmlformats.org/markup-compatibility/2006" xmlns:o="urn:schemas-microsoft-com:office:office" xmlns:r="http://schemas.openxmlformats.org/officeDocument/2006/relationships" xmlns:m="http://schemas.openxmlformats.org/officeDocument/2006/math" xmlns:v="urn:schemas-microsoft-com:vml" xmlns:wp14="http://schemas.microsoft.com/office/word/2010/wordprocessingDrawing" xmlns:wp="http://schemas.openxmlformats.org/drawingml/2006/wordprocessingDrawing" xmlns:w10="urn:schemas-microsoft-com:office:word" xmlns:w="http://schemas.openxmlformats.org/wordprocessingml/2006/main" xmlns:w14="http://schemas.microsoft.com/office/word/2010/wordml" xmlns:w15="http://schemas.microsoft.com/office/word/2012/wordml" xmlns:w16se="http://schemas.microsoft.com/office/word/2015/wordml/symex" xmlns:wpg="http://schemas.microsoft.com/office/word/2010/wordprocessingGroup" xmlns:wpi="http://schemas.microsoft.com/office/word/2010/wordprocessingInk" xmlns:wne="http://schemas.microsoft.com/office/word/2006/wordml" xmlns:wps="http://schemas.microsoft.com/office/word/2010/wordprocessingShape" mc:Ignorable="w14 w15 w16se wp14">
   <w:p>
     <w:pPr>
       <w:pBdr>
@@ -9299,7 +9516,7 @@
 </file>
 
 <file path=word/footnotes.xml><?xml version="1.0" encoding="utf-8"?>
-<w:footnotes xmlns:wpc="http://schemas.microsoft.com/office/word/2010/wordprocessingCanvas" xmlns:cx="http://schemas.microsoft.com/office/drawing/2014/chartex" xmlns:cx1="http://schemas.microsoft.com/office/drawing/2015/9/8/chartex" xmlns:cx2="http://schemas.microsoft.com/office/drawing/2015/10/21/chartex" xmlns:cx3="http://schemas.microsoft.com/office/drawing/2016/5/9/chartex" xmlns:cx4="http://schemas.microsoft.com/office/drawing/2016/5/10/chartex" xmlns:cx5="http://schemas.microsoft.com/office/drawing/2016/5/11/chartex" xmlns:cx6="http://schemas.microsoft.com/office/drawing/2016/5/12/chartex" xmlns:cx7="http://schemas.microsoft.com/office/drawing/2016/5/13/chartex" xmlns:cx8="http://schemas.microsoft.com/office/drawing/2016/5/14/chartex" xmlns:mc="http://schemas.openxmlformats.org/markup-compatibility/2006" xmlns:aink="http://schemas.microsoft.com/office/drawing/2016/ink" xmlns:am3d="http://schemas.microsoft.com/office/drawing/2017/model3d" xmlns:o="urn:schemas-microsoft-com:office:office" xmlns:oel="http://schemas.microsoft.com/office/2019/extlst" xmlns:r="http://schemas.openxmlformats.org/officeDocument/2006/relationships" xmlns:m="http://schemas.openxmlformats.org/officeDocument/2006/math" xmlns:v="urn:schemas-microsoft-com:vml" xmlns:wp14="http://schemas.microsoft.com/office/word/2010/wordprocessingDrawing" xmlns:wp="http://schemas.openxmlformats.org/drawingml/2006/wordprocessingDrawing" xmlns:w10="urn:schemas-microsoft-com:office:word" xmlns:w="http://schemas.openxmlformats.org/wordprocessingml/2006/main" xmlns:w14="http://schemas.microsoft.com/office/word/2010/wordml" xmlns:w15="http://schemas.microsoft.com/office/word/2012/wordml" xmlns:w16cex="http://schemas.microsoft.com/office/word/2018/wordml/cex" xmlns:w16cid="http://schemas.microsoft.com/office/word/2016/wordml/cid" xmlns:w16="http://schemas.microsoft.com/office/word/2018/wordml" xmlns:w16sdtdh="http://schemas.microsoft.com/office/word/2020/wordml/sdtdatahash" xmlns:w16se="http://schemas.microsoft.com/office/word/2015/wordml/symex" xmlns:wpg="http://schemas.microsoft.com/office/word/2010/wordprocessingGroup" xmlns:wpi="http://schemas.microsoft.com/office/word/2010/wordprocessingInk" xmlns:wne="http://schemas.microsoft.com/office/word/2006/wordml" xmlns:wps="http://schemas.microsoft.com/office/word/2010/wordprocessingShape" mc:Ignorable="w14 w15 w16se w16cid w16 w16cex w16sdtdh wp14">
+<w:footnotes xmlns:wpc="http://schemas.microsoft.com/office/word/2010/wordprocessingCanvas" xmlns:cx="http://schemas.microsoft.com/office/drawing/2014/chartex" xmlns:cx1="http://schemas.microsoft.com/office/drawing/2015/9/8/chartex" xmlns:mc="http://schemas.openxmlformats.org/markup-compatibility/2006" xmlns:o="urn:schemas-microsoft-com:office:office" xmlns:r="http://schemas.openxmlformats.org/officeDocument/2006/relationships" xmlns:m="http://schemas.openxmlformats.org/officeDocument/2006/math" xmlns:v="urn:schemas-microsoft-com:vml" xmlns:wp14="http://schemas.microsoft.com/office/word/2010/wordprocessingDrawing" xmlns:wp="http://schemas.openxmlformats.org/drawingml/2006/wordprocessingDrawing" xmlns:w10="urn:schemas-microsoft-com:office:word" xmlns:w="http://schemas.openxmlformats.org/wordprocessingml/2006/main" xmlns:w14="http://schemas.microsoft.com/office/word/2010/wordml" xmlns:w15="http://schemas.microsoft.com/office/word/2012/wordml" xmlns:w16se="http://schemas.microsoft.com/office/word/2015/wordml/symex" xmlns:wpg="http://schemas.microsoft.com/office/word/2010/wordprocessingGroup" xmlns:wpi="http://schemas.microsoft.com/office/word/2010/wordprocessingInk" xmlns:wne="http://schemas.microsoft.com/office/word/2006/wordml" xmlns:wps="http://schemas.microsoft.com/office/word/2010/wordprocessingShape" mc:Ignorable="w14 w15 w16se wp14">
   <w:footnote w:type="separator" w:id="-1">
     <w:p>
       <w:pPr>
@@ -9324,7 +9541,7 @@
 </file>
 
 <file path=word/header1.xml><?xml version="1.0" encoding="utf-8"?>
-<w:hdr xmlns:wpc="http://schemas.microsoft.com/office/word/2010/wordprocessingCanvas" xmlns:cx="http://schemas.microsoft.com/office/drawing/2014/chartex" xmlns:cx1="http://schemas.microsoft.com/office/drawing/2015/9/8/chartex" xmlns:cx2="http://schemas.microsoft.com/office/drawing/2015/10/21/chartex" xmlns:cx3="http://schemas.microsoft.com/office/drawing/2016/5/9/chartex" xmlns:cx4="http://schemas.microsoft.com/office/drawing/2016/5/10/chartex" xmlns:cx5="http://schemas.microsoft.com/office/drawing/2016/5/11/chartex" xmlns:cx6="http://schemas.microsoft.com/office/drawing/2016/5/12/chartex" xmlns:cx7="http://schemas.microsoft.com/office/drawing/2016/5/13/chartex" xmlns:cx8="http://schemas.microsoft.com/office/drawing/2016/5/14/chartex" xmlns:mc="http://schemas.openxmlformats.org/markup-compatibility/2006" xmlns:aink="http://schemas.microsoft.com/office/drawing/2016/ink" xmlns:am3d="http://schemas.microsoft.com/office/drawing/2017/model3d" xmlns:o="urn:schemas-microsoft-com:office:office" xmlns:oel="http://schemas.microsoft.com/office/2019/extlst" xmlns:r="http://schemas.openxmlformats.org/officeDocument/2006/relationships" xmlns:m="http://schemas.openxmlformats.org/officeDocument/2006/math" xmlns:v="urn:schemas-microsoft-com:vml" xmlns:wp14="http://schemas.microsoft.com/office/word/2010/wordprocessingDrawing" xmlns:wp="http://schemas.openxmlformats.org/drawingml/2006/wordprocessingDrawing" xmlns:w10="urn:schemas-microsoft-com:office:word" xmlns:w="http://schemas.openxmlformats.org/wordprocessingml/2006/main" xmlns:w14="http://schemas.microsoft.com/office/word/2010/wordml" xmlns:w15="http://schemas.microsoft.com/office/word/2012/wordml" xmlns:w16cex="http://schemas.microsoft.com/office/word/2018/wordml/cex" xmlns:w16cid="http://schemas.microsoft.com/office/word/2016/wordml/cid" xmlns:w16="http://schemas.microsoft.com/office/word/2018/wordml" xmlns:w16sdtdh="http://schemas.microsoft.com/office/word/2020/wordml/sdtdatahash" xmlns:w16se="http://schemas.microsoft.com/office/word/2015/wordml/symex" xmlns:wpg="http://schemas.microsoft.com/office/word/2010/wordprocessingGroup" xmlns:wpi="http://schemas.microsoft.com/office/word/2010/wordprocessingInk" xmlns:wne="http://schemas.microsoft.com/office/word/2006/wordml" xmlns:wps="http://schemas.microsoft.com/office/word/2010/wordprocessingShape" mc:Ignorable="w14 w15 w16se w16cid w16 w16cex w16sdtdh wp14">
+<w:hdr xmlns:wpc="http://schemas.microsoft.com/office/word/2010/wordprocessingCanvas" xmlns:cx="http://schemas.microsoft.com/office/drawing/2014/chartex" xmlns:cx1="http://schemas.microsoft.com/office/drawing/2015/9/8/chartex" xmlns:mc="http://schemas.openxmlformats.org/markup-compatibility/2006" xmlns:o="urn:schemas-microsoft-com:office:office" xmlns:r="http://schemas.openxmlformats.org/officeDocument/2006/relationships" xmlns:m="http://schemas.openxmlformats.org/officeDocument/2006/math" xmlns:v="urn:schemas-microsoft-com:vml" xmlns:wp14="http://schemas.microsoft.com/office/word/2010/wordprocessingDrawing" xmlns:wp="http://schemas.openxmlformats.org/drawingml/2006/wordprocessingDrawing" xmlns:w10="urn:schemas-microsoft-com:office:word" xmlns:w="http://schemas.openxmlformats.org/wordprocessingml/2006/main" xmlns:w14="http://schemas.microsoft.com/office/word/2010/wordml" xmlns:w15="http://schemas.microsoft.com/office/word/2012/wordml" xmlns:w16se="http://schemas.microsoft.com/office/word/2015/wordml/symex" xmlns:wpg="http://schemas.microsoft.com/office/word/2010/wordprocessingGroup" xmlns:wpi="http://schemas.microsoft.com/office/word/2010/wordprocessingInk" xmlns:wne="http://schemas.microsoft.com/office/word/2006/wordml" xmlns:wps="http://schemas.microsoft.com/office/word/2010/wordprocessingShape" mc:Ignorable="w14 w15 w16se wp14">
   <w:p>
     <w:pPr>
       <w:pStyle w:val="Header"/>
@@ -9337,7 +9554,7 @@
 </file>
 
 <file path=word/styles.xml><?xml version="1.0" encoding="utf-8"?>
-<w:styles xmlns:mc="http://schemas.openxmlformats.org/markup-compatibility/2006" xmlns:r="http://schemas.openxmlformats.org/officeDocument/2006/relationships" xmlns:w="http://schemas.openxmlformats.org/wordprocessingml/2006/main" xmlns:w14="http://schemas.microsoft.com/office/word/2010/wordml" xmlns:w15="http://schemas.microsoft.com/office/word/2012/wordml" xmlns:w16cex="http://schemas.microsoft.com/office/word/2018/wordml/cex" xmlns:w16cid="http://schemas.microsoft.com/office/word/2016/wordml/cid" xmlns:w16="http://schemas.microsoft.com/office/word/2018/wordml" xmlns:w16sdtdh="http://schemas.microsoft.com/office/word/2020/wordml/sdtdatahash" xmlns:w16se="http://schemas.microsoft.com/office/word/2015/wordml/symex" mc:Ignorable="w14 w15 w16se w16cid w16 w16cex w16sdtdh">
+<w:styles xmlns:mc="http://schemas.openxmlformats.org/markup-compatibility/2006" xmlns:r="http://schemas.openxmlformats.org/officeDocument/2006/relationships" xmlns:w="http://schemas.openxmlformats.org/wordprocessingml/2006/main" xmlns:w14="http://schemas.microsoft.com/office/word/2010/wordml" xmlns:w15="http://schemas.microsoft.com/office/word/2012/wordml" xmlns:w16se="http://schemas.microsoft.com/office/word/2015/wordml/symex" mc:Ignorable="w14 w15 w16se">
   <w:docDefaults>
     <w:rPrDefault>
       <w:rPr>
@@ -9347,7 +9564,7 @@
     </w:rPrDefault>
     <w:pPrDefault/>
   </w:docDefaults>
-  <w:latentStyles w:defLockedState="0" w:defUIPriority="99" w:defSemiHidden="0" w:defUnhideWhenUsed="0" w:defQFormat="0" w:count="376">
+  <w:latentStyles w:defLockedState="0" w:defUIPriority="99" w:defSemiHidden="0" w:defUnhideWhenUsed="0" w:defQFormat="0" w:count="371">
     <w:lsdException w:name="Normal" w:uiPriority="0" w:qFormat="1"/>
     <w:lsdException w:name="heading 1" w:uiPriority="9" w:qFormat="1"/>
     <w:lsdException w:name="heading 2" w:semiHidden="1" w:uiPriority="9" w:unhideWhenUsed="1" w:qFormat="1"/>
@@ -9453,6 +9670,7 @@
     <w:lsdException w:name="HTML Sample" w:semiHidden="1" w:unhideWhenUsed="1"/>
     <w:lsdException w:name="HTML Typewriter" w:semiHidden="1" w:unhideWhenUsed="1"/>
     <w:lsdException w:name="HTML Variable" w:semiHidden="1" w:unhideWhenUsed="1"/>
+    <w:lsdException w:name="Normal Table" w:semiHidden="1" w:unhideWhenUsed="1"/>
     <w:lsdException w:name="annotation subject" w:semiHidden="1" w:unhideWhenUsed="1"/>
     <w:lsdException w:name="No List" w:semiHidden="1" w:unhideWhenUsed="1"/>
     <w:lsdException w:name="Outline List 1" w:semiHidden="1" w:unhideWhenUsed="1"/>
@@ -9495,8 +9713,11 @@
     <w:lsdException w:name="Table Contemporary" w:semiHidden="1" w:unhideWhenUsed="1"/>
     <w:lsdException w:name="Table Elegant" w:semiHidden="1" w:unhideWhenUsed="1"/>
     <w:lsdException w:name="Table Professional" w:semiHidden="1" w:unhideWhenUsed="1"/>
+    <w:lsdException w:name="Table Subtle 1" w:semiHidden="1" w:unhideWhenUsed="1"/>
     <w:lsdException w:name="Table Subtle 2" w:semiHidden="1" w:unhideWhenUsed="1"/>
     <w:lsdException w:name="Table Web 1" w:semiHidden="1" w:unhideWhenUsed="1"/>
+    <w:lsdException w:name="Table Web 2" w:semiHidden="1" w:unhideWhenUsed="1"/>
+    <w:lsdException w:name="Table Web 3" w:semiHidden="1" w:unhideWhenUsed="1"/>
     <w:lsdException w:name="Balloon Text" w:semiHidden="1" w:unhideWhenUsed="1"/>
     <w:lsdException w:name="Table Grid" w:uiPriority="59"/>
     <w:lsdException w:name="Table Theme" w:semiHidden="1" w:unhideWhenUsed="1"/>
@@ -9715,11 +9936,6 @@
     <w:lsdException w:name="List Table 5 Dark Accent 6" w:uiPriority="50"/>
     <w:lsdException w:name="List Table 6 Colorful Accent 6" w:uiPriority="51"/>
     <w:lsdException w:name="List Table 7 Colorful Accent 6" w:uiPriority="52"/>
-    <w:lsdException w:name="Mention" w:semiHidden="1" w:unhideWhenUsed="1"/>
-    <w:lsdException w:name="Smart Hyperlink" w:semiHidden="1" w:unhideWhenUsed="1"/>
-    <w:lsdException w:name="Hashtag" w:semiHidden="1" w:unhideWhenUsed="1"/>
-    <w:lsdException w:name="Unresolved Mention" w:semiHidden="1" w:unhideWhenUsed="1"/>
-    <w:lsdException w:name="Smart Link" w:semiHidden="1" w:unhideWhenUsed="1"/>
   </w:latentStyles>
   <w:style w:type="paragraph" w:default="1" w:styleId="Normal">
     <w:name w:val="Normal"/>
@@ -10137,7 +10353,7 @@
 </file>
 
 <file path=customXml/itemProps1.xml><?xml version="1.0" encoding="utf-8"?>
-<ds:datastoreItem xmlns:ds="http://schemas.openxmlformats.org/officeDocument/2006/customXml" ds:itemID="{931AEAC9-F704-4B6F-8280-B65C22C6BC4D}">
+<ds:datastoreItem xmlns:ds="http://schemas.openxmlformats.org/officeDocument/2006/customXml" ds:itemID="{EB55302C-D930-46B7-B672-A8C9A652B523}">
   <ds:schemaRefs>
     <ds:schemaRef ds:uri="http://schemas.openxmlformats.org/officeDocument/2006/bibliography"/>
   </ds:schemaRefs>

</xml_diff>